<commit_message>
finished training goals B2 and activities planned B3
</commit_message>
<xml_diff>
--- a/b_training-plan.docx
+++ b/b_training-plan.docx
@@ -76,19 +76,921 @@
     <w:p/>
     <w:p>
       <w:r>
-        <w:t xml:space="preserve">Describe your overall training goals for the duration of the fellowship and how the proposed fellowship will enable the attainment of these goals. </w:t>
+        <w:t xml:space="preserve">My long-term career goal is to become an independently funded </w:t>
+      </w:r>
+      <w:r>
+        <w:t xml:space="preserve">translational researcher in neurocardiology and an academic physician. I became interested in clinical research during my residency training in Internal Medicine at Emory University, </w:t>
+      </w:r>
+      <w:r>
+        <w:t>where I am obtaining a Master’s of Science in Clinical Research</w:t>
+      </w:r>
+      <w:r>
+        <w:t xml:space="preserve"> (MSCR)</w:t>
+      </w:r>
+      <w:r>
+        <w:t xml:space="preserve"> through a Tl1 award to facilitate this goal. My ultimate research direction focuses on elucidating the role of the autonomic nervous system in cardiovascular outcomes, which was shaped by my studies of the mind-body connection as an undergraduate student, clinical training in medicine, and postdoctoral computational and epidemiological research on the neurocardiac axis. I approach autonomic dysfunction in cardiovascular epidemiology with computational techniques to identify novel electrocardiographic risk factors that may predict outcomes and risk in psychological and cardiac disease.</w:t>
+      </w:r>
+      <w:r>
+        <w:t xml:space="preserve"> This post-doctoral NRSA training grant will allow for the protected time needed to develop the foundational skills to become an independently funded physician-scientist. </w:t>
       </w:r>
     </w:p>
+    <w:p/>
     <w:p>
       <w:r>
-        <w:t xml:space="preserve">Identify the skills, theories, conceptual approaches, etc. to be learned or enhanced during the award. </w:t>
+        <w:t>The F32 award will fund the two years of post-doctoral fellowship in epidemiology at the Rollins School of Public Health at Emory University. The training environment at Rollins includes the Emory Program in Cardiovascular Outcomes Research and Epidemiology (EPICORE), which is a multidisciplinary group of PhD scientists, physicians, epidemiologists, and biostatisticians that is led by my sponsor, Dr. Vaccarino, and co-sponsors, Dr. Shah and Dr. Alonso. There is strong focus on psychological factors and cardiovascular disease within this group, allowing me to collaborate with the best-suited mentors to develop into a translational researcher and clinical investigator.</w:t>
+      </w:r>
+      <w:r>
+        <w:t xml:space="preserve"> </w:t>
+      </w:r>
+      <w:r>
+        <w:t xml:space="preserve">The multidisciplinary approach </w:t>
+      </w:r>
+      <w:r>
+        <w:t xml:space="preserve">also allows novel projects, interdisciplinary dialogue, and different perspectives to be discussed during weekly meetings. </w:t>
       </w:r>
     </w:p>
+    <w:p/>
     <w:p>
       <w:r>
-        <w:t>Discuss how the proposed research will facilitate your transition to the next career stage, if applicable.</w:t>
+        <w:t xml:space="preserve">The grant will allow me to develop and enhance core skills needed on the path towards future career development awards, as </w:t>
+      </w:r>
+      <w:r>
+        <w:t>outlined</w:t>
+      </w:r>
+      <w:r>
+        <w:t xml:space="preserve"> in </w:t>
+      </w:r>
+      <w:r>
+        <w:rPr>
+          <w:b/>
+        </w:rPr>
+        <w:t xml:space="preserve">Table </w:t>
+      </w:r>
+      <w:r>
+        <w:rPr>
+          <w:b/>
+        </w:rPr>
+        <w:t>B</w:t>
+      </w:r>
+      <w:r>
+        <w:rPr>
+          <w:b/>
+        </w:rPr>
+        <w:t>1</w:t>
+      </w:r>
+      <w:r>
+        <w:t xml:space="preserve">. </w:t>
+      </w:r>
+      <w:r>
+        <w:t>The three major training areas are in epidemiological and research methods, biostatistical and computational analysis, and knowledge of neural control mechanisms of cardiovascular physiology, which are essential to and build upon the research proposal</w:t>
+      </w:r>
+      <w:r>
+        <w:t xml:space="preserve">. The first area of focus is on epidemiology and research methods. By taking additional courses at the Rollins School of Public Health, the grant will allow me to supplement my training and enhance my understanding of core and advanced epidemiological methodology. As both Dr. Alonso and Dr. Vaccarino have expertise in large cohort studies, including longitudinal data collection, I will learn how these studies are designed. By participating in weekly meetings, I will also learn how successful, multidisciplinary research teams operate. The sponsorship and advisory committee are also committed to my development as a clinical investigator. They will provide constructive feedback from study proposals to data interpretation and manuscript preparation. </w:t>
       </w:r>
     </w:p>
+    <w:p/>
+    <w:p>
+      <w:r>
+        <w:t xml:space="preserve">The training proposal allows me to explore a novel approach to research autonomic dysfunction using heart rate variability (HRV), an electrocardiographic marker of sympathovagal outflow to the heart. The study also uses a prospective cohort from the Emory Cardiovascular Biobank. The combination of a large sample size with in-depth, granular data (e.g. up to 72 hours of raw ECG signal per patient) will require further development of my biostatistical and computational skills. Foundational coursework in regression modeling, statistical </w:t>
+      </w:r>
+      <w:r>
+        <w:lastRenderedPageBreak/>
+        <w:t xml:space="preserve">computing, and large-data analysis will strengthen my background in computer programming and data science. Dr. Shah, as an expert in ECG analysis, will mentor me through the analytical portion of the work. I will leverage the existing HRV toolbox, developed at Emory with Dr. Shah, which will allow me to expand my skills in time-series analysis. </w:t>
+      </w:r>
+    </w:p>
+    <w:p/>
+    <w:p>
+      <w:r>
+        <w:t xml:space="preserve">The research proposal lies within the field of neurocardiology, which studies the neural or autonomic control of cardiovascular physiology, such as the effect of psychological stress on </w:t>
+      </w:r>
+      <w:r>
+        <w:t xml:space="preserve">heart disease. All of my sponsors have varied expertise in this area. Dr. Vaccarino in particular has studied depression, mental stress, and coronary vasomotor control extensively, which will help provide the background clinical knowledge needed to propose the most rigorous and meaningful research hypotheses. To best understand this applied physiology, I will pursue directed reading and application of the literature with Dr. Park, a long-standing collaborator who researches autonomic control of vascular physiology in experimental studies. </w:t>
+      </w:r>
+    </w:p>
+    <w:p/>
+    <w:p>
+      <w:r>
+        <w:t xml:space="preserve">This award will allow me to prepare for a successful NIH K23 career development application. The proposed training incorporates several important aspects of clinical research. By combining my background in clinical medicine with new skills in quantitative epidemiology, psychological stress, and ECG analysis, I hope to develop a pilot study to further characterize autonomic dysfunction as a prognostic tool. This novel research will allow us to identify </w:t>
+      </w:r>
+      <w:r>
+        <w:t xml:space="preserve">at-risk patients using non-invasive techniques, which will lead to potential therapies that can target autonomic dysfunction. In addition, the data collected includes raw ECG signal and creates a well-characterized cohort for future studies. This includes genetic testing and serum biomarkers, which are collected as part of the parent study protocol. Dr. Vaccarino and Dr. Alonso have received multiple R01 grant, and Dr. Shah has recent experience with his own K23 award, which will allow me to leverage their experience and guidance in becoming a future physician scientist. </w:t>
+      </w:r>
+    </w:p>
+    <w:p/>
+    <w:p>
+      <w:r>
+        <w:t xml:space="preserve">My ultimate career goal is to become a successful clinical investigator and an academic physician. By obtaining an MSCR, devoting time to research through the TL1 award, and building a collaborative, interdisciplinary team of mentors and advisors, I have taken the first steps towards this goal. With continued dedication, perseverance, and the support obtained from this grant, I will have the capacity to succeed in a career development application and achieve my long-term goals of becoming an independently funded physician-scientist. </w:t>
+      </w:r>
+    </w:p>
+    <w:p/>
+    <w:p>
+      <w:r>
+        <w:t xml:space="preserve">Table </w:t>
+      </w:r>
+      <w:r>
+        <w:t>B</w:t>
+      </w:r>
+      <w:bookmarkStart w:id="0" w:name="_GoBack"/>
+      <w:bookmarkEnd w:id="0"/>
+      <w:r>
+        <w:t>1. Summary of Core Skills for Training and Future Mentored Research</w:t>
+      </w:r>
+    </w:p>
+    <w:tbl>
+      <w:tblPr>
+        <w:tblStyle w:val="TableGrid"/>
+        <w:tblW w:w="10560" w:type="dxa"/>
+        <w:tblLook w:val="04A0" w:firstRow="1" w:lastRow="0" w:firstColumn="1" w:lastColumn="0" w:noHBand="0" w:noVBand="1"/>
+      </w:tblPr>
+      <w:tblGrid>
+        <w:gridCol w:w="1885"/>
+        <w:gridCol w:w="4410"/>
+        <w:gridCol w:w="4265"/>
+      </w:tblGrid>
+      <w:tr>
+        <w:trPr>
+          <w:trHeight w:val="288"/>
+        </w:trPr>
+        <w:tc>
+          <w:tcPr>
+            <w:tcW w:w="1885" w:type="dxa"/>
+            <w:tcBorders>
+              <w:bottom w:val="single" w:sz="4" w:space="0" w:color="auto"/>
+              <w:right w:val="nil"/>
+            </w:tcBorders>
+            <w:vAlign w:val="center"/>
+            <w:hideMark/>
+          </w:tcPr>
+          <w:p>
+            <w:pPr>
+              <w:jc w:val="center"/>
+              <w:rPr>
+                <w:rFonts w:eastAsia="Times New Roman"/>
+                <w:b/>
+                <w:color w:val="000000"/>
+              </w:rPr>
+            </w:pPr>
+            <w:r>
+              <w:rPr>
+                <w:rFonts w:eastAsia="Times New Roman"/>
+                <w:b/>
+                <w:color w:val="000000"/>
+              </w:rPr>
+              <w:t>Core Skill</w:t>
+            </w:r>
+          </w:p>
+        </w:tc>
+        <w:tc>
+          <w:tcPr>
+            <w:tcW w:w="4410" w:type="dxa"/>
+            <w:tcBorders>
+              <w:left w:val="nil"/>
+              <w:bottom w:val="single" w:sz="4" w:space="0" w:color="auto"/>
+              <w:right w:val="nil"/>
+            </w:tcBorders>
+            <w:vAlign w:val="center"/>
+            <w:hideMark/>
+          </w:tcPr>
+          <w:p>
+            <w:pPr>
+              <w:jc w:val="center"/>
+              <w:rPr>
+                <w:rFonts w:eastAsia="Times New Roman"/>
+                <w:b/>
+                <w:color w:val="000000"/>
+              </w:rPr>
+            </w:pPr>
+            <w:r>
+              <w:rPr>
+                <w:rFonts w:eastAsia="Times New Roman"/>
+                <w:b/>
+                <w:color w:val="000000"/>
+              </w:rPr>
+              <w:t>F32 Training Plan</w:t>
+            </w:r>
+          </w:p>
+        </w:tc>
+        <w:tc>
+          <w:tcPr>
+            <w:tcW w:w="4265" w:type="dxa"/>
+            <w:tcBorders>
+              <w:left w:val="nil"/>
+              <w:bottom w:val="single" w:sz="4" w:space="0" w:color="auto"/>
+            </w:tcBorders>
+            <w:vAlign w:val="center"/>
+            <w:hideMark/>
+          </w:tcPr>
+          <w:p>
+            <w:pPr>
+              <w:jc w:val="center"/>
+              <w:rPr>
+                <w:rFonts w:eastAsia="Times New Roman"/>
+                <w:b/>
+                <w:color w:val="000000"/>
+              </w:rPr>
+            </w:pPr>
+            <w:r>
+              <w:rPr>
+                <w:rFonts w:eastAsia="Times New Roman"/>
+                <w:b/>
+                <w:color w:val="000000"/>
+              </w:rPr>
+              <w:t>Competencies</w:t>
+            </w:r>
+          </w:p>
+        </w:tc>
+      </w:tr>
+      <w:tr>
+        <w:trPr>
+          <w:trHeight w:val="2920"/>
+        </w:trPr>
+        <w:tc>
+          <w:tcPr>
+            <w:tcW w:w="1885" w:type="dxa"/>
+            <w:tcBorders>
+              <w:bottom w:val="single" w:sz="4" w:space="0" w:color="auto"/>
+              <w:right w:val="nil"/>
+            </w:tcBorders>
+            <w:vAlign w:val="center"/>
+            <w:hideMark/>
+          </w:tcPr>
+          <w:p>
+            <w:pPr>
+              <w:jc w:val="center"/>
+              <w:rPr>
+                <w:rFonts w:eastAsia="Times New Roman"/>
+                <w:color w:val="000000"/>
+              </w:rPr>
+            </w:pPr>
+            <w:r>
+              <w:rPr>
+                <w:rFonts w:eastAsia="Times New Roman"/>
+                <w:color w:val="000000"/>
+              </w:rPr>
+              <w:t>Epidemiology and Research Methods</w:t>
+            </w:r>
+          </w:p>
+        </w:tc>
+        <w:tc>
+          <w:tcPr>
+            <w:tcW w:w="4410" w:type="dxa"/>
+            <w:tcBorders>
+              <w:left w:val="nil"/>
+              <w:bottom w:val="single" w:sz="4" w:space="0" w:color="auto"/>
+              <w:right w:val="nil"/>
+            </w:tcBorders>
+            <w:vAlign w:val="center"/>
+            <w:hideMark/>
+          </w:tcPr>
+          <w:p>
+            <w:pPr>
+              <w:pStyle w:val="ListParagraph"/>
+              <w:numPr>
+                <w:ilvl w:val="0"/>
+                <w:numId w:val="5"/>
+              </w:numPr>
+              <w:rPr>
+                <w:rFonts w:eastAsia="Times New Roman"/>
+                <w:color w:val="000000"/>
+              </w:rPr>
+            </w:pPr>
+            <w:r>
+              <w:rPr>
+                <w:rFonts w:eastAsia="Times New Roman"/>
+                <w:color w:val="000000"/>
+              </w:rPr>
+              <w:t xml:space="preserve">Coursework: </w:t>
+            </w:r>
+            <w:r>
+              <w:rPr>
+                <w:rFonts w:eastAsia="Times New Roman"/>
+                <w:color w:val="000000"/>
+              </w:rPr>
+              <w:t>EPI 538 and EPI 545</w:t>
+            </w:r>
+          </w:p>
+          <w:p>
+            <w:pPr>
+              <w:pStyle w:val="ListParagraph"/>
+              <w:numPr>
+                <w:ilvl w:val="0"/>
+                <w:numId w:val="5"/>
+              </w:numPr>
+              <w:rPr>
+                <w:rFonts w:eastAsia="Times New Roman"/>
+                <w:color w:val="000000"/>
+              </w:rPr>
+            </w:pPr>
+            <w:r>
+              <w:rPr>
+                <w:rFonts w:eastAsia="Times New Roman"/>
+                <w:color w:val="000000"/>
+              </w:rPr>
+              <w:t xml:space="preserve">Coursework: </w:t>
+            </w:r>
+            <w:proofErr w:type="spellStart"/>
+            <w:r>
+              <w:rPr>
+                <w:rFonts w:eastAsia="Times New Roman"/>
+                <w:color w:val="000000"/>
+              </w:rPr>
+              <w:t>ActiveEpi</w:t>
+            </w:r>
+            <w:proofErr w:type="spellEnd"/>
+            <w:r>
+              <w:rPr>
+                <w:rFonts w:eastAsia="Times New Roman"/>
+                <w:color w:val="000000"/>
+              </w:rPr>
+              <w:t xml:space="preserve"> online training</w:t>
+            </w:r>
+          </w:p>
+          <w:p>
+            <w:pPr>
+              <w:pStyle w:val="ListParagraph"/>
+              <w:numPr>
+                <w:ilvl w:val="0"/>
+                <w:numId w:val="5"/>
+              </w:numPr>
+              <w:rPr>
+                <w:rFonts w:eastAsia="Times New Roman"/>
+                <w:color w:val="000000"/>
+              </w:rPr>
+            </w:pPr>
+            <w:r>
+              <w:rPr>
+                <w:rFonts w:eastAsia="Times New Roman"/>
+                <w:color w:val="000000"/>
+              </w:rPr>
+              <w:t>Experiential Training: Research with Dr. Alonso and Dr. Vaccarino on study design</w:t>
+            </w:r>
+          </w:p>
+          <w:p>
+            <w:pPr>
+              <w:pStyle w:val="ListParagraph"/>
+              <w:numPr>
+                <w:ilvl w:val="0"/>
+                <w:numId w:val="5"/>
+              </w:numPr>
+              <w:rPr>
+                <w:rFonts w:eastAsia="Times New Roman"/>
+                <w:color w:val="000000"/>
+              </w:rPr>
+            </w:pPr>
+            <w:r>
+              <w:rPr>
+                <w:rFonts w:eastAsia="Times New Roman"/>
+                <w:color w:val="000000"/>
+              </w:rPr>
+              <w:t>Mentoring meetings directed at career advancement and future K-award</w:t>
+            </w:r>
+          </w:p>
+          <w:p>
+            <w:pPr>
+              <w:ind w:left="360"/>
+              <w:rPr>
+                <w:rFonts w:eastAsia="Times New Roman"/>
+                <w:color w:val="000000"/>
+              </w:rPr>
+            </w:pPr>
+          </w:p>
+        </w:tc>
+        <w:tc>
+          <w:tcPr>
+            <w:tcW w:w="4265" w:type="dxa"/>
+            <w:tcBorders>
+              <w:left w:val="nil"/>
+              <w:bottom w:val="single" w:sz="4" w:space="0" w:color="auto"/>
+            </w:tcBorders>
+            <w:vAlign w:val="center"/>
+            <w:hideMark/>
+          </w:tcPr>
+          <w:p>
+            <w:pPr>
+              <w:pStyle w:val="ListParagraph"/>
+              <w:numPr>
+                <w:ilvl w:val="0"/>
+                <w:numId w:val="10"/>
+              </w:numPr>
+              <w:rPr>
+                <w:rFonts w:eastAsia="Times New Roman"/>
+                <w:color w:val="000000"/>
+              </w:rPr>
+            </w:pPr>
+            <w:r>
+              <w:rPr>
+                <w:rFonts w:eastAsia="Times New Roman"/>
+                <w:color w:val="000000"/>
+              </w:rPr>
+              <w:t>Understand core concepts in epidemiology</w:t>
+            </w:r>
+          </w:p>
+          <w:p>
+            <w:pPr>
+              <w:pStyle w:val="ListParagraph"/>
+              <w:numPr>
+                <w:ilvl w:val="0"/>
+                <w:numId w:val="10"/>
+              </w:numPr>
+              <w:rPr>
+                <w:rFonts w:eastAsia="Times New Roman"/>
+                <w:color w:val="000000"/>
+              </w:rPr>
+            </w:pPr>
+            <w:r>
+              <w:rPr>
+                <w:rFonts w:eastAsia="Times New Roman"/>
+                <w:color w:val="000000"/>
+              </w:rPr>
+              <w:t>Understand theory needed in the design of large cohort studies</w:t>
+            </w:r>
+          </w:p>
+          <w:p>
+            <w:pPr>
+              <w:pStyle w:val="ListParagraph"/>
+              <w:numPr>
+                <w:ilvl w:val="0"/>
+                <w:numId w:val="10"/>
+              </w:numPr>
+              <w:rPr>
+                <w:rFonts w:eastAsia="Times New Roman"/>
+                <w:color w:val="000000"/>
+              </w:rPr>
+            </w:pPr>
+            <w:r>
+              <w:rPr>
+                <w:rFonts w:eastAsia="Times New Roman"/>
+                <w:color w:val="000000"/>
+              </w:rPr>
+              <w:t>Gain skills needed to understand and critically interpret epidemiological studies</w:t>
+            </w:r>
+          </w:p>
+          <w:p>
+            <w:pPr>
+              <w:pStyle w:val="ListParagraph"/>
+              <w:numPr>
+                <w:ilvl w:val="0"/>
+                <w:numId w:val="10"/>
+              </w:numPr>
+              <w:rPr>
+                <w:rFonts w:eastAsia="Times New Roman"/>
+                <w:color w:val="000000"/>
+              </w:rPr>
+            </w:pPr>
+            <w:r>
+              <w:rPr>
+                <w:rFonts w:eastAsia="Times New Roman"/>
+                <w:color w:val="000000"/>
+              </w:rPr>
+              <w:t>Improved manuscript and grant-writing skills</w:t>
+            </w:r>
+          </w:p>
+          <w:p>
+            <w:pPr>
+              <w:pStyle w:val="ListParagraph"/>
+              <w:numPr>
+                <w:ilvl w:val="0"/>
+                <w:numId w:val="10"/>
+              </w:numPr>
+              <w:rPr>
+                <w:rFonts w:eastAsia="Times New Roman"/>
+                <w:color w:val="000000"/>
+              </w:rPr>
+            </w:pPr>
+            <w:r>
+              <w:rPr>
+                <w:rFonts w:eastAsia="Times New Roman"/>
+                <w:color w:val="000000"/>
+              </w:rPr>
+              <w:t>Research presentation skills</w:t>
+            </w:r>
+          </w:p>
+        </w:tc>
+      </w:tr>
+      <w:tr>
+        <w:trPr>
+          <w:trHeight w:val="4062"/>
+        </w:trPr>
+        <w:tc>
+          <w:tcPr>
+            <w:tcW w:w="1885" w:type="dxa"/>
+            <w:tcBorders>
+              <w:right w:val="nil"/>
+            </w:tcBorders>
+            <w:vAlign w:val="center"/>
+            <w:hideMark/>
+          </w:tcPr>
+          <w:p>
+            <w:pPr>
+              <w:jc w:val="center"/>
+              <w:rPr>
+                <w:rFonts w:eastAsia="Times New Roman"/>
+                <w:color w:val="000000"/>
+              </w:rPr>
+            </w:pPr>
+            <w:r>
+              <w:rPr>
+                <w:rFonts w:eastAsia="Times New Roman"/>
+                <w:color w:val="000000"/>
+              </w:rPr>
+              <w:lastRenderedPageBreak/>
+              <w:t>Biostatistical and Computational Techniques</w:t>
+            </w:r>
+          </w:p>
+        </w:tc>
+        <w:tc>
+          <w:tcPr>
+            <w:tcW w:w="4410" w:type="dxa"/>
+            <w:tcBorders>
+              <w:left w:val="nil"/>
+              <w:right w:val="nil"/>
+            </w:tcBorders>
+            <w:vAlign w:val="center"/>
+            <w:hideMark/>
+          </w:tcPr>
+          <w:p>
+            <w:pPr>
+              <w:pStyle w:val="ListParagraph"/>
+              <w:numPr>
+                <w:ilvl w:val="0"/>
+                <w:numId w:val="6"/>
+              </w:numPr>
+              <w:rPr>
+                <w:rFonts w:eastAsia="Times New Roman"/>
+                <w:color w:val="000000"/>
+              </w:rPr>
+            </w:pPr>
+            <w:r>
+              <w:rPr>
+                <w:rFonts w:eastAsia="Times New Roman"/>
+                <w:color w:val="000000"/>
+              </w:rPr>
+              <w:t>Coursework: BIOS 526, BIOS 534, and BIOS 731</w:t>
+            </w:r>
+          </w:p>
+          <w:p>
+            <w:pPr>
+              <w:pStyle w:val="ListParagraph"/>
+              <w:numPr>
+                <w:ilvl w:val="0"/>
+                <w:numId w:val="6"/>
+              </w:numPr>
+              <w:rPr>
+                <w:rFonts w:eastAsia="Times New Roman"/>
+                <w:color w:val="000000"/>
+              </w:rPr>
+            </w:pPr>
+            <w:r>
+              <w:rPr>
+                <w:rFonts w:eastAsia="Times New Roman"/>
+                <w:color w:val="000000"/>
+              </w:rPr>
+              <w:t>Experiential Training: ECG analysis with HRV Toolbox to strengthen understanding of raw data manipulation and time-series analysis with Dr. Shah</w:t>
+            </w:r>
+          </w:p>
+          <w:p>
+            <w:pPr>
+              <w:pStyle w:val="ListParagraph"/>
+              <w:numPr>
+                <w:ilvl w:val="0"/>
+                <w:numId w:val="6"/>
+              </w:numPr>
+              <w:rPr>
+                <w:rFonts w:eastAsia="Times New Roman"/>
+                <w:color w:val="000000"/>
+              </w:rPr>
+            </w:pPr>
+            <w:r>
+              <w:rPr>
+                <w:rFonts w:eastAsia="Times New Roman"/>
+                <w:color w:val="000000"/>
+              </w:rPr>
+              <w:t>Experiential Training: Statistical modeling of study variables, including linear and logistic regressions and survival analysis.</w:t>
+            </w:r>
+          </w:p>
+        </w:tc>
+        <w:tc>
+          <w:tcPr>
+            <w:tcW w:w="4265" w:type="dxa"/>
+            <w:tcBorders>
+              <w:left w:val="nil"/>
+            </w:tcBorders>
+            <w:vAlign w:val="center"/>
+            <w:hideMark/>
+          </w:tcPr>
+          <w:p>
+            <w:pPr>
+              <w:pStyle w:val="ListParagraph"/>
+              <w:numPr>
+                <w:ilvl w:val="0"/>
+                <w:numId w:val="9"/>
+              </w:numPr>
+              <w:rPr>
+                <w:rFonts w:eastAsia="Times New Roman"/>
+                <w:color w:val="000000"/>
+              </w:rPr>
+            </w:pPr>
+            <w:r>
+              <w:rPr>
+                <w:rFonts w:eastAsia="Times New Roman"/>
+                <w:color w:val="000000"/>
+              </w:rPr>
+              <w:t>Working knowledge of common statistical techniques</w:t>
+            </w:r>
+          </w:p>
+          <w:p>
+            <w:pPr>
+              <w:pStyle w:val="ListParagraph"/>
+              <w:numPr>
+                <w:ilvl w:val="0"/>
+                <w:numId w:val="9"/>
+              </w:numPr>
+              <w:rPr>
+                <w:rFonts w:eastAsia="Times New Roman"/>
+                <w:color w:val="000000"/>
+              </w:rPr>
+            </w:pPr>
+            <w:r>
+              <w:rPr>
+                <w:rFonts w:eastAsia="Times New Roman"/>
+                <w:color w:val="000000"/>
+              </w:rPr>
+              <w:t>Ability to choose and perform increasingly complex statistically analyses with appropriate guidance</w:t>
+            </w:r>
+          </w:p>
+          <w:p>
+            <w:pPr>
+              <w:pStyle w:val="ListParagraph"/>
+              <w:numPr>
+                <w:ilvl w:val="0"/>
+                <w:numId w:val="9"/>
+              </w:numPr>
+              <w:rPr>
+                <w:rFonts w:eastAsia="Times New Roman"/>
+                <w:color w:val="000000"/>
+              </w:rPr>
+            </w:pPr>
+            <w:r>
+              <w:rPr>
+                <w:rFonts w:eastAsia="Times New Roman"/>
+                <w:color w:val="000000"/>
+              </w:rPr>
+              <w:t>Become an informed collaborator in increasingly multidisciplinary computational methods</w:t>
+            </w:r>
+          </w:p>
+          <w:p>
+            <w:pPr>
+              <w:pStyle w:val="ListParagraph"/>
+              <w:numPr>
+                <w:ilvl w:val="0"/>
+                <w:numId w:val="9"/>
+              </w:numPr>
+              <w:rPr>
+                <w:rFonts w:eastAsia="Times New Roman"/>
+                <w:color w:val="000000"/>
+              </w:rPr>
+            </w:pPr>
+            <w:r>
+              <w:rPr>
+                <w:rFonts w:eastAsia="Times New Roman"/>
+                <w:color w:val="000000"/>
+              </w:rPr>
+              <w:t xml:space="preserve">Increased understanding of </w:t>
+            </w:r>
+            <w:proofErr w:type="gramStart"/>
+            <w:r>
+              <w:rPr>
+                <w:rFonts w:eastAsia="Times New Roman"/>
+                <w:color w:val="000000"/>
+              </w:rPr>
+              <w:t>MATLAB  and</w:t>
+            </w:r>
+            <w:proofErr w:type="gramEnd"/>
+            <w:r>
+              <w:rPr>
+                <w:rFonts w:eastAsia="Times New Roman"/>
+                <w:color w:val="000000"/>
+              </w:rPr>
+              <w:t xml:space="preserve"> R software programming</w:t>
+            </w:r>
+          </w:p>
+        </w:tc>
+      </w:tr>
+      <w:tr>
+        <w:trPr>
+          <w:trHeight w:val="3188"/>
+        </w:trPr>
+        <w:tc>
+          <w:tcPr>
+            <w:tcW w:w="1885" w:type="dxa"/>
+            <w:tcBorders>
+              <w:right w:val="nil"/>
+            </w:tcBorders>
+            <w:vAlign w:val="center"/>
+            <w:hideMark/>
+          </w:tcPr>
+          <w:p>
+            <w:pPr>
+              <w:jc w:val="center"/>
+              <w:rPr>
+                <w:rFonts w:eastAsia="Times New Roman"/>
+                <w:color w:val="000000"/>
+              </w:rPr>
+            </w:pPr>
+            <w:r>
+              <w:rPr>
+                <w:rFonts w:eastAsia="Times New Roman"/>
+                <w:color w:val="000000"/>
+              </w:rPr>
+              <w:t>Neural Control of Cardi</w:t>
+            </w:r>
+            <w:r>
+              <w:rPr>
+                <w:rFonts w:eastAsia="Times New Roman"/>
+                <w:color w:val="000000"/>
+              </w:rPr>
+              <w:t>ovascular</w:t>
+            </w:r>
+            <w:r>
+              <w:rPr>
+                <w:rFonts w:eastAsia="Times New Roman"/>
+                <w:color w:val="000000"/>
+              </w:rPr>
+              <w:t xml:space="preserve"> Physiology</w:t>
+            </w:r>
+          </w:p>
+        </w:tc>
+        <w:tc>
+          <w:tcPr>
+            <w:tcW w:w="4410" w:type="dxa"/>
+            <w:tcBorders>
+              <w:left w:val="nil"/>
+              <w:right w:val="nil"/>
+            </w:tcBorders>
+            <w:vAlign w:val="center"/>
+            <w:hideMark/>
+          </w:tcPr>
+          <w:p>
+            <w:pPr>
+              <w:pStyle w:val="ListParagraph"/>
+              <w:numPr>
+                <w:ilvl w:val="0"/>
+                <w:numId w:val="7"/>
+              </w:numPr>
+              <w:rPr>
+                <w:rFonts w:eastAsia="Times New Roman"/>
+                <w:color w:val="000000"/>
+              </w:rPr>
+            </w:pPr>
+            <w:r>
+              <w:rPr>
+                <w:rFonts w:eastAsia="Times New Roman"/>
+                <w:color w:val="000000"/>
+              </w:rPr>
+              <w:t>Coursework: Directed readings with Dr. Park on autonomic physiology.</w:t>
+            </w:r>
+          </w:p>
+          <w:p>
+            <w:pPr>
+              <w:pStyle w:val="ListParagraph"/>
+              <w:numPr>
+                <w:ilvl w:val="0"/>
+                <w:numId w:val="7"/>
+              </w:numPr>
+              <w:rPr>
+                <w:rFonts w:eastAsia="Times New Roman"/>
+                <w:color w:val="000000"/>
+              </w:rPr>
+            </w:pPr>
+            <w:r>
+              <w:rPr>
+                <w:rFonts w:eastAsia="Times New Roman"/>
+                <w:color w:val="000000"/>
+              </w:rPr>
+              <w:t>Weekly lab and project meetings to understand clinical implications of ANS disease with Dr. Shah, Dr. Thames, and Dr. Park.</w:t>
+            </w:r>
+          </w:p>
+          <w:p>
+            <w:pPr>
+              <w:pStyle w:val="ListParagraph"/>
+              <w:numPr>
+                <w:ilvl w:val="0"/>
+                <w:numId w:val="7"/>
+              </w:numPr>
+              <w:rPr>
+                <w:rFonts w:eastAsia="Times New Roman"/>
+                <w:color w:val="000000"/>
+              </w:rPr>
+            </w:pPr>
+            <w:r>
+              <w:rPr>
+                <w:rFonts w:eastAsia="Times New Roman"/>
+                <w:color w:val="000000"/>
+              </w:rPr>
+              <w:t>Mentoring and research meetings on psychological variables effect on heart with Dr. Vaccarino</w:t>
+            </w:r>
+          </w:p>
+        </w:tc>
+        <w:tc>
+          <w:tcPr>
+            <w:tcW w:w="4265" w:type="dxa"/>
+            <w:tcBorders>
+              <w:left w:val="nil"/>
+            </w:tcBorders>
+            <w:vAlign w:val="center"/>
+            <w:hideMark/>
+          </w:tcPr>
+          <w:p>
+            <w:pPr>
+              <w:pStyle w:val="ListParagraph"/>
+              <w:numPr>
+                <w:ilvl w:val="0"/>
+                <w:numId w:val="8"/>
+              </w:numPr>
+              <w:rPr>
+                <w:rFonts w:eastAsia="Times New Roman"/>
+                <w:color w:val="000000"/>
+              </w:rPr>
+            </w:pPr>
+            <w:r>
+              <w:rPr>
+                <w:rFonts w:eastAsia="Times New Roman"/>
+                <w:color w:val="000000"/>
+              </w:rPr>
+              <w:t>Understand</w:t>
+            </w:r>
+            <w:r>
+              <w:rPr>
+                <w:rFonts w:eastAsia="Times New Roman"/>
+                <w:color w:val="000000"/>
+              </w:rPr>
+              <w:t xml:space="preserve"> </w:t>
+            </w:r>
+            <w:r>
+              <w:rPr>
+                <w:rFonts w:eastAsia="Times New Roman"/>
+                <w:color w:val="000000"/>
+              </w:rPr>
+              <w:t>content and foundational literature of autonomic physiology in relationship to neurocardiology</w:t>
+            </w:r>
+          </w:p>
+          <w:p>
+            <w:pPr>
+              <w:pStyle w:val="ListParagraph"/>
+              <w:numPr>
+                <w:ilvl w:val="0"/>
+                <w:numId w:val="8"/>
+              </w:numPr>
+              <w:rPr>
+                <w:rFonts w:eastAsia="Times New Roman"/>
+                <w:color w:val="000000"/>
+              </w:rPr>
+            </w:pPr>
+            <w:r>
+              <w:rPr>
+                <w:rFonts w:eastAsia="Times New Roman"/>
+                <w:color w:val="000000"/>
+              </w:rPr>
+              <w:t>Interpret</w:t>
+            </w:r>
+            <w:r>
+              <w:rPr>
+                <w:rFonts w:eastAsia="Times New Roman"/>
+                <w:color w:val="000000"/>
+              </w:rPr>
+              <w:t xml:space="preserve"> p</w:t>
+            </w:r>
+            <w:r>
+              <w:rPr>
+                <w:rFonts w:eastAsia="Times New Roman"/>
+                <w:color w:val="000000"/>
+              </w:rPr>
+              <w:t>sychological epidemiology concepts, in particular qualitative assessments</w:t>
+            </w:r>
+          </w:p>
+          <w:p>
+            <w:pPr>
+              <w:pStyle w:val="ListParagraph"/>
+              <w:numPr>
+                <w:ilvl w:val="0"/>
+                <w:numId w:val="8"/>
+              </w:numPr>
+              <w:rPr>
+                <w:rFonts w:eastAsia="Times New Roman"/>
+                <w:color w:val="000000"/>
+              </w:rPr>
+            </w:pPr>
+            <w:r>
+              <w:rPr>
+                <w:rFonts w:eastAsia="Times New Roman"/>
+                <w:color w:val="000000"/>
+              </w:rPr>
+              <w:t>Ability to create and interpret hypotheses from foundational, mechanism-oriented knowledge</w:t>
+            </w:r>
+          </w:p>
+        </w:tc>
+      </w:tr>
+    </w:tbl>
     <w:p/>
     <w:p>
       <w:pPr>
@@ -99,32 +1001,6 @@
       </w:r>
       <w:r>
         <w:t>Activities Planned</w:t>
-      </w:r>
-    </w:p>
-    <w:p/>
-    <w:p>
-      <w:r>
-        <w:t xml:space="preserve">The activities planned under this award should be individually tailored and well-integrated with your research project. </w:t>
-      </w:r>
-    </w:p>
-    <w:p>
-      <w:r>
-        <w:t xml:space="preserve">Describe, by year, the activities (research, coursework, professional development, clinical activities, etc.) you will be involved in during the proposed award. Estimate the percentage of time to be devoted to each activity. The percentage should total 100 for each year. </w:t>
-      </w:r>
-    </w:p>
-    <w:p>
-      <w:r>
-        <w:t>Describe the research skills and techniq</w:t>
-      </w:r>
-      <w:bookmarkStart w:id="0" w:name="_GoBack"/>
-      <w:bookmarkEnd w:id="0"/>
-      <w:r>
-        <w:t xml:space="preserve">ues that you intend to learn during the award period. </w:t>
-      </w:r>
-    </w:p>
-    <w:p>
-      <w:r>
-        <w:t xml:space="preserve">Provide a timeline detailing the proposed research training, professional development, and clinical activities for the duration of the fellowship award. Detailed timelines of research activities involving animals, human subjects, or clinical trials are requested in other sections of the fellowship application and should not be included here. The timeline you provide here should be distinct from the Study Timeline in the PHS Human Subjects and Clinical Trials Information form. </w:t>
       </w:r>
     </w:p>
     <w:p/>
@@ -139,7 +1015,13 @@
         <w:rPr>
           <w:b/>
         </w:rPr>
-        <w:t>Table 1</w:t>
+        <w:t xml:space="preserve">Table </w:t>
+      </w:r>
+      <w:r>
+        <w:rPr>
+          <w:b/>
+        </w:rPr>
+        <w:t>B2</w:t>
       </w:r>
       <w:r>
         <w:t xml:space="preserve">. This training grant will provide funds for advanced coursework in epidemiology and biostatistics at the Rollins School of Public Health to supplement my Master of Science in Clinical Research degree. The selected coursework will enhance my understanding in advanced epidemiologic methods (EPI 538, EPI 545) and advanced longitudinal data analysis (BIOS </w:t>
@@ -168,9 +1050,14 @@
     </w:p>
     <w:p/>
     <w:p>
+      <w:pPr>
+        <w:pStyle w:val="NoSpacing"/>
+      </w:pPr>
       <w:r>
-        <w:lastRenderedPageBreak/>
-        <w:t>Table 1</w:t>
+        <w:t xml:space="preserve">Table </w:t>
+      </w:r>
+      <w:r>
+        <w:t>B2</w:t>
       </w:r>
       <w:r>
         <w:t>. Detailed Effort for Activities Planned Under this Award</w:t>
@@ -541,6 +1428,7 @@
                 <w:rFonts w:eastAsia="Times New Roman"/>
                 <w:color w:val="000000"/>
               </w:rPr>
+              <w:lastRenderedPageBreak/>
               <w:t>EPI 545 Advanced Epidemiological Methods II (4)</w:t>
             </w:r>
           </w:p>
@@ -1261,7 +2149,14 @@
                 <w:rFonts w:eastAsia="Times New Roman"/>
                 <w:color w:val="000000"/>
               </w:rPr>
-              <w:t>EPICORE Research-in-Progress Meetings (weekly)</w:t>
+              <w:t xml:space="preserve">K-Club Research Lectures </w:t>
+            </w:r>
+            <w:r>
+              <w:rPr>
+                <w:rFonts w:eastAsia="Times New Roman"/>
+                <w:color w:val="000000"/>
+              </w:rPr>
+              <w:t>(weekly)</w:t>
             </w:r>
           </w:p>
         </w:tc>
@@ -4067,6 +4962,626 @@
       </w:pPr>
     </w:lvl>
   </w:abstractNum>
+  <w:abstractNum w:abstractNumId="3" w15:restartNumberingAfterBreak="0">
+    <w:nsid w:val="2D096530"/>
+    <w:multiLevelType w:val="hybridMultilevel"/>
+    <w:tmpl w:val="7C38FEAE"/>
+    <w:lvl w:ilvl="0" w:tplc="0409000F">
+      <w:start w:val="1"/>
+      <w:numFmt w:val="decimal"/>
+      <w:lvlText w:val="%1."/>
+      <w:lvlJc w:val="left"/>
+      <w:pPr>
+        <w:ind w:left="720" w:hanging="360"/>
+      </w:pPr>
+      <w:rPr>
+        <w:rFonts w:hint="default"/>
+      </w:rPr>
+    </w:lvl>
+    <w:lvl w:ilvl="1" w:tplc="04090019" w:tentative="1">
+      <w:start w:val="1"/>
+      <w:numFmt w:val="lowerLetter"/>
+      <w:lvlText w:val="%2."/>
+      <w:lvlJc w:val="left"/>
+      <w:pPr>
+        <w:ind w:left="1440" w:hanging="360"/>
+      </w:pPr>
+    </w:lvl>
+    <w:lvl w:ilvl="2" w:tplc="0409001B" w:tentative="1">
+      <w:start w:val="1"/>
+      <w:numFmt w:val="lowerRoman"/>
+      <w:lvlText w:val="%3."/>
+      <w:lvlJc w:val="right"/>
+      <w:pPr>
+        <w:ind w:left="2160" w:hanging="180"/>
+      </w:pPr>
+    </w:lvl>
+    <w:lvl w:ilvl="3" w:tplc="0409000F" w:tentative="1">
+      <w:start w:val="1"/>
+      <w:numFmt w:val="decimal"/>
+      <w:lvlText w:val="%4."/>
+      <w:lvlJc w:val="left"/>
+      <w:pPr>
+        <w:ind w:left="2880" w:hanging="360"/>
+      </w:pPr>
+    </w:lvl>
+    <w:lvl w:ilvl="4" w:tplc="04090019" w:tentative="1">
+      <w:start w:val="1"/>
+      <w:numFmt w:val="lowerLetter"/>
+      <w:lvlText w:val="%5."/>
+      <w:lvlJc w:val="left"/>
+      <w:pPr>
+        <w:ind w:left="3600" w:hanging="360"/>
+      </w:pPr>
+    </w:lvl>
+    <w:lvl w:ilvl="5" w:tplc="0409001B" w:tentative="1">
+      <w:start w:val="1"/>
+      <w:numFmt w:val="lowerRoman"/>
+      <w:lvlText w:val="%6."/>
+      <w:lvlJc w:val="right"/>
+      <w:pPr>
+        <w:ind w:left="4320" w:hanging="180"/>
+      </w:pPr>
+    </w:lvl>
+    <w:lvl w:ilvl="6" w:tplc="0409000F" w:tentative="1">
+      <w:start w:val="1"/>
+      <w:numFmt w:val="decimal"/>
+      <w:lvlText w:val="%7."/>
+      <w:lvlJc w:val="left"/>
+      <w:pPr>
+        <w:ind w:left="5040" w:hanging="360"/>
+      </w:pPr>
+    </w:lvl>
+    <w:lvl w:ilvl="7" w:tplc="04090019" w:tentative="1">
+      <w:start w:val="1"/>
+      <w:numFmt w:val="lowerLetter"/>
+      <w:lvlText w:val="%8."/>
+      <w:lvlJc w:val="left"/>
+      <w:pPr>
+        <w:ind w:left="5760" w:hanging="360"/>
+      </w:pPr>
+    </w:lvl>
+    <w:lvl w:ilvl="8" w:tplc="0409001B" w:tentative="1">
+      <w:start w:val="1"/>
+      <w:numFmt w:val="lowerRoman"/>
+      <w:lvlText w:val="%9."/>
+      <w:lvlJc w:val="right"/>
+      <w:pPr>
+        <w:ind w:left="6480" w:hanging="180"/>
+      </w:pPr>
+    </w:lvl>
+  </w:abstractNum>
+  <w:abstractNum w:abstractNumId="4" w15:restartNumberingAfterBreak="0">
+    <w:nsid w:val="383809B2"/>
+    <w:multiLevelType w:val="hybridMultilevel"/>
+    <w:tmpl w:val="DE2A963C"/>
+    <w:lvl w:ilvl="0" w:tplc="0409000F">
+      <w:start w:val="1"/>
+      <w:numFmt w:val="decimal"/>
+      <w:lvlText w:val="%1."/>
+      <w:lvlJc w:val="left"/>
+      <w:pPr>
+        <w:ind w:left="720" w:hanging="360"/>
+      </w:pPr>
+      <w:rPr>
+        <w:rFonts w:hint="default"/>
+      </w:rPr>
+    </w:lvl>
+    <w:lvl w:ilvl="1" w:tplc="04090019" w:tentative="1">
+      <w:start w:val="1"/>
+      <w:numFmt w:val="lowerLetter"/>
+      <w:lvlText w:val="%2."/>
+      <w:lvlJc w:val="left"/>
+      <w:pPr>
+        <w:ind w:left="1440" w:hanging="360"/>
+      </w:pPr>
+    </w:lvl>
+    <w:lvl w:ilvl="2" w:tplc="0409001B" w:tentative="1">
+      <w:start w:val="1"/>
+      <w:numFmt w:val="lowerRoman"/>
+      <w:lvlText w:val="%3."/>
+      <w:lvlJc w:val="right"/>
+      <w:pPr>
+        <w:ind w:left="2160" w:hanging="180"/>
+      </w:pPr>
+    </w:lvl>
+    <w:lvl w:ilvl="3" w:tplc="0409000F" w:tentative="1">
+      <w:start w:val="1"/>
+      <w:numFmt w:val="decimal"/>
+      <w:lvlText w:val="%4."/>
+      <w:lvlJc w:val="left"/>
+      <w:pPr>
+        <w:ind w:left="2880" w:hanging="360"/>
+      </w:pPr>
+    </w:lvl>
+    <w:lvl w:ilvl="4" w:tplc="04090019" w:tentative="1">
+      <w:start w:val="1"/>
+      <w:numFmt w:val="lowerLetter"/>
+      <w:lvlText w:val="%5."/>
+      <w:lvlJc w:val="left"/>
+      <w:pPr>
+        <w:ind w:left="3600" w:hanging="360"/>
+      </w:pPr>
+    </w:lvl>
+    <w:lvl w:ilvl="5" w:tplc="0409001B" w:tentative="1">
+      <w:start w:val="1"/>
+      <w:numFmt w:val="lowerRoman"/>
+      <w:lvlText w:val="%6."/>
+      <w:lvlJc w:val="right"/>
+      <w:pPr>
+        <w:ind w:left="4320" w:hanging="180"/>
+      </w:pPr>
+    </w:lvl>
+    <w:lvl w:ilvl="6" w:tplc="0409000F" w:tentative="1">
+      <w:start w:val="1"/>
+      <w:numFmt w:val="decimal"/>
+      <w:lvlText w:val="%7."/>
+      <w:lvlJc w:val="left"/>
+      <w:pPr>
+        <w:ind w:left="5040" w:hanging="360"/>
+      </w:pPr>
+    </w:lvl>
+    <w:lvl w:ilvl="7" w:tplc="04090019" w:tentative="1">
+      <w:start w:val="1"/>
+      <w:numFmt w:val="lowerLetter"/>
+      <w:lvlText w:val="%8."/>
+      <w:lvlJc w:val="left"/>
+      <w:pPr>
+        <w:ind w:left="5760" w:hanging="360"/>
+      </w:pPr>
+    </w:lvl>
+    <w:lvl w:ilvl="8" w:tplc="0409001B" w:tentative="1">
+      <w:start w:val="1"/>
+      <w:numFmt w:val="lowerRoman"/>
+      <w:lvlText w:val="%9."/>
+      <w:lvlJc w:val="right"/>
+      <w:pPr>
+        <w:ind w:left="6480" w:hanging="180"/>
+      </w:pPr>
+    </w:lvl>
+  </w:abstractNum>
+  <w:abstractNum w:abstractNumId="5" w15:restartNumberingAfterBreak="0">
+    <w:nsid w:val="3C4F6EED"/>
+    <w:multiLevelType w:val="hybridMultilevel"/>
+    <w:tmpl w:val="B798DD28"/>
+    <w:lvl w:ilvl="0" w:tplc="0409000F">
+      <w:start w:val="1"/>
+      <w:numFmt w:val="decimal"/>
+      <w:lvlText w:val="%1."/>
+      <w:lvlJc w:val="left"/>
+      <w:pPr>
+        <w:ind w:left="720" w:hanging="360"/>
+      </w:pPr>
+      <w:rPr>
+        <w:rFonts w:hint="default"/>
+      </w:rPr>
+    </w:lvl>
+    <w:lvl w:ilvl="1" w:tplc="04090019" w:tentative="1">
+      <w:start w:val="1"/>
+      <w:numFmt w:val="lowerLetter"/>
+      <w:lvlText w:val="%2."/>
+      <w:lvlJc w:val="left"/>
+      <w:pPr>
+        <w:ind w:left="1440" w:hanging="360"/>
+      </w:pPr>
+    </w:lvl>
+    <w:lvl w:ilvl="2" w:tplc="0409001B" w:tentative="1">
+      <w:start w:val="1"/>
+      <w:numFmt w:val="lowerRoman"/>
+      <w:lvlText w:val="%3."/>
+      <w:lvlJc w:val="right"/>
+      <w:pPr>
+        <w:ind w:left="2160" w:hanging="180"/>
+      </w:pPr>
+    </w:lvl>
+    <w:lvl w:ilvl="3" w:tplc="0409000F" w:tentative="1">
+      <w:start w:val="1"/>
+      <w:numFmt w:val="decimal"/>
+      <w:lvlText w:val="%4."/>
+      <w:lvlJc w:val="left"/>
+      <w:pPr>
+        <w:ind w:left="2880" w:hanging="360"/>
+      </w:pPr>
+    </w:lvl>
+    <w:lvl w:ilvl="4" w:tplc="04090019" w:tentative="1">
+      <w:start w:val="1"/>
+      <w:numFmt w:val="lowerLetter"/>
+      <w:lvlText w:val="%5."/>
+      <w:lvlJc w:val="left"/>
+      <w:pPr>
+        <w:ind w:left="3600" w:hanging="360"/>
+      </w:pPr>
+    </w:lvl>
+    <w:lvl w:ilvl="5" w:tplc="0409001B" w:tentative="1">
+      <w:start w:val="1"/>
+      <w:numFmt w:val="lowerRoman"/>
+      <w:lvlText w:val="%6."/>
+      <w:lvlJc w:val="right"/>
+      <w:pPr>
+        <w:ind w:left="4320" w:hanging="180"/>
+      </w:pPr>
+    </w:lvl>
+    <w:lvl w:ilvl="6" w:tplc="0409000F" w:tentative="1">
+      <w:start w:val="1"/>
+      <w:numFmt w:val="decimal"/>
+      <w:lvlText w:val="%7."/>
+      <w:lvlJc w:val="left"/>
+      <w:pPr>
+        <w:ind w:left="5040" w:hanging="360"/>
+      </w:pPr>
+    </w:lvl>
+    <w:lvl w:ilvl="7" w:tplc="04090019" w:tentative="1">
+      <w:start w:val="1"/>
+      <w:numFmt w:val="lowerLetter"/>
+      <w:lvlText w:val="%8."/>
+      <w:lvlJc w:val="left"/>
+      <w:pPr>
+        <w:ind w:left="5760" w:hanging="360"/>
+      </w:pPr>
+    </w:lvl>
+    <w:lvl w:ilvl="8" w:tplc="0409001B" w:tentative="1">
+      <w:start w:val="1"/>
+      <w:numFmt w:val="lowerRoman"/>
+      <w:lvlText w:val="%9."/>
+      <w:lvlJc w:val="right"/>
+      <w:pPr>
+        <w:ind w:left="6480" w:hanging="180"/>
+      </w:pPr>
+    </w:lvl>
+  </w:abstractNum>
+  <w:abstractNum w:abstractNumId="6" w15:restartNumberingAfterBreak="0">
+    <w:nsid w:val="3EA464CF"/>
+    <w:multiLevelType w:val="hybridMultilevel"/>
+    <w:tmpl w:val="15584890"/>
+    <w:lvl w:ilvl="0" w:tplc="0409000F">
+      <w:start w:val="1"/>
+      <w:numFmt w:val="decimal"/>
+      <w:lvlText w:val="%1."/>
+      <w:lvlJc w:val="left"/>
+      <w:pPr>
+        <w:ind w:left="720" w:hanging="360"/>
+      </w:pPr>
+      <w:rPr>
+        <w:rFonts w:hint="default"/>
+      </w:rPr>
+    </w:lvl>
+    <w:lvl w:ilvl="1" w:tplc="04090019" w:tentative="1">
+      <w:start w:val="1"/>
+      <w:numFmt w:val="lowerLetter"/>
+      <w:lvlText w:val="%2."/>
+      <w:lvlJc w:val="left"/>
+      <w:pPr>
+        <w:ind w:left="1440" w:hanging="360"/>
+      </w:pPr>
+    </w:lvl>
+    <w:lvl w:ilvl="2" w:tplc="0409001B" w:tentative="1">
+      <w:start w:val="1"/>
+      <w:numFmt w:val="lowerRoman"/>
+      <w:lvlText w:val="%3."/>
+      <w:lvlJc w:val="right"/>
+      <w:pPr>
+        <w:ind w:left="2160" w:hanging="180"/>
+      </w:pPr>
+    </w:lvl>
+    <w:lvl w:ilvl="3" w:tplc="0409000F" w:tentative="1">
+      <w:start w:val="1"/>
+      <w:numFmt w:val="decimal"/>
+      <w:lvlText w:val="%4."/>
+      <w:lvlJc w:val="left"/>
+      <w:pPr>
+        <w:ind w:left="2880" w:hanging="360"/>
+      </w:pPr>
+    </w:lvl>
+    <w:lvl w:ilvl="4" w:tplc="04090019" w:tentative="1">
+      <w:start w:val="1"/>
+      <w:numFmt w:val="lowerLetter"/>
+      <w:lvlText w:val="%5."/>
+      <w:lvlJc w:val="left"/>
+      <w:pPr>
+        <w:ind w:left="3600" w:hanging="360"/>
+      </w:pPr>
+    </w:lvl>
+    <w:lvl w:ilvl="5" w:tplc="0409001B" w:tentative="1">
+      <w:start w:val="1"/>
+      <w:numFmt w:val="lowerRoman"/>
+      <w:lvlText w:val="%6."/>
+      <w:lvlJc w:val="right"/>
+      <w:pPr>
+        <w:ind w:left="4320" w:hanging="180"/>
+      </w:pPr>
+    </w:lvl>
+    <w:lvl w:ilvl="6" w:tplc="0409000F" w:tentative="1">
+      <w:start w:val="1"/>
+      <w:numFmt w:val="decimal"/>
+      <w:lvlText w:val="%7."/>
+      <w:lvlJc w:val="left"/>
+      <w:pPr>
+        <w:ind w:left="5040" w:hanging="360"/>
+      </w:pPr>
+    </w:lvl>
+    <w:lvl w:ilvl="7" w:tplc="04090019" w:tentative="1">
+      <w:start w:val="1"/>
+      <w:numFmt w:val="lowerLetter"/>
+      <w:lvlText w:val="%8."/>
+      <w:lvlJc w:val="left"/>
+      <w:pPr>
+        <w:ind w:left="5760" w:hanging="360"/>
+      </w:pPr>
+    </w:lvl>
+    <w:lvl w:ilvl="8" w:tplc="0409001B" w:tentative="1">
+      <w:start w:val="1"/>
+      <w:numFmt w:val="lowerRoman"/>
+      <w:lvlText w:val="%9."/>
+      <w:lvlJc w:val="right"/>
+      <w:pPr>
+        <w:ind w:left="6480" w:hanging="180"/>
+      </w:pPr>
+    </w:lvl>
+  </w:abstractNum>
+  <w:abstractNum w:abstractNumId="7" w15:restartNumberingAfterBreak="0">
+    <w:nsid w:val="4FF22B76"/>
+    <w:multiLevelType w:val="hybridMultilevel"/>
+    <w:tmpl w:val="59D4790C"/>
+    <w:lvl w:ilvl="0" w:tplc="0409000F">
+      <w:start w:val="1"/>
+      <w:numFmt w:val="decimal"/>
+      <w:lvlText w:val="%1."/>
+      <w:lvlJc w:val="left"/>
+      <w:pPr>
+        <w:ind w:left="720" w:hanging="360"/>
+      </w:pPr>
+    </w:lvl>
+    <w:lvl w:ilvl="1" w:tplc="04090019" w:tentative="1">
+      <w:start w:val="1"/>
+      <w:numFmt w:val="lowerLetter"/>
+      <w:lvlText w:val="%2."/>
+      <w:lvlJc w:val="left"/>
+      <w:pPr>
+        <w:ind w:left="1440" w:hanging="360"/>
+      </w:pPr>
+    </w:lvl>
+    <w:lvl w:ilvl="2" w:tplc="0409001B" w:tentative="1">
+      <w:start w:val="1"/>
+      <w:numFmt w:val="lowerRoman"/>
+      <w:lvlText w:val="%3."/>
+      <w:lvlJc w:val="right"/>
+      <w:pPr>
+        <w:ind w:left="2160" w:hanging="180"/>
+      </w:pPr>
+    </w:lvl>
+    <w:lvl w:ilvl="3" w:tplc="0409000F" w:tentative="1">
+      <w:start w:val="1"/>
+      <w:numFmt w:val="decimal"/>
+      <w:lvlText w:val="%4."/>
+      <w:lvlJc w:val="left"/>
+      <w:pPr>
+        <w:ind w:left="2880" w:hanging="360"/>
+      </w:pPr>
+    </w:lvl>
+    <w:lvl w:ilvl="4" w:tplc="04090019" w:tentative="1">
+      <w:start w:val="1"/>
+      <w:numFmt w:val="lowerLetter"/>
+      <w:lvlText w:val="%5."/>
+      <w:lvlJc w:val="left"/>
+      <w:pPr>
+        <w:ind w:left="3600" w:hanging="360"/>
+      </w:pPr>
+    </w:lvl>
+    <w:lvl w:ilvl="5" w:tplc="0409001B" w:tentative="1">
+      <w:start w:val="1"/>
+      <w:numFmt w:val="lowerRoman"/>
+      <w:lvlText w:val="%6."/>
+      <w:lvlJc w:val="right"/>
+      <w:pPr>
+        <w:ind w:left="4320" w:hanging="180"/>
+      </w:pPr>
+    </w:lvl>
+    <w:lvl w:ilvl="6" w:tplc="0409000F" w:tentative="1">
+      <w:start w:val="1"/>
+      <w:numFmt w:val="decimal"/>
+      <w:lvlText w:val="%7."/>
+      <w:lvlJc w:val="left"/>
+      <w:pPr>
+        <w:ind w:left="5040" w:hanging="360"/>
+      </w:pPr>
+    </w:lvl>
+    <w:lvl w:ilvl="7" w:tplc="04090019" w:tentative="1">
+      <w:start w:val="1"/>
+      <w:numFmt w:val="lowerLetter"/>
+      <w:lvlText w:val="%8."/>
+      <w:lvlJc w:val="left"/>
+      <w:pPr>
+        <w:ind w:left="5760" w:hanging="360"/>
+      </w:pPr>
+    </w:lvl>
+    <w:lvl w:ilvl="8" w:tplc="0409001B" w:tentative="1">
+      <w:start w:val="1"/>
+      <w:numFmt w:val="lowerRoman"/>
+      <w:lvlText w:val="%9."/>
+      <w:lvlJc w:val="right"/>
+      <w:pPr>
+        <w:ind w:left="6480" w:hanging="180"/>
+      </w:pPr>
+    </w:lvl>
+  </w:abstractNum>
+  <w:abstractNum w:abstractNumId="8" w15:restartNumberingAfterBreak="0">
+    <w:nsid w:val="612E7DF0"/>
+    <w:multiLevelType w:val="hybridMultilevel"/>
+    <w:tmpl w:val="D6923788"/>
+    <w:lvl w:ilvl="0" w:tplc="0409000F">
+      <w:start w:val="1"/>
+      <w:numFmt w:val="decimal"/>
+      <w:lvlText w:val="%1."/>
+      <w:lvlJc w:val="left"/>
+      <w:pPr>
+        <w:ind w:left="720" w:hanging="360"/>
+      </w:pPr>
+      <w:rPr>
+        <w:rFonts w:hint="default"/>
+      </w:rPr>
+    </w:lvl>
+    <w:lvl w:ilvl="1" w:tplc="04090019">
+      <w:start w:val="1"/>
+      <w:numFmt w:val="lowerLetter"/>
+      <w:lvlText w:val="%2."/>
+      <w:lvlJc w:val="left"/>
+      <w:pPr>
+        <w:ind w:left="1440" w:hanging="360"/>
+      </w:pPr>
+    </w:lvl>
+    <w:lvl w:ilvl="2" w:tplc="0409001B" w:tentative="1">
+      <w:start w:val="1"/>
+      <w:numFmt w:val="lowerRoman"/>
+      <w:lvlText w:val="%3."/>
+      <w:lvlJc w:val="right"/>
+      <w:pPr>
+        <w:ind w:left="2160" w:hanging="180"/>
+      </w:pPr>
+    </w:lvl>
+    <w:lvl w:ilvl="3" w:tplc="0409000F" w:tentative="1">
+      <w:start w:val="1"/>
+      <w:numFmt w:val="decimal"/>
+      <w:lvlText w:val="%4."/>
+      <w:lvlJc w:val="left"/>
+      <w:pPr>
+        <w:ind w:left="2880" w:hanging="360"/>
+      </w:pPr>
+    </w:lvl>
+    <w:lvl w:ilvl="4" w:tplc="04090019" w:tentative="1">
+      <w:start w:val="1"/>
+      <w:numFmt w:val="lowerLetter"/>
+      <w:lvlText w:val="%5."/>
+      <w:lvlJc w:val="left"/>
+      <w:pPr>
+        <w:ind w:left="3600" w:hanging="360"/>
+      </w:pPr>
+    </w:lvl>
+    <w:lvl w:ilvl="5" w:tplc="0409001B" w:tentative="1">
+      <w:start w:val="1"/>
+      <w:numFmt w:val="lowerRoman"/>
+      <w:lvlText w:val="%6."/>
+      <w:lvlJc w:val="right"/>
+      <w:pPr>
+        <w:ind w:left="4320" w:hanging="180"/>
+      </w:pPr>
+    </w:lvl>
+    <w:lvl w:ilvl="6" w:tplc="0409000F" w:tentative="1">
+      <w:start w:val="1"/>
+      <w:numFmt w:val="decimal"/>
+      <w:lvlText w:val="%7."/>
+      <w:lvlJc w:val="left"/>
+      <w:pPr>
+        <w:ind w:left="5040" w:hanging="360"/>
+      </w:pPr>
+    </w:lvl>
+    <w:lvl w:ilvl="7" w:tplc="04090019" w:tentative="1">
+      <w:start w:val="1"/>
+      <w:numFmt w:val="lowerLetter"/>
+      <w:lvlText w:val="%8."/>
+      <w:lvlJc w:val="left"/>
+      <w:pPr>
+        <w:ind w:left="5760" w:hanging="360"/>
+      </w:pPr>
+    </w:lvl>
+    <w:lvl w:ilvl="8" w:tplc="0409001B" w:tentative="1">
+      <w:start w:val="1"/>
+      <w:numFmt w:val="lowerRoman"/>
+      <w:lvlText w:val="%9."/>
+      <w:lvlJc w:val="right"/>
+      <w:pPr>
+        <w:ind w:left="6480" w:hanging="180"/>
+      </w:pPr>
+    </w:lvl>
+  </w:abstractNum>
+  <w:abstractNum w:abstractNumId="9" w15:restartNumberingAfterBreak="0">
+    <w:nsid w:val="729641E3"/>
+    <w:multiLevelType w:val="hybridMultilevel"/>
+    <w:tmpl w:val="0B82CF5E"/>
+    <w:lvl w:ilvl="0" w:tplc="0409000F">
+      <w:start w:val="1"/>
+      <w:numFmt w:val="decimal"/>
+      <w:lvlText w:val="%1."/>
+      <w:lvlJc w:val="left"/>
+      <w:pPr>
+        <w:ind w:left="720" w:hanging="360"/>
+      </w:pPr>
+      <w:rPr>
+        <w:rFonts w:hint="default"/>
+      </w:rPr>
+    </w:lvl>
+    <w:lvl w:ilvl="1" w:tplc="04090019" w:tentative="1">
+      <w:start w:val="1"/>
+      <w:numFmt w:val="lowerLetter"/>
+      <w:lvlText w:val="%2."/>
+      <w:lvlJc w:val="left"/>
+      <w:pPr>
+        <w:ind w:left="1440" w:hanging="360"/>
+      </w:pPr>
+    </w:lvl>
+    <w:lvl w:ilvl="2" w:tplc="0409001B" w:tentative="1">
+      <w:start w:val="1"/>
+      <w:numFmt w:val="lowerRoman"/>
+      <w:lvlText w:val="%3."/>
+      <w:lvlJc w:val="right"/>
+      <w:pPr>
+        <w:ind w:left="2160" w:hanging="180"/>
+      </w:pPr>
+    </w:lvl>
+    <w:lvl w:ilvl="3" w:tplc="0409000F" w:tentative="1">
+      <w:start w:val="1"/>
+      <w:numFmt w:val="decimal"/>
+      <w:lvlText w:val="%4."/>
+      <w:lvlJc w:val="left"/>
+      <w:pPr>
+        <w:ind w:left="2880" w:hanging="360"/>
+      </w:pPr>
+    </w:lvl>
+    <w:lvl w:ilvl="4" w:tplc="04090019" w:tentative="1">
+      <w:start w:val="1"/>
+      <w:numFmt w:val="lowerLetter"/>
+      <w:lvlText w:val="%5."/>
+      <w:lvlJc w:val="left"/>
+      <w:pPr>
+        <w:ind w:left="3600" w:hanging="360"/>
+      </w:pPr>
+    </w:lvl>
+    <w:lvl w:ilvl="5" w:tplc="0409001B" w:tentative="1">
+      <w:start w:val="1"/>
+      <w:numFmt w:val="lowerRoman"/>
+      <w:lvlText w:val="%6."/>
+      <w:lvlJc w:val="right"/>
+      <w:pPr>
+        <w:ind w:left="4320" w:hanging="180"/>
+      </w:pPr>
+    </w:lvl>
+    <w:lvl w:ilvl="6" w:tplc="0409000F" w:tentative="1">
+      <w:start w:val="1"/>
+      <w:numFmt w:val="decimal"/>
+      <w:lvlText w:val="%7."/>
+      <w:lvlJc w:val="left"/>
+      <w:pPr>
+        <w:ind w:left="5040" w:hanging="360"/>
+      </w:pPr>
+    </w:lvl>
+    <w:lvl w:ilvl="7" w:tplc="04090019" w:tentative="1">
+      <w:start w:val="1"/>
+      <w:numFmt w:val="lowerLetter"/>
+      <w:lvlText w:val="%8."/>
+      <w:lvlJc w:val="left"/>
+      <w:pPr>
+        <w:ind w:left="5760" w:hanging="360"/>
+      </w:pPr>
+    </w:lvl>
+    <w:lvl w:ilvl="8" w:tplc="0409001B" w:tentative="1">
+      <w:start w:val="1"/>
+      <w:numFmt w:val="lowerRoman"/>
+      <w:lvlText w:val="%9."/>
+      <w:lvlJc w:val="right"/>
+      <w:pPr>
+        <w:ind w:left="6480" w:hanging="180"/>
+      </w:pPr>
+    </w:lvl>
+  </w:abstractNum>
   <w:num w:numId="1">
     <w:abstractNumId w:val="2"/>
   </w:num>
@@ -4075,6 +5590,27 @@
   </w:num>
   <w:num w:numId="3">
     <w:abstractNumId w:val="0"/>
+  </w:num>
+  <w:num w:numId="4">
+    <w:abstractNumId w:val="7"/>
+  </w:num>
+  <w:num w:numId="5">
+    <w:abstractNumId w:val="4"/>
+  </w:num>
+  <w:num w:numId="6">
+    <w:abstractNumId w:val="6"/>
+  </w:num>
+  <w:num w:numId="7">
+    <w:abstractNumId w:val="8"/>
+  </w:num>
+  <w:num w:numId="8">
+    <w:abstractNumId w:val="5"/>
+  </w:num>
+  <w:num w:numId="9">
+    <w:abstractNumId w:val="3"/>
+  </w:num>
+  <w:num w:numId="10">
+    <w:abstractNumId w:val="9"/>
   </w:num>
 </w:numbering>
 </file>
@@ -4547,10 +6083,13 @@
     <w:name w:val="No Spacing"/>
     <w:uiPriority w:val="1"/>
     <w:qFormat/>
-    <w:rsid w:val="00D054A0"/>
+    <w:rsid w:val="00772A1C"/>
     <w:pPr>
       <w:spacing w:after="0" w:line="240" w:lineRule="auto"/>
     </w:pPr>
+    <w:rPr>
+      <w:rFonts w:ascii="Arial" w:hAnsi="Arial" w:cs="Arial"/>
+    </w:rPr>
   </w:style>
   <w:style w:type="paragraph" w:styleId="ListParagraph">
     <w:name w:val="List Paragraph"/>
@@ -4971,7 +6510,7 @@
 </file>
 
 <file path=customXml/itemProps1.xml><?xml version="1.0" encoding="utf-8"?>
-<ds:datastoreItem xmlns:ds="http://schemas.openxmlformats.org/officeDocument/2006/customXml" ds:itemID="{CA0555D7-6061-4A52-8D98-022E6F6E1A0B}">
+<ds:datastoreItem xmlns:ds="http://schemas.openxmlformats.org/officeDocument/2006/customXml" ds:itemID="{B5B2AC02-69CA-4BA2-B763-7AEE425F726C}">
   <ds:schemaRefs>
     <ds:schemaRef ds:uri="http://schemas.openxmlformats.org/officeDocument/2006/bibliography"/>
   </ds:schemaRefs>

</xml_diff>

<commit_message>
has all of hte documents for the application
</commit_message>
<xml_diff>
--- a/b_training-plan.docx
+++ b/b_training-plan.docx
@@ -12,69 +12,158 @@
       <w:r>
         <w:t>BACKGROUND AND GOALS FOR FELLOWSHIP TRAINING</w:t>
       </w:r>
-      <w:r>
-        <w:t xml:space="preserve"> (</w:t>
-      </w:r>
-      <w:proofErr w:type="gramStart"/>
-      <w:r>
-        <w:t>six page</w:t>
-      </w:r>
-      <w:proofErr w:type="gramEnd"/>
-      <w:r>
-        <w:t xml:space="preserve"> limit)</w:t>
+    </w:p>
+    <w:p/>
+    <w:p w14:noSpellErr="1">
+      <w:pPr>
+        <w:pStyle w:val="Heading2"/>
+      </w:pPr>
+      <w:r>
+        <w:rPr/>
+        <w:t>B1. D</w:t>
+      </w:r>
+      <w:commentRangeStart w:id="1123864754"/>
+      <w:r>
+        <w:rPr/>
+        <w:t>OCTORAL DISSERTATION AND RESEARCH EXPERIENCE</w:t>
+      </w:r>
+      <w:commentRangeEnd w:id="1123864754"/>
+      <w:r>
+        <w:rPr>
+          <w:rStyle w:val="CommentReference"/>
+        </w:rPr>
+        <w:commentReference w:id="1123864754"/>
       </w:r>
     </w:p>
     <w:p/>
     <w:p>
       <w:pPr>
-        <w:pStyle w:val="Heading2"/>
-      </w:pPr>
-      <w:r>
-        <w:t xml:space="preserve">B1. </w:t>
-      </w:r>
-      <w:r>
-        <w:t xml:space="preserve">Doctoral Dissertation and </w:t>
-      </w:r>
-      <w:r>
-        <w:t>Research Experience</w:t>
+        <w:rPr>
+          <w:u w:val="single"/>
+        </w:rPr>
+      </w:pPr>
+      <w:r>
+        <w:rPr>
+          <w:u w:val="single"/>
+        </w:rPr>
+        <w:t>2016 – 2019: Research Assistant (Medical Resident), Dr. Amit J. Shah, Emory University</w:t>
       </w:r>
     </w:p>
     <w:p/>
     <w:p>
-      <w:r>
-        <w:t>Briefly summarize your past research experience, results, and conclusions, and describe how that experience relates to the proposed fellowship. In some cases, a proposed fellowship may build directly on previous research experiences, results, and conclusions. In other situations, past research experiences may lead a candidate to apply for a fellowship in a new or different area of research. Do not list academic courses in this section.</w:t>
+      <w:pPr>
+        <w:pStyle w:val="NoSpacing"/>
+      </w:pPr>
+      <w:r>
+        <w:rPr/>
+        <w:t xml:space="preserve">During my clinical training as an internal medicine resident, I had the opportunity to work with the Emory Program in Cardiovascular Outcomes Research and Epidemiology (EPICORE) group, through which I met Dr. </w:t>
+      </w:r>
+      <w:commentRangeStart w:id="1540053921"/>
+      <w:r>
+        <w:rPr/>
+        <w:t xml:space="preserve">Viola Vaccarino </w:t>
+      </w:r>
+      <w:commentRangeEnd w:id="1540053921"/>
+      <w:r>
+        <w:rPr>
+          <w:rStyle w:val="CommentReference"/>
+        </w:rPr>
+        <w:commentReference w:id="1540053921"/>
+      </w:r>
+      <w:r>
+        <w:rPr/>
+        <w:t xml:space="preserve">and Dr. </w:t>
+      </w:r>
+      <w:r>
+        <w:rPr/>
+        <w:t>Amit J. Shah. I was introduced to autonomic dysfunction as a marker of disease in both psychological processes and in cardiovascular disease. I initially studied heart rate variability (HRV) and its relationship to abnormal myocardial flow reserve. This project led to a first author manuscript, now under review, entitled “Alterations in heart rate variability are associated with abnormal myocardial perfusion”. I found that low HRV in the morning was strongly associated with reduced coronary flow reserve. This finding was novel, revealed the importance of the circadian rhythm, and introduced a more powerful HRV metric (</w:t>
+      </w:r>
+      <w:proofErr w:type="spellStart"/>
+      <w:r>
+        <w:rPr>
+          <w:i w:val="1"/>
+          <w:iCs w:val="1"/>
+        </w:rPr>
+        <w:t>Dyx</w:t>
+      </w:r>
+      <w:proofErr w:type="spellEnd"/>
+      <w:r>
+        <w:rPr/>
+        <w:t>). I learned how to not only prepare and clean data but perform independent statistical analyses and translate the results into scientific products (e.g. regional and national presentations, manuscript). In addition, u</w:t>
+      </w:r>
+      <w:r>
+        <w:rPr/>
+        <w:t>nder supervision of the mentoring team</w:t>
+      </w:r>
+      <w:r>
+        <w:rPr/>
+        <w:t>, I submitted and received approval for my own independent manuscript proposal to the Atherosclerosis Risk in Communities Study publication committee. I chose to study how psychosocial factors may lead to changes in autonomic function by measuring HRV. The study results were notable for how somatic symptoms of depression had the most robust association with low HRV, and that the changes in HRV were persistent over many years (with repeat follow-up visits as part of a prospective cohort). This project has also led to a national poster and manuscript that have been submitted. I learned and improved on scientific writing, oral presentation skills, and statistical/computational techniques. This work and mentorship shaped my ultimate research direction to study autonomic dysfunction as a risk-factor for cardiovascular disease.</w:t>
+      </w:r>
+    </w:p>
+    <w:p>
+      <w:pPr>
+        <w:pStyle w:val="NoSpacing"/>
+      </w:pPr>
+    </w:p>
+    <w:p>
+      <w:pPr>
+        <w:pStyle w:val="NoSpacing"/>
+        <w:rPr>
+          <w:u w:val="single"/>
+        </w:rPr>
+      </w:pPr>
+      <w:r>
+        <w:rPr>
+          <w:u w:val="single"/>
+        </w:rPr>
+        <w:t xml:space="preserve">2019 – Present: </w:t>
+      </w:r>
+      <w:r>
+        <w:rPr>
+          <w:u w:val="single"/>
+        </w:rPr>
+        <w:t xml:space="preserve">TL1 </w:t>
+      </w:r>
+      <w:r>
+        <w:rPr>
+          <w:u w:val="single"/>
+        </w:rPr>
+        <w:t>Postdoctoral Fellow in Epidemiology, Drs Amit J. Shah and Alvaro Alonso, Emory University</w:t>
+      </w:r>
+    </w:p>
+    <w:p>
+      <w:pPr>
+        <w:pStyle w:val="NoSpacing"/>
+      </w:pPr>
+    </w:p>
+    <w:p>
+      <w:r>
+        <w:t xml:space="preserve">To continue my research training with the goal of becoming an independently funded physician-scientist, I applied for and received the TL1 award at Emory University in the Department of Epidemiology to obtain a Master of Science in Clinical Research (MSCR) and have protected time to pursue research in autonomic regulation of cardiac physiology. This program has provided me a solid research foundation that I will build upon as an academic clinician. With the protected research time, I conducted a pilot study to study the relationship between depression and coronary artery disease by measuring the association with HRV. </w:t>
+      </w:r>
+      <w:r>
+        <w:t>This required the submission of an IRB amendment to the existing parent study, enrolling patients with ECG patches (including data extraction), signal processing using the HRV toolbox (developed at Emory), and computational techniques to analyze the resulting data. I became proficient in MATLAB and SAS, and skillful with the R programming language. I also expanded my knowledge of foundational biostatistics through the MSCR. T</w:t>
+      </w:r>
+      <w:r>
+        <w:t xml:space="preserve">he preliminary results show a strong association with both depression and coronary artery disease with </w:t>
+      </w:r>
+      <w:r>
+        <w:t>HRV and serves as the basis for the F32 application. Through this work I have developed several research skills that I hope to expand upon by further protected research time and mentorship. This training grant will allow me to take advanced coursework in epidemiology and biostatistics to begin preparation for an NIH K Career Development Award that will be submitted at the end of my postdoctoral fellowship training.</w:t>
       </w:r>
     </w:p>
     <w:p/>
     <w:p>
-      <w:r>
-        <w:t>Applicants with no research experience: Describe any other scientific experiences.</w:t>
-      </w:r>
-    </w:p>
-    <w:p>
-      <w:r>
-        <w:t>Advanced graduate students (i.e., those who have or will have completed their comprehensive examinations by the time of award): Include a narrative of your planned doctoral dissertation (may be preliminary).</w:t>
-      </w:r>
-    </w:p>
-    <w:p>
-      <w:r>
-        <w:t>Postdoctoral fellowship applicants: Specify which areas of your proposed research were part of your predoctoral thesis or dissertation and which, if any, were part of a previous postdoctoral project.</w:t>
+      <w:pPr>
+        <w:pStyle w:val="Heading2"/>
+      </w:pPr>
+      <w:r>
+        <w:t xml:space="preserve">B2. </w:t>
+      </w:r>
+      <w:r>
+        <w:t>TRAINING GOALS AND OBJECTIVES</w:t>
       </w:r>
     </w:p>
     <w:p/>
     <w:p>
-      <w:pPr>
-        <w:pStyle w:val="Heading2"/>
-      </w:pPr>
-      <w:r>
-        <w:t xml:space="preserve">B2. </w:t>
-      </w:r>
-      <w:r>
-        <w:t>Training Goals and Objectives</w:t>
-      </w:r>
-    </w:p>
-    <w:p/>
-    <w:p>
       <w:r>
         <w:t xml:space="preserve">My long-term career goal is to become an independently funded </w:t>
       </w:r>
@@ -82,13 +171,25 @@
         <w:t xml:space="preserve">translational researcher in neurocardiology and an academic physician. I became interested in clinical research during my residency training in Internal Medicine at Emory University, </w:t>
       </w:r>
       <w:r>
-        <w:t>where I am obtaining a Master’s of Science in Clinical Research</w:t>
-      </w:r>
-      <w:r>
-        <w:t xml:space="preserve"> (MSCR)</w:t>
-      </w:r>
-      <w:r>
-        <w:t xml:space="preserve"> through a Tl1 award to facilitate this goal. My ultimate research direction focuses on elucidating the role of the autonomic nervous system in cardiovascular outcomes, which was shaped by my studies of the mind-body connection as an undergraduate student, clinical training in medicine, and postdoctoral computational and epidemiological research on the neurocardiac axis. I approach autonomic dysfunction in cardiovascular epidemiology with computational techniques to identify novel electrocardiographic risk factors that may predict outcomes and risk in psychological and cardiac disease.</w:t>
+        <w:t>where I am obtaining a</w:t>
+      </w:r>
+      <w:r>
+        <w:t xml:space="preserve"> </w:t>
+      </w:r>
+      <w:r>
+        <w:t>MSCR</w:t>
+      </w:r>
+      <w:r>
+        <w:t xml:space="preserve"> t</w:t>
+      </w:r>
+      <w:r>
+        <w:t>hrough a T</w:t>
+      </w:r>
+      <w:r>
+        <w:t>L</w:t>
+      </w:r>
+      <w:r>
+        <w:t>1 award to facilitate this goal. My ultimate research direction focuses on elucidating the role of the autonomic nervous system in cardiovascular outcomes, which was shaped by my studies of the mind-body connection as an undergraduate student, clinical training in medicine, and postdoctoral computational and epidemiological research on the neurocardiac axis. I approach autonomic dysfunction in cardiovascular epidemiology with computational techniques to identify novel electrocardiographic risk factors that may predict outcomes and risk in psychological and cardiac disease.</w:t>
       </w:r>
       <w:r>
         <w:t xml:space="preserve"> This post-doctoral NRSA training grant will allow for the protected time needed to develop the foundational skills to become an independently funded physician-scientist. </w:t>
@@ -151,11 +252,13 @@
     <w:p/>
     <w:p>
       <w:r>
-        <w:t xml:space="preserve">The training proposal allows me to explore a novel approach to research autonomic dysfunction using heart rate variability (HRV), an electrocardiographic marker of sympathovagal outflow to the heart. The study also uses a prospective cohort from the Emory Cardiovascular Biobank. The combination of a large sample size with in-depth, granular data (e.g. up to 72 hours of raw ECG signal per patient) will require further development of my biostatistical and computational skills. Foundational coursework in regression modeling, statistical </w:t>
-      </w:r>
-      <w:r>
-        <w:lastRenderedPageBreak/>
-        <w:t xml:space="preserve">computing, and large-data analysis will strengthen my background in computer programming and data science. Dr. Shah, as an expert in ECG analysis, will mentor me through the analytical portion of the work. I will leverage the existing HRV toolbox, developed at Emory with Dr. Shah, which will allow me to expand my skills in time-series analysis. </w:t>
+        <w:t xml:space="preserve">The training proposal allows me to explore a novel approach to research autonomic dysfunction using heart rate variability (HRV), an electrocardiographic marker of sympathovagal outflow to the heart. The study also uses a prospective cohort from the Emory Cardiovascular Biobank. The combination of a large sample size with in-depth, granular data (e.g. up to </w:t>
+      </w:r>
+      <w:r>
+        <w:t>24</w:t>
+      </w:r>
+      <w:r>
+        <w:t xml:space="preserve"> hours of raw ECG signal per patient) will require further development of my biostatistical and computational skills. Foundational coursework in regression modeling, statistical computing, and large-data analysis will strengthen my background in computer programming and data science. Dr. Shah, as an expert in ECG analysis, will mentor me through the analytical portion of the work. I will leverage the existing HRV toolbox, developed at Emory with Dr. Shah, which will allow me to expand my skills in time-series analysis. </w:t>
       </w:r>
     </w:p>
     <w:p/>
@@ -164,22 +267,29 @@
         <w:t xml:space="preserve">The research proposal lies within the field of neurocardiology, which studies the neural or autonomic control of cardiovascular physiology, such as the effect of psychological stress on </w:t>
       </w:r>
       <w:r>
-        <w:t xml:space="preserve">heart disease. All of my sponsors have varied expertise in this area. Dr. Vaccarino in particular has studied depression, mental stress, and coronary vasomotor control extensively, which will help provide the background clinical knowledge needed to propose the most rigorous and meaningful research hypotheses. To best understand this applied physiology, I will pursue directed reading and application of the literature with Dr. Park, a long-standing collaborator who researches autonomic control of vascular physiology in experimental studies. </w:t>
+        <w:t xml:space="preserve">heart disease. All of my sponsors have varied expertise in this area. Dr. Vaccarino </w:t>
+      </w:r>
+      <w:r>
+        <w:t>has</w:t>
+      </w:r>
+      <w:r>
+        <w:t xml:space="preserve"> studied depression, mental stress, and coronary vasomotor control extensively, which will help provide the background clinical knowledge needed to propose the most rigorous and meaningful research hypotheses. To best understand this applied physiology, I will pursue directed reading and application of the literature with Dr. Park, a long-standing collaborator who researches autonomic control of vascular physiology in experimental studies. </w:t>
       </w:r>
     </w:p>
     <w:p/>
     <w:p>
       <w:r>
-        <w:t xml:space="preserve">This award will allow me to prepare for a successful NIH K23 career development application. The proposed training incorporates several important aspects of clinical research. By combining my background in clinical medicine with new skills in quantitative epidemiology, psychological stress, and ECG analysis, I hope to develop a pilot study to further characterize autonomic dysfunction as a prognostic tool. This novel research will allow us to identify </w:t>
-      </w:r>
-      <w:r>
-        <w:t xml:space="preserve">at-risk patients using non-invasive techniques, which will lead to potential therapies that can target autonomic dysfunction. In addition, the data collected includes raw ECG signal and creates a well-characterized cohort for future studies. This includes genetic testing and serum biomarkers, which are collected as part of the parent study protocol. Dr. Vaccarino and Dr. Alonso have received multiple R01 grant, and Dr. Shah has recent experience with his own K23 award, which will allow me to leverage their experience and guidance in becoming a future physician scientist. </w:t>
+        <w:t xml:space="preserve">This award will allow me to prepare for a successful NIH K23 career development application. The proposed training incorporates several important aspects of clinical research. By combining my background in clinical medicine with new skills in quantitative epidemiology, psychological stress, and ECG analysis, I hope to develop a pilot study to further characterize autonomic dysfunction as a prognostic tool. This novel research will allow us to identify at-risk patients using non-invasive techniques, which will lead to potential therapies that can target autonomic dysfunction. In addition, the data collected includes raw ECG signal and creates a well-characterized cohort for future studies. This includes genetic testing and serum biomarkers, which are collected as part of the parent study protocol. Dr. Vaccarino and Dr. Alonso have received K24 awards for mentoring, as well as multiple R01 awards, and Dr. Shah has recent experience with his own K23/R03 awards, which will allow me to leverage their experience and guidance in becoming a future physician scientist. </w:t>
       </w:r>
     </w:p>
     <w:p/>
     <w:p>
       <w:r>
-        <w:t xml:space="preserve">My ultimate career goal is to become a successful clinical investigator and an academic physician. By obtaining an MSCR, devoting time to research through the TL1 award, and building a collaborative, interdisciplinary team of mentors and advisors, I have taken the first steps towards this goal. With continued dedication, perseverance, and the support obtained from this grant, I will have the capacity to succeed in a career development application and achieve my long-term goals of becoming an independently funded physician-scientist. </w:t>
+        <w:t xml:space="preserve">My ultimate career goal is to become a successful clinical investigator and an academic physician. By obtaining an MSCR, devoting time to research through the TL1 award, and building a collaborative, interdisciplinary team of mentors and advisors, I have taken the first steps towards this goal. With continued dedication, perseverance, and the support obtained from this grant, I will have the capacity to succeed in a </w:t>
+      </w:r>
+      <w:r>
+        <w:lastRenderedPageBreak/>
+        <w:t xml:space="preserve">career development application and achieve my long-term goals of becoming an independently funded physician-scientist. </w:t>
       </w:r>
     </w:p>
     <w:p/>
@@ -190,8 +300,6 @@
       <w:r>
         <w:t>B</w:t>
       </w:r>
-      <w:bookmarkStart w:id="0" w:name="_GoBack"/>
-      <w:bookmarkEnd w:id="0"/>
       <w:r>
         <w:t>1. Summary of Core Skills for Training and Future Mentored Research</w:t>
       </w:r>
@@ -215,7 +323,7 @@
           <w:tcPr>
             <w:tcW w:w="1885" w:type="dxa"/>
             <w:tcBorders>
-              <w:bottom w:val="single" w:sz="4" w:space="0" w:color="auto"/>
+              <w:bottom w:val="single" w:color="auto" w:sz="4" w:space="0"/>
               <w:right w:val="nil"/>
             </w:tcBorders>
             <w:vAlign w:val="center"/>
@@ -245,7 +353,7 @@
             <w:tcW w:w="4410" w:type="dxa"/>
             <w:tcBorders>
               <w:left w:val="nil"/>
-              <w:bottom w:val="single" w:sz="4" w:space="0" w:color="auto"/>
+              <w:bottom w:val="single" w:color="auto" w:sz="4" w:space="0"/>
               <w:right w:val="nil"/>
             </w:tcBorders>
             <w:vAlign w:val="center"/>
@@ -275,7 +383,7 @@
             <w:tcW w:w="4265" w:type="dxa"/>
             <w:tcBorders>
               <w:left w:val="nil"/>
-              <w:bottom w:val="single" w:sz="4" w:space="0" w:color="auto"/>
+              <w:bottom w:val="single" w:color="auto" w:sz="4" w:space="0"/>
             </w:tcBorders>
             <w:vAlign w:val="center"/>
             <w:hideMark/>
@@ -308,7 +416,7 @@
           <w:tcPr>
             <w:tcW w:w="1885" w:type="dxa"/>
             <w:tcBorders>
-              <w:bottom w:val="single" w:sz="4" w:space="0" w:color="auto"/>
+              <w:bottom w:val="single" w:color="auto" w:sz="4" w:space="0"/>
               <w:right w:val="nil"/>
             </w:tcBorders>
             <w:vAlign w:val="center"/>
@@ -336,7 +444,7 @@
             <w:tcW w:w="4410" w:type="dxa"/>
             <w:tcBorders>
               <w:left w:val="nil"/>
-              <w:bottom w:val="single" w:sz="4" w:space="0" w:color="auto"/>
+              <w:bottom w:val="single" w:color="auto" w:sz="4" w:space="0"/>
               <w:right w:val="nil"/>
             </w:tcBorders>
             <w:vAlign w:val="center"/>
@@ -386,23 +494,7 @@
                 <w:rFonts w:eastAsia="Times New Roman"/>
                 <w:color w:val="000000"/>
               </w:rPr>
-              <w:t xml:space="preserve">Coursework: </w:t>
-            </w:r>
-            <w:proofErr w:type="spellStart"/>
-            <w:r>
-              <w:rPr>
-                <w:rFonts w:eastAsia="Times New Roman"/>
-                <w:color w:val="000000"/>
-              </w:rPr>
-              <w:t>ActiveEpi</w:t>
-            </w:r>
-            <w:proofErr w:type="spellEnd"/>
-            <w:r>
-              <w:rPr>
-                <w:rFonts w:eastAsia="Times New Roman"/>
-                <w:color w:val="000000"/>
-              </w:rPr>
-              <w:t xml:space="preserve"> online training</w:t>
+              <w:t>Experiential Training: Research with Dr. Alonso and Dr. Vaccarino on study design</w:t>
             </w:r>
           </w:p>
           <w:p>
@@ -422,26 +514,6 @@
                 <w:rFonts w:eastAsia="Times New Roman"/>
                 <w:color w:val="000000"/>
               </w:rPr>
-              <w:t>Experiential Training: Research with Dr. Alonso and Dr. Vaccarino on study design</w:t>
-            </w:r>
-          </w:p>
-          <w:p>
-            <w:pPr>
-              <w:pStyle w:val="ListParagraph"/>
-              <w:numPr>
-                <w:ilvl w:val="0"/>
-                <w:numId w:val="5"/>
-              </w:numPr>
-              <w:rPr>
-                <w:rFonts w:eastAsia="Times New Roman"/>
-                <w:color w:val="000000"/>
-              </w:rPr>
-            </w:pPr>
-            <w:r>
-              <w:rPr>
-                <w:rFonts w:eastAsia="Times New Roman"/>
-                <w:color w:val="000000"/>
-              </w:rPr>
               <w:t>Mentoring meetings directed at career advancement and future K-award</w:t>
             </w:r>
           </w:p>
@@ -460,7 +532,7 @@
             <w:tcW w:w="4265" w:type="dxa"/>
             <w:tcBorders>
               <w:left w:val="nil"/>
-              <w:bottom w:val="single" w:sz="4" w:space="0" w:color="auto"/>
+              <w:bottom w:val="single" w:color="auto" w:sz="4" w:space="0"/>
             </w:tcBorders>
             <w:vAlign w:val="center"/>
             <w:hideMark/>
@@ -593,7 +665,6 @@
                 <w:rFonts w:eastAsia="Times New Roman"/>
                 <w:color w:val="000000"/>
               </w:rPr>
-              <w:lastRenderedPageBreak/>
               <w:t>Biostatistical and Computational Techniques</w:t>
             </w:r>
           </w:p>
@@ -755,23 +826,7 @@
                 <w:rFonts w:eastAsia="Times New Roman"/>
                 <w:color w:val="000000"/>
               </w:rPr>
-              <w:t xml:space="preserve">Increased understanding of </w:t>
-            </w:r>
-            <w:proofErr w:type="gramStart"/>
-            <w:r>
-              <w:rPr>
-                <w:rFonts w:eastAsia="Times New Roman"/>
-                <w:color w:val="000000"/>
-              </w:rPr>
-              <w:t>MATLAB  and</w:t>
-            </w:r>
-            <w:proofErr w:type="gramEnd"/>
-            <w:r>
-              <w:rPr>
-                <w:rFonts w:eastAsia="Times New Roman"/>
-                <w:color w:val="000000"/>
-              </w:rPr>
-              <w:t xml:space="preserve"> R software programming</w:t>
+              <w:t>Increased understanding of MATLAB and R software programming</w:t>
             </w:r>
           </w:p>
         </w:tc>
@@ -997,19 +1052,13 @@
         <w:pStyle w:val="Heading2"/>
       </w:pPr>
       <w:r>
-        <w:t xml:space="preserve">B3. </w:t>
-      </w:r>
-      <w:r>
-        <w:t>Activities Planned</w:t>
+        <w:t>B3. ACTIVITIES PLANNED</w:t>
       </w:r>
     </w:p>
     <w:p/>
     <w:p>
       <w:r>
-        <w:t>If provided this NRSA award, my research training will consist of formal training, mentored research, and clinical efforts to prepare me for an early career development award as a translational researcher. This training grant will provide funding for two additional res</w:t>
-      </w:r>
-      <w:r>
-        <w:t xml:space="preserve">earch years between July 2020 and June 2022. The detailed activities that I will undertake during these two years are provided in </w:t>
+        <w:t xml:space="preserve">If provided this NRSA award, my research training will consist of formal training, mentored research, and clinical efforts to prepare me for an early career development award as a translational researcher. This training grant will provide funding for two additional research years between July 2020 and June 2022. The detailed activities that I will undertake during these two years are provided in </w:t>
       </w:r>
       <w:r>
         <w:rPr>
@@ -1024,28 +1073,11 @@
         <w:t>B2</w:t>
       </w:r>
       <w:r>
-        <w:t xml:space="preserve">. This training grant will provide funds for advanced coursework in epidemiology and biostatistics at the Rollins School of Public Health to supplement my Master of Science in Clinical Research degree. The selected coursework will enhance my understanding in advanced epidemiologic methods (EPI 538, EPI 545) and advanced longitudinal data analysis (BIOS </w:t>
-      </w:r>
-      <w:r>
-        <w:t>526, BIOS 731, BIOS 534</w:t>
-      </w:r>
-      <w:r>
-        <w:t xml:space="preserve">). This will complement and strengthen my computational training, allowing me gain in-depth knowledge and skills in study design, advanced statistical modeling, and data interpretation. Additionally, as part of my research training I will attend </w:t>
-      </w:r>
-      <w:r>
-        <w:t xml:space="preserve">biweekly </w:t>
-      </w:r>
-      <w:r>
-        <w:t>epidemiology grand rounds, weekly cardiovascular grand rounds, and weekly medicine grand rounds.</w:t>
-      </w:r>
-      <w:r>
-        <w:t xml:space="preserve"> Under the guidance of my advisor Dr. Park, an expert in this field, I will study autonomic physiology through directed reading and interpretation of clinical science through weekly lab meetings.</w:t>
-      </w:r>
-      <w:r>
-        <w:t xml:space="preserve"> The proposed research will be presented at two national conferences yearly. The proposed research will be completed over the two years</w:t>
-      </w:r>
-      <w:r>
-        <w:t xml:space="preserve">, during which approximately two-thirds of my time will be devoted to completing this project, presenting at national meetings, and preparing manuscripts. I will attend weekly lab meetings with my primary sponsor, Dr. Vaccarino, and my co-sponsors Dr. Shah and Dr. Alonso. Additionally, I will maintain my clinical skills through 2-4 days of medicine wards per month. </w:t>
+        <w:t xml:space="preserve">. This training grant will provide funds for advanced coursework in epidemiology and biostatistics at the Rollins School of Public Health to supplement my Master of Science in Clinical Research degree. The selected coursework will enhance my understanding in advanced epidemiologic methods (EPI 538, EPI 545) and advanced longitudinal data analysis (BIOS 526, BIOS 731, BIOS 534). This will complement and strengthen my computational training, </w:t>
+      </w:r>
+      <w:r>
+        <w:lastRenderedPageBreak/>
+        <w:t>allowing me gain in-depth knowledge and skills in study design, advanced statistical modeling, and data interpretation. Additionally, as part of my research training I will attend biweekly epidemiology grand rounds, weekly cardiovascular grand rounds, and weekly medicine grand rounds. Under the guidance of my advisor Dr. Park, an expert in this field, I will study autonomic physiology through directed reading and interpretation of clinical science through weekly lab meetings. The proposed research will be presented at two national conferences yearly. The proposed research will be completed over the two years, during which approximately two-thirds of my time will be devoted to completing this project, presenting at national meetings, and preparing manuscripts. I will attend weekly lab meetings with my primary sponsor, Dr. Vaccarino, and my co-sponsors Dr. Shah and Dr. Alonso. Additionally, I will maintain light clinical duties with inpatient hospital medicine service activities for approximately 5% of my time, which will allow me to maintain my skills/perspective in clinical translation of my research to the bedside.</w:t>
       </w:r>
     </w:p>
     <w:p/>
@@ -1067,12 +1099,12 @@
       <w:tblPr>
         <w:tblW w:w="5000" w:type="pct"/>
         <w:tblBorders>
-          <w:top w:val="single" w:sz="4" w:space="0" w:color="auto"/>
-          <w:left w:val="single" w:sz="4" w:space="0" w:color="auto"/>
-          <w:bottom w:val="single" w:sz="4" w:space="0" w:color="auto"/>
-          <w:right w:val="single" w:sz="4" w:space="0" w:color="auto"/>
-          <w:insideH w:val="single" w:sz="4" w:space="0" w:color="auto"/>
-          <w:insideV w:val="single" w:sz="4" w:space="0" w:color="auto"/>
+          <w:top w:val="single" w:color="auto" w:sz="4" w:space="0"/>
+          <w:left w:val="single" w:color="auto" w:sz="4" w:space="0"/>
+          <w:bottom w:val="single" w:color="auto" w:sz="4" w:space="0"/>
+          <w:right w:val="single" w:color="auto" w:sz="4" w:space="0"/>
+          <w:insideH w:val="single" w:color="auto" w:sz="4" w:space="0"/>
+          <w:insideV w:val="single" w:color="auto" w:sz="4" w:space="0"/>
         </w:tblBorders>
         <w:tblLook w:val="04A0" w:firstRow="1" w:lastRow="0" w:firstColumn="1" w:lastColumn="0" w:noHBand="0" w:noVBand="1"/>
       </w:tblPr>
@@ -1087,7 +1119,7 @@
         </w:trPr>
         <w:tc>
           <w:tcPr>
-            <w:tcW w:w="3065" w:type="pct"/>
+            <w:tcW w:w="3066" w:type="pct"/>
             <w:shd w:val="clear" w:color="auto" w:fill="auto"/>
             <w:noWrap/>
             <w:vAlign w:val="center"/>
@@ -1171,7 +1203,7 @@
         </w:trPr>
         <w:tc>
           <w:tcPr>
-            <w:tcW w:w="3065" w:type="pct"/>
+            <w:tcW w:w="3066" w:type="pct"/>
             <w:shd w:val="clear" w:color="000000" w:fill="FCEF58"/>
             <w:noWrap/>
             <w:vAlign w:val="center"/>
@@ -1250,7 +1282,7 @@
         </w:trPr>
         <w:tc>
           <w:tcPr>
-            <w:tcW w:w="3065" w:type="pct"/>
+            <w:tcW w:w="3066" w:type="pct"/>
             <w:shd w:val="clear" w:color="000000" w:fill="FEFAC9"/>
             <w:noWrap/>
             <w:vAlign w:val="center"/>
@@ -1329,7 +1361,7 @@
         </w:trPr>
         <w:tc>
           <w:tcPr>
-            <w:tcW w:w="3065" w:type="pct"/>
+            <w:tcW w:w="3066" w:type="pct"/>
             <w:shd w:val="clear" w:color="auto" w:fill="auto"/>
             <w:noWrap/>
             <w:vAlign w:val="center"/>
@@ -1409,7 +1441,7 @@
         </w:trPr>
         <w:tc>
           <w:tcPr>
-            <w:tcW w:w="3065" w:type="pct"/>
+            <w:tcW w:w="3066" w:type="pct"/>
             <w:shd w:val="clear" w:color="auto" w:fill="auto"/>
             <w:noWrap/>
             <w:vAlign w:val="center"/>
@@ -1428,7 +1460,6 @@
                 <w:rFonts w:eastAsia="Times New Roman"/>
                 <w:color w:val="000000"/>
               </w:rPr>
-              <w:lastRenderedPageBreak/>
               <w:t>EPI 545 Advanced Epidemiological Methods II (4)</w:t>
             </w:r>
           </w:p>
@@ -1490,7 +1521,7 @@
         </w:trPr>
         <w:tc>
           <w:tcPr>
-            <w:tcW w:w="3065" w:type="pct"/>
+            <w:tcW w:w="3066" w:type="pct"/>
             <w:shd w:val="clear" w:color="auto" w:fill="auto"/>
             <w:noWrap/>
             <w:vAlign w:val="center"/>
@@ -1570,7 +1601,7 @@
         </w:trPr>
         <w:tc>
           <w:tcPr>
-            <w:tcW w:w="3065" w:type="pct"/>
+            <w:tcW w:w="3066" w:type="pct"/>
             <w:shd w:val="clear" w:color="auto" w:fill="auto"/>
             <w:noWrap/>
             <w:vAlign w:val="center"/>
@@ -1651,7 +1682,7 @@
         </w:trPr>
         <w:tc>
           <w:tcPr>
-            <w:tcW w:w="3065" w:type="pct"/>
+            <w:tcW w:w="3066" w:type="pct"/>
             <w:shd w:val="clear" w:color="auto" w:fill="auto"/>
             <w:noWrap/>
             <w:vAlign w:val="center"/>
@@ -1731,7 +1762,7 @@
         </w:trPr>
         <w:tc>
           <w:tcPr>
-            <w:tcW w:w="3065" w:type="pct"/>
+            <w:tcW w:w="3066" w:type="pct"/>
             <w:shd w:val="clear" w:color="auto" w:fill="auto"/>
             <w:noWrap/>
             <w:vAlign w:val="center"/>
@@ -1811,7 +1842,7 @@
         </w:trPr>
         <w:tc>
           <w:tcPr>
-            <w:tcW w:w="3065" w:type="pct"/>
+            <w:tcW w:w="3066" w:type="pct"/>
             <w:shd w:val="clear" w:color="000000" w:fill="FEFAC9"/>
             <w:noWrap/>
             <w:vAlign w:val="center"/>
@@ -1829,7 +1860,21 @@
                 <w:rFonts w:eastAsia="Times New Roman"/>
                 <w:color w:val="000000"/>
               </w:rPr>
-              <w:t>Didactic Lectures and Journal Clubs (weekly)</w:t>
+              <w:t>Didactic Lectures and Journal Clubs (</w:t>
+            </w:r>
+            <w:r>
+              <w:rPr>
+                <w:rFonts w:eastAsia="Times New Roman"/>
+                <w:color w:val="000000"/>
+              </w:rPr>
+              <w:t>frequency</w:t>
+            </w:r>
+            <w:r>
+              <w:rPr>
+                <w:rFonts w:eastAsia="Times New Roman"/>
+                <w:color w:val="000000"/>
+              </w:rPr>
+              <w:t>)</w:t>
             </w:r>
           </w:p>
         </w:tc>
@@ -1890,7 +1935,7 @@
         </w:trPr>
         <w:tc>
           <w:tcPr>
-            <w:tcW w:w="3065" w:type="pct"/>
+            <w:tcW w:w="3066" w:type="pct"/>
             <w:shd w:val="clear" w:color="auto" w:fill="auto"/>
             <w:noWrap/>
             <w:vAlign w:val="center"/>
@@ -1970,7 +2015,7 @@
         </w:trPr>
         <w:tc>
           <w:tcPr>
-            <w:tcW w:w="3065" w:type="pct"/>
+            <w:tcW w:w="3066" w:type="pct"/>
             <w:shd w:val="clear" w:color="auto" w:fill="auto"/>
             <w:noWrap/>
             <w:vAlign w:val="center"/>
@@ -2050,7 +2095,7 @@
         </w:trPr>
         <w:tc>
           <w:tcPr>
-            <w:tcW w:w="3065" w:type="pct"/>
+            <w:tcW w:w="3066" w:type="pct"/>
             <w:shd w:val="clear" w:color="auto" w:fill="auto"/>
             <w:noWrap/>
             <w:vAlign w:val="center"/>
@@ -2130,7 +2175,7 @@
         </w:trPr>
         <w:tc>
           <w:tcPr>
-            <w:tcW w:w="3065" w:type="pct"/>
+            <w:tcW w:w="3066" w:type="pct"/>
             <w:shd w:val="clear" w:color="auto" w:fill="auto"/>
             <w:noWrap/>
             <w:vAlign w:val="center"/>
@@ -2156,7 +2201,21 @@
                 <w:rFonts w:eastAsia="Times New Roman"/>
                 <w:color w:val="000000"/>
               </w:rPr>
-              <w:t>(weekly)</w:t>
+              <w:t>(</w:t>
+            </w:r>
+            <w:r>
+              <w:rPr>
+                <w:rFonts w:eastAsia="Times New Roman"/>
+                <w:color w:val="000000"/>
+              </w:rPr>
+              <w:t>weekly</w:t>
+            </w:r>
+            <w:r>
+              <w:rPr>
+                <w:rFonts w:eastAsia="Times New Roman"/>
+                <w:color w:val="000000"/>
+              </w:rPr>
+              <w:t>)</w:t>
             </w:r>
           </w:p>
         </w:tc>
@@ -2217,7 +2276,7 @@
         </w:trPr>
         <w:tc>
           <w:tcPr>
-            <w:tcW w:w="3065" w:type="pct"/>
+            <w:tcW w:w="3066" w:type="pct"/>
             <w:shd w:val="clear" w:color="auto" w:fill="auto"/>
             <w:noWrap/>
             <w:vAlign w:val="center"/>
@@ -2297,7 +2356,7 @@
         </w:trPr>
         <w:tc>
           <w:tcPr>
-            <w:tcW w:w="3065" w:type="pct"/>
+            <w:tcW w:w="3066" w:type="pct"/>
             <w:shd w:val="clear" w:color="000000" w:fill="FEFAC9"/>
             <w:noWrap/>
             <w:vAlign w:val="center"/>
@@ -2376,7 +2435,7 @@
         </w:trPr>
         <w:tc>
           <w:tcPr>
-            <w:tcW w:w="3065" w:type="pct"/>
+            <w:tcW w:w="3066" w:type="pct"/>
             <w:shd w:val="clear" w:color="auto" w:fill="auto"/>
             <w:noWrap/>
             <w:vAlign w:val="center"/>
@@ -2456,7 +2515,7 @@
         </w:trPr>
         <w:tc>
           <w:tcPr>
-            <w:tcW w:w="3065" w:type="pct"/>
+            <w:tcW w:w="3066" w:type="pct"/>
             <w:shd w:val="clear" w:color="auto" w:fill="auto"/>
             <w:noWrap/>
             <w:vAlign w:val="center"/>
@@ -2536,7 +2595,7 @@
         </w:trPr>
         <w:tc>
           <w:tcPr>
-            <w:tcW w:w="3065" w:type="pct"/>
+            <w:tcW w:w="3066" w:type="pct"/>
             <w:shd w:val="clear" w:color="auto" w:fill="auto"/>
             <w:noWrap/>
             <w:vAlign w:val="center"/>
@@ -2616,7 +2675,7 @@
         </w:trPr>
         <w:tc>
           <w:tcPr>
-            <w:tcW w:w="3065" w:type="pct"/>
+            <w:tcW w:w="3066" w:type="pct"/>
             <w:shd w:val="clear" w:color="auto" w:fill="auto"/>
             <w:noWrap/>
             <w:vAlign w:val="center"/>
@@ -2696,7 +2755,7 @@
         </w:trPr>
         <w:tc>
           <w:tcPr>
-            <w:tcW w:w="3065" w:type="pct"/>
+            <w:tcW w:w="3066" w:type="pct"/>
             <w:shd w:val="clear" w:color="000000" w:fill="809EC2"/>
             <w:noWrap/>
             <w:vAlign w:val="center"/>
@@ -2775,7 +2834,7 @@
         </w:trPr>
         <w:tc>
           <w:tcPr>
-            <w:tcW w:w="3065" w:type="pct"/>
+            <w:tcW w:w="3066" w:type="pct"/>
             <w:shd w:val="clear" w:color="000000" w:fill="FCEF58"/>
             <w:noWrap/>
             <w:vAlign w:val="center"/>
@@ -2854,7 +2913,7 @@
         </w:trPr>
         <w:tc>
           <w:tcPr>
-            <w:tcW w:w="3065" w:type="pct"/>
+            <w:tcW w:w="3066" w:type="pct"/>
             <w:shd w:val="clear" w:color="000000" w:fill="FEFAC9"/>
             <w:noWrap/>
             <w:vAlign w:val="center"/>
@@ -2892,13 +2951,6 @@
                 <w:color w:val="000000"/>
               </w:rPr>
             </w:pPr>
-            <w:r>
-              <w:rPr>
-                <w:rFonts w:eastAsia="Times New Roman"/>
-                <w:color w:val="000000"/>
-              </w:rPr>
-              <w:t> </w:t>
-            </w:r>
           </w:p>
         </w:tc>
         <w:tc>
@@ -2933,7 +2985,7 @@
         </w:trPr>
         <w:tc>
           <w:tcPr>
-            <w:tcW w:w="3065" w:type="pct"/>
+            <w:tcW w:w="3066" w:type="pct"/>
             <w:shd w:val="clear" w:color="auto" w:fill="auto"/>
             <w:noWrap/>
             <w:vAlign w:val="center"/>
@@ -2977,7 +3029,14 @@
                 <w:rFonts w:eastAsia="Times New Roman"/>
                 <w:color w:val="000000"/>
               </w:rPr>
-              <w:t>5%</w:t>
+              <w:t>3</w:t>
+            </w:r>
+            <w:r>
+              <w:rPr>
+                <w:rFonts w:eastAsia="Times New Roman"/>
+                <w:color w:val="000000"/>
+              </w:rPr>
+              <w:t>%</w:t>
             </w:r>
           </w:p>
         </w:tc>
@@ -3013,7 +3072,7 @@
         </w:trPr>
         <w:tc>
           <w:tcPr>
-            <w:tcW w:w="3065" w:type="pct"/>
+            <w:tcW w:w="3066" w:type="pct"/>
             <w:shd w:val="clear" w:color="auto" w:fill="auto"/>
             <w:noWrap/>
             <w:vAlign w:val="center"/>
@@ -3057,7 +3116,14 @@
                 <w:rFonts w:eastAsia="Times New Roman"/>
                 <w:color w:val="000000"/>
               </w:rPr>
-              <w:t>5%</w:t>
+              <w:t>10</w:t>
+            </w:r>
+            <w:r>
+              <w:rPr>
+                <w:rFonts w:eastAsia="Times New Roman"/>
+                <w:color w:val="000000"/>
+              </w:rPr>
+              <w:t>%</w:t>
             </w:r>
           </w:p>
         </w:tc>
@@ -3093,7 +3159,7 @@
         </w:trPr>
         <w:tc>
           <w:tcPr>
-            <w:tcW w:w="3065" w:type="pct"/>
+            <w:tcW w:w="3066" w:type="pct"/>
             <w:shd w:val="clear" w:color="auto" w:fill="auto"/>
             <w:noWrap/>
             <w:vAlign w:val="center"/>
@@ -3137,32 +3203,39 @@
                 <w:rFonts w:eastAsia="Times New Roman"/>
                 <w:color w:val="000000"/>
               </w:rPr>
-              <w:t>10%</w:t>
-            </w:r>
-          </w:p>
-        </w:tc>
-        <w:tc>
-          <w:tcPr>
-            <w:tcW w:w="967" w:type="pct"/>
-            <w:shd w:val="clear" w:color="auto" w:fill="auto"/>
-            <w:noWrap/>
-            <w:vAlign w:val="center"/>
-            <w:hideMark/>
-          </w:tcPr>
-          <w:p>
-            <w:pPr>
-              <w:jc w:val="center"/>
-              <w:rPr>
-                <w:rFonts w:eastAsia="Times New Roman"/>
-                <w:color w:val="000000"/>
-              </w:rPr>
-            </w:pPr>
-            <w:r>
-              <w:rPr>
-                <w:rFonts w:eastAsia="Times New Roman"/>
-                <w:color w:val="000000"/>
-              </w:rPr>
-              <w:t> </w:t>
+              <w:t>5</w:t>
+            </w:r>
+            <w:r>
+              <w:rPr>
+                <w:rFonts w:eastAsia="Times New Roman"/>
+                <w:color w:val="000000"/>
+              </w:rPr>
+              <w:t>%</w:t>
+            </w:r>
+          </w:p>
+        </w:tc>
+        <w:tc>
+          <w:tcPr>
+            <w:tcW w:w="967" w:type="pct"/>
+            <w:shd w:val="clear" w:color="auto" w:fill="auto"/>
+            <w:noWrap/>
+            <w:vAlign w:val="center"/>
+            <w:hideMark/>
+          </w:tcPr>
+          <w:p>
+            <w:pPr>
+              <w:jc w:val="center"/>
+              <w:rPr>
+                <w:rFonts w:eastAsia="Times New Roman"/>
+                <w:color w:val="000000"/>
+              </w:rPr>
+            </w:pPr>
+            <w:r>
+              <w:rPr>
+                <w:rFonts w:eastAsia="Times New Roman"/>
+                <w:color w:val="000000"/>
+              </w:rPr>
+              <w:t>2%</w:t>
             </w:r>
           </w:p>
         </w:tc>
@@ -3173,11 +3246,10 @@
         </w:trPr>
         <w:tc>
           <w:tcPr>
-            <w:tcW w:w="3065" w:type="pct"/>
-            <w:shd w:val="clear" w:color="auto" w:fill="auto"/>
-            <w:noWrap/>
-            <w:vAlign w:val="center"/>
-            <w:hideMark/>
+            <w:tcW w:w="3066" w:type="pct"/>
+            <w:shd w:val="clear" w:color="auto" w:fill="auto"/>
+            <w:noWrap/>
+            <w:vAlign w:val="center"/>
           </w:tcPr>
           <w:p>
             <w:pPr>
@@ -3192,57 +3264,62 @@
                 <w:rFonts w:eastAsia="Times New Roman"/>
                 <w:color w:val="000000"/>
               </w:rPr>
-              <w:t>Conference presentation and manuscript publication</w:t>
-            </w:r>
-          </w:p>
-        </w:tc>
-        <w:tc>
-          <w:tcPr>
-            <w:tcW w:w="967" w:type="pct"/>
-            <w:shd w:val="clear" w:color="auto" w:fill="auto"/>
-            <w:noWrap/>
-            <w:vAlign w:val="center"/>
-            <w:hideMark/>
-          </w:tcPr>
-          <w:p>
-            <w:pPr>
-              <w:jc w:val="center"/>
-              <w:rPr>
-                <w:rFonts w:eastAsia="Times New Roman"/>
-                <w:color w:val="000000"/>
-              </w:rPr>
-            </w:pPr>
-            <w:r>
-              <w:rPr>
-                <w:rFonts w:eastAsia="Times New Roman"/>
-                <w:color w:val="000000"/>
-              </w:rPr>
-              <w:t>5%</w:t>
-            </w:r>
-          </w:p>
-        </w:tc>
-        <w:tc>
-          <w:tcPr>
-            <w:tcW w:w="967" w:type="pct"/>
-            <w:shd w:val="clear" w:color="auto" w:fill="auto"/>
-            <w:noWrap/>
-            <w:vAlign w:val="center"/>
-            <w:hideMark/>
-          </w:tcPr>
-          <w:p>
-            <w:pPr>
-              <w:jc w:val="center"/>
-              <w:rPr>
-                <w:rFonts w:eastAsia="Times New Roman"/>
-                <w:color w:val="000000"/>
-              </w:rPr>
-            </w:pPr>
-            <w:r>
-              <w:rPr>
-                <w:rFonts w:eastAsia="Times New Roman"/>
-                <w:color w:val="000000"/>
-              </w:rPr>
-              <w:t>10%</w:t>
+              <w:t>Explore interaction with age, and sex</w:t>
+            </w:r>
+          </w:p>
+        </w:tc>
+        <w:tc>
+          <w:tcPr>
+            <w:tcW w:w="967" w:type="pct"/>
+            <w:shd w:val="clear" w:color="auto" w:fill="auto"/>
+            <w:noWrap/>
+            <w:vAlign w:val="center"/>
+          </w:tcPr>
+          <w:p>
+            <w:pPr>
+              <w:jc w:val="center"/>
+              <w:rPr>
+                <w:rFonts w:eastAsia="Times New Roman"/>
+                <w:color w:val="000000"/>
+              </w:rPr>
+            </w:pPr>
+            <w:r>
+              <w:rPr>
+                <w:rFonts w:eastAsia="Times New Roman"/>
+                <w:color w:val="000000"/>
+              </w:rPr>
+              <w:t>5</w:t>
+            </w:r>
+            <w:r>
+              <w:rPr>
+                <w:rFonts w:eastAsia="Times New Roman"/>
+                <w:color w:val="000000"/>
+              </w:rPr>
+              <w:t>%</w:t>
+            </w:r>
+          </w:p>
+        </w:tc>
+        <w:tc>
+          <w:tcPr>
+            <w:tcW w:w="967" w:type="pct"/>
+            <w:shd w:val="clear" w:color="auto" w:fill="auto"/>
+            <w:noWrap/>
+            <w:vAlign w:val="center"/>
+          </w:tcPr>
+          <w:p>
+            <w:pPr>
+              <w:jc w:val="center"/>
+              <w:rPr>
+                <w:rFonts w:eastAsia="Times New Roman"/>
+                <w:color w:val="000000"/>
+              </w:rPr>
+            </w:pPr>
+            <w:r>
+              <w:rPr>
+                <w:rFonts w:eastAsia="Times New Roman"/>
+                <w:color w:val="000000"/>
+              </w:rPr>
+              <w:t>3%</w:t>
             </w:r>
           </w:p>
         </w:tc>
@@ -3253,75 +3330,90 @@
         </w:trPr>
         <w:tc>
           <w:tcPr>
-            <w:tcW w:w="3065" w:type="pct"/>
-            <w:shd w:val="clear" w:color="000000" w:fill="FEFAC9"/>
-            <w:noWrap/>
-            <w:vAlign w:val="center"/>
-            <w:hideMark/>
-          </w:tcPr>
-          <w:p>
-            <w:pPr>
-              <w:rPr>
-                <w:rFonts w:eastAsia="Times New Roman"/>
-                <w:color w:val="000000"/>
-              </w:rPr>
-            </w:pPr>
-            <w:r>
-              <w:rPr>
-                <w:rFonts w:eastAsia="Times New Roman"/>
-                <w:color w:val="000000"/>
-              </w:rPr>
-              <w:t>Specific Aim #2</w:t>
-            </w:r>
-          </w:p>
-        </w:tc>
-        <w:tc>
-          <w:tcPr>
-            <w:tcW w:w="967" w:type="pct"/>
-            <w:shd w:val="clear" w:color="000000" w:fill="FEFAC9"/>
-            <w:noWrap/>
-            <w:vAlign w:val="center"/>
-            <w:hideMark/>
-          </w:tcPr>
-          <w:p>
-            <w:pPr>
-              <w:jc w:val="center"/>
-              <w:rPr>
-                <w:rFonts w:eastAsia="Times New Roman"/>
-                <w:color w:val="000000"/>
-              </w:rPr>
-            </w:pPr>
-            <w:r>
-              <w:rPr>
-                <w:rFonts w:eastAsia="Times New Roman"/>
-                <w:color w:val="000000"/>
-              </w:rPr>
-              <w:t> </w:t>
-            </w:r>
-          </w:p>
-        </w:tc>
-        <w:tc>
-          <w:tcPr>
-            <w:tcW w:w="967" w:type="pct"/>
-            <w:shd w:val="clear" w:color="000000" w:fill="FEFAC9"/>
-            <w:noWrap/>
-            <w:vAlign w:val="center"/>
-            <w:hideMark/>
-          </w:tcPr>
-          <w:p>
-            <w:pPr>
-              <w:jc w:val="center"/>
-              <w:rPr>
-                <w:rFonts w:eastAsia="Times New Roman"/>
-                <w:color w:val="000000"/>
-              </w:rPr>
-            </w:pPr>
-            <w:r>
-              <w:rPr>
-                <w:rFonts w:eastAsia="Times New Roman"/>
-                <w:color w:val="000000"/>
-              </w:rPr>
-              <w:t> </w:t>
+            <w:tcW w:w="3066" w:type="pct"/>
+            <w:shd w:val="clear" w:color="auto" w:fill="auto"/>
+            <w:noWrap/>
+            <w:vAlign w:val="center"/>
+            <w:hideMark/>
+          </w:tcPr>
+          <w:p>
+            <w:pPr>
+              <w:ind w:left="720"/>
+              <w:rPr>
+                <w:rFonts w:eastAsia="Times New Roman"/>
+                <w:color w:val="000000"/>
+              </w:rPr>
+            </w:pPr>
+            <w:r>
+              <w:rPr>
+                <w:rFonts w:eastAsia="Times New Roman"/>
+                <w:color w:val="000000"/>
+              </w:rPr>
+              <w:t>Conference presentation and manuscript publication</w:t>
+            </w:r>
+          </w:p>
+        </w:tc>
+        <w:tc>
+          <w:tcPr>
+            <w:tcW w:w="967" w:type="pct"/>
+            <w:shd w:val="clear" w:color="auto" w:fill="auto"/>
+            <w:noWrap/>
+            <w:vAlign w:val="center"/>
+            <w:hideMark/>
+          </w:tcPr>
+          <w:p>
+            <w:pPr>
+              <w:jc w:val="center"/>
+              <w:rPr>
+                <w:rFonts w:eastAsia="Times New Roman"/>
+                <w:color w:val="000000"/>
+              </w:rPr>
+            </w:pPr>
+            <w:r>
+              <w:rPr>
+                <w:rFonts w:eastAsia="Times New Roman"/>
+                <w:color w:val="000000"/>
+              </w:rPr>
+              <w:t>5%</w:t>
+            </w:r>
+          </w:p>
+        </w:tc>
+        <w:tc>
+          <w:tcPr>
+            <w:tcW w:w="967" w:type="pct"/>
+            <w:shd w:val="clear" w:color="auto" w:fill="auto"/>
+            <w:noWrap/>
+            <w:vAlign w:val="center"/>
+            <w:hideMark/>
+          </w:tcPr>
+          <w:p>
+            <w:pPr>
+              <w:jc w:val="center"/>
+              <w:rPr>
+                <w:rFonts w:eastAsia="Times New Roman"/>
+                <w:color w:val="000000"/>
+              </w:rPr>
+            </w:pPr>
+            <w:r>
+              <w:rPr>
+                <w:rFonts w:eastAsia="Times New Roman"/>
+                <w:color w:val="000000"/>
+              </w:rPr>
+              <w:t>1</w:t>
+            </w:r>
+            <w:r>
+              <w:rPr>
+                <w:rFonts w:eastAsia="Times New Roman"/>
+                <w:color w:val="000000"/>
+              </w:rPr>
+              <w:t>5</w:t>
+            </w:r>
+            <w:r>
+              <w:rPr>
+                <w:rFonts w:eastAsia="Times New Roman"/>
+                <w:color w:val="000000"/>
+              </w:rPr>
+              <w:t>%</w:t>
             </w:r>
           </w:p>
         </w:tc>
@@ -3332,58 +3424,57 @@
         </w:trPr>
         <w:tc>
           <w:tcPr>
-            <w:tcW w:w="3065" w:type="pct"/>
-            <w:shd w:val="clear" w:color="auto" w:fill="auto"/>
-            <w:noWrap/>
-            <w:vAlign w:val="center"/>
-            <w:hideMark/>
-          </w:tcPr>
-          <w:p>
-            <w:pPr>
-              <w:ind w:left="720"/>
-              <w:rPr>
-                <w:rFonts w:eastAsia="Times New Roman"/>
-                <w:color w:val="000000"/>
-              </w:rPr>
-            </w:pPr>
-            <w:r>
-              <w:rPr>
-                <w:rFonts w:eastAsia="Times New Roman"/>
-                <w:color w:val="000000"/>
-              </w:rPr>
-              <w:t>Emory Biobank data collection</w:t>
-            </w:r>
-          </w:p>
-        </w:tc>
-        <w:tc>
-          <w:tcPr>
-            <w:tcW w:w="967" w:type="pct"/>
-            <w:shd w:val="clear" w:color="auto" w:fill="auto"/>
-            <w:noWrap/>
-            <w:vAlign w:val="center"/>
-            <w:hideMark/>
-          </w:tcPr>
-          <w:p>
-            <w:pPr>
-              <w:jc w:val="center"/>
-              <w:rPr>
-                <w:rFonts w:eastAsia="Times New Roman"/>
-                <w:color w:val="000000"/>
-              </w:rPr>
-            </w:pPr>
-            <w:r>
-              <w:rPr>
-                <w:rFonts w:eastAsia="Times New Roman"/>
-                <w:color w:val="000000"/>
-              </w:rPr>
-              <w:t>5%</w:t>
-            </w:r>
-          </w:p>
-        </w:tc>
-        <w:tc>
-          <w:tcPr>
-            <w:tcW w:w="967" w:type="pct"/>
-            <w:shd w:val="clear" w:color="auto" w:fill="auto"/>
+            <w:tcW w:w="3066" w:type="pct"/>
+            <w:shd w:val="clear" w:color="000000" w:fill="FEFAC9"/>
+            <w:noWrap/>
+            <w:vAlign w:val="center"/>
+            <w:hideMark/>
+          </w:tcPr>
+          <w:p>
+            <w:pPr>
+              <w:rPr>
+                <w:rFonts w:eastAsia="Times New Roman"/>
+                <w:color w:val="000000"/>
+              </w:rPr>
+            </w:pPr>
+            <w:r>
+              <w:rPr>
+                <w:rFonts w:eastAsia="Times New Roman"/>
+                <w:color w:val="000000"/>
+              </w:rPr>
+              <w:t>Specific Aim #2</w:t>
+            </w:r>
+          </w:p>
+        </w:tc>
+        <w:tc>
+          <w:tcPr>
+            <w:tcW w:w="967" w:type="pct"/>
+            <w:shd w:val="clear" w:color="000000" w:fill="FEFAC9"/>
+            <w:noWrap/>
+            <w:vAlign w:val="center"/>
+            <w:hideMark/>
+          </w:tcPr>
+          <w:p>
+            <w:pPr>
+              <w:jc w:val="center"/>
+              <w:rPr>
+                <w:rFonts w:eastAsia="Times New Roman"/>
+                <w:color w:val="000000"/>
+              </w:rPr>
+            </w:pPr>
+            <w:r>
+              <w:rPr>
+                <w:rFonts w:eastAsia="Times New Roman"/>
+                <w:color w:val="000000"/>
+              </w:rPr>
+              <w:t> </w:t>
+            </w:r>
+          </w:p>
+        </w:tc>
+        <w:tc>
+          <w:tcPr>
+            <w:tcW w:w="967" w:type="pct"/>
+            <w:shd w:val="clear" w:color="000000" w:fill="FEFAC9"/>
             <w:noWrap/>
             <w:vAlign w:val="center"/>
             <w:hideMark/>
@@ -3412,7 +3503,7 @@
         </w:trPr>
         <w:tc>
           <w:tcPr>
-            <w:tcW w:w="3065" w:type="pct"/>
+            <w:tcW w:w="3066" w:type="pct"/>
             <w:shd w:val="clear" w:color="auto" w:fill="auto"/>
             <w:noWrap/>
             <w:vAlign w:val="center"/>
@@ -3431,32 +3522,39 @@
                 <w:rFonts w:eastAsia="Times New Roman"/>
                 <w:color w:val="000000"/>
               </w:rPr>
-              <w:t>Derive exploratory coronary angiography variables</w:t>
-            </w:r>
-          </w:p>
-        </w:tc>
-        <w:tc>
-          <w:tcPr>
-            <w:tcW w:w="967" w:type="pct"/>
-            <w:shd w:val="clear" w:color="auto" w:fill="auto"/>
-            <w:noWrap/>
-            <w:vAlign w:val="center"/>
-            <w:hideMark/>
-          </w:tcPr>
-          <w:p>
-            <w:pPr>
-              <w:jc w:val="center"/>
-              <w:rPr>
-                <w:rFonts w:eastAsia="Times New Roman"/>
-                <w:color w:val="000000"/>
-              </w:rPr>
-            </w:pPr>
-            <w:r>
-              <w:rPr>
-                <w:rFonts w:eastAsia="Times New Roman"/>
-                <w:color w:val="000000"/>
-              </w:rPr>
-              <w:t>5%</w:t>
+              <w:t>Emory Biobank data collection</w:t>
+            </w:r>
+          </w:p>
+        </w:tc>
+        <w:tc>
+          <w:tcPr>
+            <w:tcW w:w="967" w:type="pct"/>
+            <w:shd w:val="clear" w:color="auto" w:fill="auto"/>
+            <w:noWrap/>
+            <w:vAlign w:val="center"/>
+            <w:hideMark/>
+          </w:tcPr>
+          <w:p>
+            <w:pPr>
+              <w:jc w:val="center"/>
+              <w:rPr>
+                <w:rFonts w:eastAsia="Times New Roman"/>
+                <w:color w:val="000000"/>
+              </w:rPr>
+            </w:pPr>
+            <w:r>
+              <w:rPr>
+                <w:rFonts w:eastAsia="Times New Roman"/>
+                <w:color w:val="000000"/>
+              </w:rPr>
+              <w:t>3</w:t>
+            </w:r>
+            <w:r>
+              <w:rPr>
+                <w:rFonts w:eastAsia="Times New Roman"/>
+                <w:color w:val="000000"/>
+              </w:rPr>
+              <w:t>%</w:t>
             </w:r>
           </w:p>
         </w:tc>
@@ -3492,7 +3590,7 @@
         </w:trPr>
         <w:tc>
           <w:tcPr>
-            <w:tcW w:w="3065" w:type="pct"/>
+            <w:tcW w:w="3066" w:type="pct"/>
             <w:shd w:val="clear" w:color="auto" w:fill="auto"/>
             <w:noWrap/>
             <w:vAlign w:val="center"/>
@@ -3511,32 +3609,39 @@
                 <w:rFonts w:eastAsia="Times New Roman"/>
                 <w:color w:val="000000"/>
               </w:rPr>
-              <w:t>Analysis of coronary angiography with HRV</w:t>
-            </w:r>
-          </w:p>
-        </w:tc>
-        <w:tc>
-          <w:tcPr>
-            <w:tcW w:w="967" w:type="pct"/>
-            <w:shd w:val="clear" w:color="auto" w:fill="auto"/>
-            <w:noWrap/>
-            <w:vAlign w:val="center"/>
-            <w:hideMark/>
-          </w:tcPr>
-          <w:p>
-            <w:pPr>
-              <w:jc w:val="center"/>
-              <w:rPr>
-                <w:rFonts w:eastAsia="Times New Roman"/>
-                <w:color w:val="000000"/>
-              </w:rPr>
-            </w:pPr>
-            <w:r>
-              <w:rPr>
-                <w:rFonts w:eastAsia="Times New Roman"/>
-                <w:color w:val="000000"/>
-              </w:rPr>
-              <w:t>10%</w:t>
+              <w:t>Derive exploratory coronary angiography variables</w:t>
+            </w:r>
+          </w:p>
+        </w:tc>
+        <w:tc>
+          <w:tcPr>
+            <w:tcW w:w="967" w:type="pct"/>
+            <w:shd w:val="clear" w:color="auto" w:fill="auto"/>
+            <w:noWrap/>
+            <w:vAlign w:val="center"/>
+            <w:hideMark/>
+          </w:tcPr>
+          <w:p>
+            <w:pPr>
+              <w:jc w:val="center"/>
+              <w:rPr>
+                <w:rFonts w:eastAsia="Times New Roman"/>
+                <w:color w:val="000000"/>
+              </w:rPr>
+            </w:pPr>
+            <w:r>
+              <w:rPr>
+                <w:rFonts w:eastAsia="Times New Roman"/>
+                <w:color w:val="000000"/>
+              </w:rPr>
+              <w:t>3</w:t>
+            </w:r>
+            <w:r>
+              <w:rPr>
+                <w:rFonts w:eastAsia="Times New Roman"/>
+                <w:color w:val="000000"/>
+              </w:rPr>
+              <w:t>%</w:t>
             </w:r>
           </w:p>
         </w:tc>
@@ -3572,11 +3677,10 @@
         </w:trPr>
         <w:tc>
           <w:tcPr>
-            <w:tcW w:w="3065" w:type="pct"/>
-            <w:shd w:val="clear" w:color="auto" w:fill="auto"/>
-            <w:noWrap/>
-            <w:vAlign w:val="center"/>
-            <w:hideMark/>
+            <w:tcW w:w="3066" w:type="pct"/>
+            <w:shd w:val="clear" w:color="auto" w:fill="auto"/>
+            <w:noWrap/>
+            <w:vAlign w:val="center"/>
           </w:tcPr>
           <w:p>
             <w:pPr>
@@ -3591,17 +3695,16 @@
                 <w:rFonts w:eastAsia="Times New Roman"/>
                 <w:color w:val="000000"/>
               </w:rPr>
-              <w:t>Conference presentation and manuscript publication</w:t>
-            </w:r>
-          </w:p>
-        </w:tc>
-        <w:tc>
-          <w:tcPr>
-            <w:tcW w:w="967" w:type="pct"/>
-            <w:shd w:val="clear" w:color="auto" w:fill="auto"/>
-            <w:noWrap/>
-            <w:vAlign w:val="center"/>
-            <w:hideMark/>
+              <w:t>Adjust for time-dependent associations with HRV</w:t>
+            </w:r>
+          </w:p>
+        </w:tc>
+        <w:tc>
+          <w:tcPr>
+            <w:tcW w:w="967" w:type="pct"/>
+            <w:shd w:val="clear" w:color="auto" w:fill="auto"/>
+            <w:noWrap/>
+            <w:vAlign w:val="center"/>
           </w:tcPr>
           <w:p>
             <w:pPr>
@@ -3626,23 +3729,15 @@
             <w:shd w:val="clear" w:color="auto" w:fill="auto"/>
             <w:noWrap/>
             <w:vAlign w:val="center"/>
-            <w:hideMark/>
-          </w:tcPr>
-          <w:p>
-            <w:pPr>
-              <w:jc w:val="center"/>
-              <w:rPr>
-                <w:rFonts w:eastAsia="Times New Roman"/>
-                <w:color w:val="000000"/>
-              </w:rPr>
-            </w:pPr>
-            <w:r>
-              <w:rPr>
-                <w:rFonts w:eastAsia="Times New Roman"/>
-                <w:color w:val="000000"/>
-              </w:rPr>
-              <w:t>10%</w:t>
-            </w:r>
+          </w:tcPr>
+          <w:p>
+            <w:pPr>
+              <w:jc w:val="center"/>
+              <w:rPr>
+                <w:rFonts w:eastAsia="Times New Roman"/>
+                <w:color w:val="000000"/>
+              </w:rPr>
+            </w:pPr>
           </w:p>
         </w:tc>
       </w:tr>
@@ -3652,75 +3747,83 @@
         </w:trPr>
         <w:tc>
           <w:tcPr>
-            <w:tcW w:w="3065" w:type="pct"/>
-            <w:shd w:val="clear" w:color="000000" w:fill="FEFAC9"/>
-            <w:noWrap/>
-            <w:vAlign w:val="center"/>
-            <w:hideMark/>
-          </w:tcPr>
-          <w:p>
-            <w:pPr>
-              <w:rPr>
-                <w:rFonts w:eastAsia="Times New Roman"/>
-                <w:color w:val="000000"/>
-              </w:rPr>
-            </w:pPr>
-            <w:r>
-              <w:rPr>
-                <w:rFonts w:eastAsia="Times New Roman"/>
-                <w:color w:val="000000"/>
-              </w:rPr>
-              <w:t>Specific Aim #3</w:t>
-            </w:r>
-          </w:p>
-        </w:tc>
-        <w:tc>
-          <w:tcPr>
-            <w:tcW w:w="967" w:type="pct"/>
-            <w:shd w:val="clear" w:color="000000" w:fill="FEFAC9"/>
-            <w:noWrap/>
-            <w:vAlign w:val="center"/>
-            <w:hideMark/>
-          </w:tcPr>
-          <w:p>
-            <w:pPr>
-              <w:jc w:val="center"/>
-              <w:rPr>
-                <w:rFonts w:eastAsia="Times New Roman"/>
-                <w:color w:val="000000"/>
-              </w:rPr>
-            </w:pPr>
-            <w:r>
-              <w:rPr>
-                <w:rFonts w:eastAsia="Times New Roman"/>
-                <w:color w:val="000000"/>
-              </w:rPr>
-              <w:t> </w:t>
-            </w:r>
-          </w:p>
-        </w:tc>
-        <w:tc>
-          <w:tcPr>
-            <w:tcW w:w="967" w:type="pct"/>
-            <w:shd w:val="clear" w:color="000000" w:fill="FEFAC9"/>
-            <w:noWrap/>
-            <w:vAlign w:val="center"/>
-            <w:hideMark/>
-          </w:tcPr>
-          <w:p>
-            <w:pPr>
-              <w:jc w:val="center"/>
-              <w:rPr>
-                <w:rFonts w:eastAsia="Times New Roman"/>
-                <w:color w:val="000000"/>
-              </w:rPr>
-            </w:pPr>
-            <w:r>
-              <w:rPr>
-                <w:rFonts w:eastAsia="Times New Roman"/>
-                <w:color w:val="000000"/>
-              </w:rPr>
-              <w:t> </w:t>
+            <w:tcW w:w="3066" w:type="pct"/>
+            <w:shd w:val="clear" w:color="auto" w:fill="auto"/>
+            <w:noWrap/>
+            <w:vAlign w:val="center"/>
+            <w:hideMark/>
+          </w:tcPr>
+          <w:p>
+            <w:pPr>
+              <w:ind w:left="720"/>
+              <w:rPr>
+                <w:rFonts w:eastAsia="Times New Roman"/>
+                <w:color w:val="000000"/>
+              </w:rPr>
+            </w:pPr>
+            <w:r>
+              <w:rPr>
+                <w:rFonts w:eastAsia="Times New Roman"/>
+                <w:color w:val="000000"/>
+              </w:rPr>
+              <w:t>Analysis of coronary angiography with HRV</w:t>
+            </w:r>
+          </w:p>
+        </w:tc>
+        <w:tc>
+          <w:tcPr>
+            <w:tcW w:w="967" w:type="pct"/>
+            <w:shd w:val="clear" w:color="auto" w:fill="auto"/>
+            <w:noWrap/>
+            <w:vAlign w:val="center"/>
+            <w:hideMark/>
+          </w:tcPr>
+          <w:p>
+            <w:pPr>
+              <w:jc w:val="center"/>
+              <w:rPr>
+                <w:rFonts w:eastAsia="Times New Roman"/>
+                <w:color w:val="000000"/>
+              </w:rPr>
+            </w:pPr>
+            <w:r>
+              <w:rPr>
+                <w:rFonts w:eastAsia="Times New Roman"/>
+                <w:color w:val="000000"/>
+              </w:rPr>
+              <w:t>10</w:t>
+            </w:r>
+            <w:r>
+              <w:rPr>
+                <w:rFonts w:eastAsia="Times New Roman"/>
+                <w:color w:val="000000"/>
+              </w:rPr>
+              <w:t>%</w:t>
+            </w:r>
+          </w:p>
+        </w:tc>
+        <w:tc>
+          <w:tcPr>
+            <w:tcW w:w="967" w:type="pct"/>
+            <w:shd w:val="clear" w:color="auto" w:fill="auto"/>
+            <w:noWrap/>
+            <w:vAlign w:val="center"/>
+            <w:hideMark/>
+          </w:tcPr>
+          <w:p>
+            <w:pPr>
+              <w:jc w:val="center"/>
+              <w:rPr>
+                <w:rFonts w:eastAsia="Times New Roman"/>
+                <w:color w:val="000000"/>
+              </w:rPr>
+            </w:pPr>
+            <w:r>
+              <w:rPr>
+                <w:rFonts w:eastAsia="Times New Roman"/>
+                <w:color w:val="000000"/>
+              </w:rPr>
+              <w:t>2%</w:t>
             </w:r>
           </w:p>
         </w:tc>
@@ -3731,11 +3834,10 @@
         </w:trPr>
         <w:tc>
           <w:tcPr>
-            <w:tcW w:w="3065" w:type="pct"/>
-            <w:shd w:val="clear" w:color="auto" w:fill="auto"/>
-            <w:noWrap/>
-            <w:vAlign w:val="center"/>
-            <w:hideMark/>
+            <w:tcW w:w="3066" w:type="pct"/>
+            <w:shd w:val="clear" w:color="auto" w:fill="auto"/>
+            <w:noWrap/>
+            <w:vAlign w:val="center"/>
           </w:tcPr>
           <w:p>
             <w:pPr>
@@ -3750,17 +3852,16 @@
                 <w:rFonts w:eastAsia="Times New Roman"/>
                 <w:color w:val="000000"/>
               </w:rPr>
-              <w:t>Collect outcomes from Biobank patients</w:t>
-            </w:r>
-          </w:p>
-        </w:tc>
-        <w:tc>
-          <w:tcPr>
-            <w:tcW w:w="967" w:type="pct"/>
-            <w:shd w:val="clear" w:color="auto" w:fill="auto"/>
-            <w:noWrap/>
-            <w:vAlign w:val="center"/>
-            <w:hideMark/>
+              <w:t>Explore interaction with age and sex</w:t>
+            </w:r>
+          </w:p>
+        </w:tc>
+        <w:tc>
+          <w:tcPr>
+            <w:tcW w:w="967" w:type="pct"/>
+            <w:shd w:val="clear" w:color="auto" w:fill="auto"/>
+            <w:noWrap/>
+            <w:vAlign w:val="center"/>
           </w:tcPr>
           <w:p>
             <w:pPr>
@@ -3785,22 +3886,21 @@
             <w:shd w:val="clear" w:color="auto" w:fill="auto"/>
             <w:noWrap/>
             <w:vAlign w:val="center"/>
-            <w:hideMark/>
-          </w:tcPr>
-          <w:p>
-            <w:pPr>
-              <w:jc w:val="center"/>
-              <w:rPr>
-                <w:rFonts w:eastAsia="Times New Roman"/>
-                <w:color w:val="000000"/>
-              </w:rPr>
-            </w:pPr>
-            <w:r>
-              <w:rPr>
-                <w:rFonts w:eastAsia="Times New Roman"/>
-                <w:color w:val="000000"/>
-              </w:rPr>
-              <w:t>5%</w:t>
+          </w:tcPr>
+          <w:p>
+            <w:pPr>
+              <w:jc w:val="center"/>
+              <w:rPr>
+                <w:rFonts w:eastAsia="Times New Roman"/>
+                <w:color w:val="000000"/>
+              </w:rPr>
+            </w:pPr>
+            <w:r>
+              <w:rPr>
+                <w:rFonts w:eastAsia="Times New Roman"/>
+                <w:color w:val="000000"/>
+              </w:rPr>
+              <w:t>3%</w:t>
             </w:r>
           </w:p>
         </w:tc>
@@ -3811,7 +3911,7 @@
         </w:trPr>
         <w:tc>
           <w:tcPr>
-            <w:tcW w:w="3065" w:type="pct"/>
+            <w:tcW w:w="3066" w:type="pct"/>
             <w:shd w:val="clear" w:color="auto" w:fill="auto"/>
             <w:noWrap/>
             <w:vAlign w:val="center"/>
@@ -3830,57 +3930,71 @@
                 <w:rFonts w:eastAsia="Times New Roman"/>
                 <w:color w:val="000000"/>
               </w:rPr>
-              <w:t>Data adjudication and analysis</w:t>
-            </w:r>
-          </w:p>
-        </w:tc>
-        <w:tc>
-          <w:tcPr>
-            <w:tcW w:w="967" w:type="pct"/>
-            <w:shd w:val="clear" w:color="auto" w:fill="auto"/>
-            <w:noWrap/>
-            <w:vAlign w:val="center"/>
-            <w:hideMark/>
-          </w:tcPr>
-          <w:p>
-            <w:pPr>
-              <w:jc w:val="center"/>
-              <w:rPr>
-                <w:rFonts w:eastAsia="Times New Roman"/>
-                <w:color w:val="000000"/>
-              </w:rPr>
-            </w:pPr>
-            <w:r>
-              <w:rPr>
-                <w:rFonts w:eastAsia="Times New Roman"/>
-                <w:color w:val="000000"/>
-              </w:rPr>
-              <w:t> </w:t>
-            </w:r>
-          </w:p>
-        </w:tc>
-        <w:tc>
-          <w:tcPr>
-            <w:tcW w:w="967" w:type="pct"/>
-            <w:shd w:val="clear" w:color="auto" w:fill="auto"/>
-            <w:noWrap/>
-            <w:vAlign w:val="center"/>
-            <w:hideMark/>
-          </w:tcPr>
-          <w:p>
-            <w:pPr>
-              <w:jc w:val="center"/>
-              <w:rPr>
-                <w:rFonts w:eastAsia="Times New Roman"/>
-                <w:color w:val="000000"/>
-              </w:rPr>
-            </w:pPr>
-            <w:r>
-              <w:rPr>
-                <w:rFonts w:eastAsia="Times New Roman"/>
-                <w:color w:val="000000"/>
-              </w:rPr>
-              <w:t>10%</w:t>
+              <w:t>Conference presentation and manuscript publication</w:t>
+            </w:r>
+          </w:p>
+        </w:tc>
+        <w:tc>
+          <w:tcPr>
+            <w:tcW w:w="967" w:type="pct"/>
+            <w:shd w:val="clear" w:color="auto" w:fill="auto"/>
+            <w:noWrap/>
+            <w:vAlign w:val="center"/>
+            <w:hideMark/>
+          </w:tcPr>
+          <w:p>
+            <w:pPr>
+              <w:jc w:val="center"/>
+              <w:rPr>
+                <w:rFonts w:eastAsia="Times New Roman"/>
+                <w:color w:val="000000"/>
+              </w:rPr>
+            </w:pPr>
+            <w:r>
+              <w:rPr>
+                <w:rFonts w:eastAsia="Times New Roman"/>
+                <w:color w:val="000000"/>
+              </w:rPr>
+              <w:t>5%</w:t>
+            </w:r>
+          </w:p>
+        </w:tc>
+        <w:tc>
+          <w:tcPr>
+            <w:tcW w:w="967" w:type="pct"/>
+            <w:shd w:val="clear" w:color="auto" w:fill="auto"/>
+            <w:noWrap/>
+            <w:vAlign w:val="center"/>
+            <w:hideMark/>
+          </w:tcPr>
+          <w:p>
+            <w:pPr>
+              <w:jc w:val="center"/>
+              <w:rPr>
+                <w:rFonts w:eastAsia="Times New Roman"/>
+                <w:color w:val="000000"/>
+              </w:rPr>
+            </w:pPr>
+            <w:r>
+              <w:rPr>
+                <w:rFonts w:eastAsia="Times New Roman"/>
+                <w:color w:val="000000"/>
+              </w:rPr>
+              <w:t>1</w:t>
+            </w:r>
+            <w:r>
+              <w:rPr>
+                <w:rFonts w:eastAsia="Times New Roman"/>
+                <w:color w:val="000000"/>
+              </w:rPr>
+              <w:t>5</w:t>
+            </w:r>
+            <w:r>
+              <w:rPr>
+                <w:rFonts w:eastAsia="Times New Roman"/>
+                <w:color w:val="000000"/>
+              </w:rPr>
+              <w:t>%</w:t>
             </w:r>
           </w:p>
         </w:tc>
@@ -3891,33 +4005,32 @@
         </w:trPr>
         <w:tc>
           <w:tcPr>
-            <w:tcW w:w="3065" w:type="pct"/>
-            <w:shd w:val="clear" w:color="auto" w:fill="auto"/>
-            <w:noWrap/>
-            <w:vAlign w:val="center"/>
-            <w:hideMark/>
-          </w:tcPr>
-          <w:p>
-            <w:pPr>
-              <w:ind w:left="720"/>
-              <w:rPr>
-                <w:rFonts w:eastAsia="Times New Roman"/>
-                <w:color w:val="000000"/>
-              </w:rPr>
-            </w:pPr>
-            <w:r>
-              <w:rPr>
-                <w:rFonts w:eastAsia="Times New Roman"/>
-                <w:color w:val="000000"/>
-              </w:rPr>
-              <w:t>Conference presentation and manuscript publication</w:t>
-            </w:r>
-          </w:p>
-        </w:tc>
-        <w:tc>
-          <w:tcPr>
-            <w:tcW w:w="967" w:type="pct"/>
-            <w:shd w:val="clear" w:color="auto" w:fill="auto"/>
+            <w:tcW w:w="3066" w:type="pct"/>
+            <w:shd w:val="clear" w:color="000000" w:fill="FEFAC9"/>
+            <w:noWrap/>
+            <w:vAlign w:val="center"/>
+            <w:hideMark/>
+          </w:tcPr>
+          <w:p>
+            <w:pPr>
+              <w:rPr>
+                <w:rFonts w:eastAsia="Times New Roman"/>
+                <w:color w:val="000000"/>
+              </w:rPr>
+            </w:pPr>
+            <w:r>
+              <w:rPr>
+                <w:rFonts w:eastAsia="Times New Roman"/>
+                <w:color w:val="000000"/>
+              </w:rPr>
+              <w:t>Research Training</w:t>
+            </w:r>
+          </w:p>
+        </w:tc>
+        <w:tc>
+          <w:tcPr>
+            <w:tcW w:w="967" w:type="pct"/>
+            <w:shd w:val="clear" w:color="000000" w:fill="FEFAC9"/>
             <w:noWrap/>
             <w:vAlign w:val="center"/>
             <w:hideMark/>
@@ -3942,25 +4055,25 @@
         <w:tc>
           <w:tcPr>
             <w:tcW w:w="967" w:type="pct"/>
-            <w:shd w:val="clear" w:color="auto" w:fill="auto"/>
-            <w:noWrap/>
-            <w:vAlign w:val="center"/>
-            <w:hideMark/>
-          </w:tcPr>
-          <w:p>
-            <w:pPr>
-              <w:jc w:val="center"/>
-              <w:rPr>
-                <w:rFonts w:eastAsia="Times New Roman"/>
-                <w:color w:val="000000"/>
-              </w:rPr>
-            </w:pPr>
-            <w:r>
-              <w:rPr>
-                <w:rFonts w:eastAsia="Times New Roman"/>
-                <w:color w:val="000000"/>
-              </w:rPr>
-              <w:t>5%</w:t>
+            <w:shd w:val="clear" w:color="000000" w:fill="FEFAC9"/>
+            <w:noWrap/>
+            <w:vAlign w:val="center"/>
+            <w:hideMark/>
+          </w:tcPr>
+          <w:p>
+            <w:pPr>
+              <w:jc w:val="center"/>
+              <w:rPr>
+                <w:rFonts w:eastAsia="Times New Roman"/>
+                <w:color w:val="000000"/>
+              </w:rPr>
+            </w:pPr>
+            <w:r>
+              <w:rPr>
+                <w:rFonts w:eastAsia="Times New Roman"/>
+                <w:color w:val="000000"/>
+              </w:rPr>
+              <w:t> </w:t>
             </w:r>
           </w:p>
         </w:tc>
@@ -3971,75 +4084,76 @@
         </w:trPr>
         <w:tc>
           <w:tcPr>
-            <w:tcW w:w="3065" w:type="pct"/>
-            <w:shd w:val="clear" w:color="000000" w:fill="FEFAC9"/>
-            <w:noWrap/>
-            <w:vAlign w:val="center"/>
-            <w:hideMark/>
-          </w:tcPr>
-          <w:p>
-            <w:pPr>
-              <w:rPr>
-                <w:rFonts w:eastAsia="Times New Roman"/>
-                <w:color w:val="000000"/>
-              </w:rPr>
-            </w:pPr>
-            <w:r>
-              <w:rPr>
-                <w:rFonts w:eastAsia="Times New Roman"/>
-                <w:color w:val="000000"/>
-              </w:rPr>
-              <w:t>Research Training</w:t>
-            </w:r>
-          </w:p>
-        </w:tc>
-        <w:tc>
-          <w:tcPr>
-            <w:tcW w:w="967" w:type="pct"/>
-            <w:shd w:val="clear" w:color="000000" w:fill="FEFAC9"/>
-            <w:noWrap/>
-            <w:vAlign w:val="center"/>
-            <w:hideMark/>
-          </w:tcPr>
-          <w:p>
-            <w:pPr>
-              <w:jc w:val="center"/>
-              <w:rPr>
-                <w:rFonts w:eastAsia="Times New Roman"/>
-                <w:color w:val="000000"/>
-              </w:rPr>
-            </w:pPr>
-            <w:r>
-              <w:rPr>
-                <w:rFonts w:eastAsia="Times New Roman"/>
-                <w:color w:val="000000"/>
-              </w:rPr>
-              <w:t> </w:t>
-            </w:r>
-          </w:p>
-        </w:tc>
-        <w:tc>
-          <w:tcPr>
-            <w:tcW w:w="967" w:type="pct"/>
-            <w:shd w:val="clear" w:color="000000" w:fill="FEFAC9"/>
-            <w:noWrap/>
-            <w:vAlign w:val="center"/>
-            <w:hideMark/>
-          </w:tcPr>
-          <w:p>
-            <w:pPr>
-              <w:jc w:val="center"/>
-              <w:rPr>
-                <w:rFonts w:eastAsia="Times New Roman"/>
-                <w:color w:val="000000"/>
-              </w:rPr>
-            </w:pPr>
-            <w:r>
-              <w:rPr>
-                <w:rFonts w:eastAsia="Times New Roman"/>
-                <w:color w:val="000000"/>
-              </w:rPr>
-              <w:t> </w:t>
+            <w:tcW w:w="3066" w:type="pct"/>
+            <w:shd w:val="clear" w:color="auto" w:fill="auto"/>
+            <w:noWrap/>
+            <w:vAlign w:val="center"/>
+            <w:hideMark/>
+          </w:tcPr>
+          <w:p>
+            <w:pPr>
+              <w:ind w:left="720"/>
+              <w:rPr>
+                <w:rFonts w:eastAsia="Times New Roman"/>
+                <w:color w:val="000000"/>
+              </w:rPr>
+            </w:pPr>
+            <w:r>
+              <w:rPr>
+                <w:rFonts w:eastAsia="Times New Roman"/>
+                <w:color w:val="000000"/>
+              </w:rPr>
+              <w:t>Mentor meetings</w:t>
+            </w:r>
+          </w:p>
+        </w:tc>
+        <w:tc>
+          <w:tcPr>
+            <w:tcW w:w="967" w:type="pct"/>
+            <w:shd w:val="clear" w:color="auto" w:fill="auto"/>
+            <w:noWrap/>
+            <w:vAlign w:val="center"/>
+            <w:hideMark/>
+          </w:tcPr>
+          <w:p>
+            <w:pPr>
+              <w:jc w:val="center"/>
+              <w:rPr>
+                <w:rFonts w:eastAsia="Times New Roman"/>
+                <w:color w:val="000000"/>
+              </w:rPr>
+            </w:pPr>
+            <w:r>
+              <w:rPr>
+                <w:rFonts w:eastAsia="Times New Roman"/>
+                <w:color w:val="000000"/>
+              </w:rPr>
+              <w:t>5%</w:t>
+            </w:r>
+          </w:p>
+        </w:tc>
+        <w:tc>
+          <w:tcPr>
+            <w:tcW w:w="967" w:type="pct"/>
+            <w:shd w:val="clear" w:color="auto" w:fill="auto"/>
+            <w:noWrap/>
+            <w:vAlign w:val="center"/>
+            <w:hideMark/>
+          </w:tcPr>
+          <w:p>
+            <w:pPr>
+              <w:jc w:val="center"/>
+              <w:rPr>
+                <w:rFonts w:eastAsia="Times New Roman"/>
+                <w:color w:val="000000"/>
+              </w:rPr>
+            </w:pPr>
+            <w:r>
+              <w:rPr>
+                <w:rFonts w:eastAsia="Times New Roman"/>
+                <w:color w:val="000000"/>
+              </w:rPr>
+              <w:t>5%</w:t>
             </w:r>
           </w:p>
         </w:tc>
@@ -4050,7 +4164,7 @@
         </w:trPr>
         <w:tc>
           <w:tcPr>
-            <w:tcW w:w="3065" w:type="pct"/>
+            <w:tcW w:w="3066" w:type="pct"/>
             <w:shd w:val="clear" w:color="auto" w:fill="auto"/>
             <w:noWrap/>
             <w:vAlign w:val="center"/>
@@ -4069,57 +4183,57 @@
                 <w:rFonts w:eastAsia="Times New Roman"/>
                 <w:color w:val="000000"/>
               </w:rPr>
-              <w:t>Mentor meetings</w:t>
-            </w:r>
-          </w:p>
-        </w:tc>
-        <w:tc>
-          <w:tcPr>
-            <w:tcW w:w="967" w:type="pct"/>
-            <w:shd w:val="clear" w:color="auto" w:fill="auto"/>
-            <w:noWrap/>
-            <w:vAlign w:val="center"/>
-            <w:hideMark/>
-          </w:tcPr>
-          <w:p>
-            <w:pPr>
-              <w:jc w:val="center"/>
-              <w:rPr>
-                <w:rFonts w:eastAsia="Times New Roman"/>
-                <w:color w:val="000000"/>
-              </w:rPr>
-            </w:pPr>
-            <w:r>
-              <w:rPr>
-                <w:rFonts w:eastAsia="Times New Roman"/>
-                <w:color w:val="000000"/>
-              </w:rPr>
-              <w:t>5%</w:t>
-            </w:r>
-          </w:p>
-        </w:tc>
-        <w:tc>
-          <w:tcPr>
-            <w:tcW w:w="967" w:type="pct"/>
-            <w:shd w:val="clear" w:color="auto" w:fill="auto"/>
-            <w:noWrap/>
-            <w:vAlign w:val="center"/>
-            <w:hideMark/>
-          </w:tcPr>
-          <w:p>
-            <w:pPr>
-              <w:jc w:val="center"/>
-              <w:rPr>
-                <w:rFonts w:eastAsia="Times New Roman"/>
-                <w:color w:val="000000"/>
-              </w:rPr>
-            </w:pPr>
-            <w:r>
-              <w:rPr>
-                <w:rFonts w:eastAsia="Times New Roman"/>
-                <w:color w:val="000000"/>
-              </w:rPr>
-              <w:t>5%</w:t>
+              <w:t xml:space="preserve">Exploratory analyses </w:t>
+            </w:r>
+            <w:r>
+              <w:rPr>
+                <w:rFonts w:eastAsia="Times New Roman"/>
+                <w:color w:val="000000"/>
+              </w:rPr>
+              <w:t>(ECG markers, outcomes data)</w:t>
+            </w:r>
+          </w:p>
+        </w:tc>
+        <w:tc>
+          <w:tcPr>
+            <w:tcW w:w="967" w:type="pct"/>
+            <w:shd w:val="clear" w:color="auto" w:fill="auto"/>
+            <w:noWrap/>
+            <w:vAlign w:val="center"/>
+            <w:hideMark/>
+          </w:tcPr>
+          <w:p>
+            <w:pPr>
+              <w:jc w:val="center"/>
+              <w:rPr>
+                <w:rFonts w:eastAsia="Times New Roman"/>
+                <w:color w:val="000000"/>
+              </w:rPr>
+            </w:pPr>
+          </w:p>
+        </w:tc>
+        <w:tc>
+          <w:tcPr>
+            <w:tcW w:w="967" w:type="pct"/>
+            <w:shd w:val="clear" w:color="auto" w:fill="auto"/>
+            <w:noWrap/>
+            <w:vAlign w:val="center"/>
+            <w:hideMark/>
+          </w:tcPr>
+          <w:p>
+            <w:pPr>
+              <w:jc w:val="center"/>
+              <w:rPr>
+                <w:rFonts w:eastAsia="Times New Roman"/>
+                <w:color w:val="000000"/>
+              </w:rPr>
+            </w:pPr>
+            <w:r>
+              <w:rPr>
+                <w:rFonts w:eastAsia="Times New Roman"/>
+                <w:color w:val="000000"/>
+              </w:rPr>
+              <w:t>4%</w:t>
             </w:r>
           </w:p>
         </w:tc>
@@ -4130,7 +4244,7 @@
         </w:trPr>
         <w:tc>
           <w:tcPr>
-            <w:tcW w:w="3065" w:type="pct"/>
+            <w:tcW w:w="3066" w:type="pct"/>
             <w:shd w:val="clear" w:color="auto" w:fill="auto"/>
             <w:noWrap/>
             <w:vAlign w:val="center"/>
@@ -4149,57 +4263,57 @@
                 <w:rFonts w:eastAsia="Times New Roman"/>
                 <w:color w:val="000000"/>
               </w:rPr>
-              <w:t>Exploratory analyses of ECG markers</w:t>
-            </w:r>
-          </w:p>
-        </w:tc>
-        <w:tc>
-          <w:tcPr>
-            <w:tcW w:w="967" w:type="pct"/>
-            <w:shd w:val="clear" w:color="auto" w:fill="auto"/>
-            <w:noWrap/>
-            <w:vAlign w:val="center"/>
-            <w:hideMark/>
-          </w:tcPr>
-          <w:p>
-            <w:pPr>
-              <w:jc w:val="center"/>
-              <w:rPr>
-                <w:rFonts w:eastAsia="Times New Roman"/>
-                <w:color w:val="000000"/>
-              </w:rPr>
-            </w:pPr>
-            <w:r>
-              <w:rPr>
-                <w:rFonts w:eastAsia="Times New Roman"/>
-                <w:color w:val="000000"/>
-              </w:rPr>
-              <w:t>2%</w:t>
-            </w:r>
-          </w:p>
-        </w:tc>
-        <w:tc>
-          <w:tcPr>
-            <w:tcW w:w="967" w:type="pct"/>
-            <w:shd w:val="clear" w:color="auto" w:fill="auto"/>
-            <w:noWrap/>
-            <w:vAlign w:val="center"/>
-            <w:hideMark/>
-          </w:tcPr>
-          <w:p>
-            <w:pPr>
-              <w:jc w:val="center"/>
-              <w:rPr>
-                <w:rFonts w:eastAsia="Times New Roman"/>
-                <w:color w:val="000000"/>
-              </w:rPr>
-            </w:pPr>
-            <w:r>
-              <w:rPr>
-                <w:rFonts w:eastAsia="Times New Roman"/>
-                <w:color w:val="000000"/>
-              </w:rPr>
-              <w:t>2%</w:t>
+              <w:t>K23 grant application or equivalent</w:t>
+            </w:r>
+          </w:p>
+        </w:tc>
+        <w:tc>
+          <w:tcPr>
+            <w:tcW w:w="967" w:type="pct"/>
+            <w:shd w:val="clear" w:color="auto" w:fill="auto"/>
+            <w:noWrap/>
+            <w:vAlign w:val="center"/>
+            <w:hideMark/>
+          </w:tcPr>
+          <w:p>
+            <w:pPr>
+              <w:jc w:val="center"/>
+              <w:rPr>
+                <w:rFonts w:eastAsia="Times New Roman"/>
+                <w:color w:val="000000"/>
+              </w:rPr>
+            </w:pPr>
+            <w:r>
+              <w:rPr>
+                <w:rFonts w:eastAsia="Times New Roman"/>
+                <w:color w:val="000000"/>
+              </w:rPr>
+              <w:t>5%</w:t>
+            </w:r>
+          </w:p>
+        </w:tc>
+        <w:tc>
+          <w:tcPr>
+            <w:tcW w:w="967" w:type="pct"/>
+            <w:shd w:val="clear" w:color="auto" w:fill="auto"/>
+            <w:noWrap/>
+            <w:vAlign w:val="center"/>
+            <w:hideMark/>
+          </w:tcPr>
+          <w:p>
+            <w:pPr>
+              <w:jc w:val="center"/>
+              <w:rPr>
+                <w:rFonts w:eastAsia="Times New Roman"/>
+                <w:color w:val="000000"/>
+              </w:rPr>
+            </w:pPr>
+            <w:r>
+              <w:rPr>
+                <w:rFonts w:eastAsia="Times New Roman"/>
+                <w:color w:val="000000"/>
+              </w:rPr>
+              <w:t>15%</w:t>
             </w:r>
           </w:p>
         </w:tc>
@@ -4210,76 +4324,103 @@
         </w:trPr>
         <w:tc>
           <w:tcPr>
-            <w:tcW w:w="3065" w:type="pct"/>
-            <w:shd w:val="clear" w:color="auto" w:fill="auto"/>
-            <w:noWrap/>
-            <w:vAlign w:val="center"/>
-            <w:hideMark/>
-          </w:tcPr>
-          <w:p>
-            <w:pPr>
-              <w:ind w:left="720"/>
-              <w:rPr>
-                <w:rFonts w:eastAsia="Times New Roman"/>
-                <w:color w:val="000000"/>
-              </w:rPr>
-            </w:pPr>
-            <w:r>
-              <w:rPr>
-                <w:rFonts w:eastAsia="Times New Roman"/>
-                <w:color w:val="000000"/>
-              </w:rPr>
-              <w:t>K23 grant application or equivalent</w:t>
-            </w:r>
-          </w:p>
-        </w:tc>
-        <w:tc>
-          <w:tcPr>
-            <w:tcW w:w="967" w:type="pct"/>
-            <w:shd w:val="clear" w:color="auto" w:fill="auto"/>
-            <w:noWrap/>
-            <w:vAlign w:val="center"/>
-            <w:hideMark/>
-          </w:tcPr>
-          <w:p>
-            <w:pPr>
-              <w:jc w:val="center"/>
-              <w:rPr>
-                <w:rFonts w:eastAsia="Times New Roman"/>
-                <w:color w:val="000000"/>
-              </w:rPr>
-            </w:pPr>
-            <w:r>
-              <w:rPr>
-                <w:rFonts w:eastAsia="Times New Roman"/>
-                <w:color w:val="000000"/>
-              </w:rPr>
-              <w:t>5%</w:t>
-            </w:r>
-          </w:p>
-        </w:tc>
-        <w:tc>
-          <w:tcPr>
-            <w:tcW w:w="967" w:type="pct"/>
-            <w:shd w:val="clear" w:color="auto" w:fill="auto"/>
-            <w:noWrap/>
-            <w:vAlign w:val="center"/>
-            <w:hideMark/>
-          </w:tcPr>
-          <w:p>
-            <w:pPr>
-              <w:jc w:val="center"/>
-              <w:rPr>
-                <w:rFonts w:eastAsia="Times New Roman"/>
-                <w:color w:val="000000"/>
-              </w:rPr>
-            </w:pPr>
-            <w:r>
-              <w:rPr>
-                <w:rFonts w:eastAsia="Times New Roman"/>
-                <w:color w:val="000000"/>
-              </w:rPr>
-              <w:t>15%</w:t>
+            <w:tcW w:w="3066" w:type="pct"/>
+            <w:shd w:val="clear" w:color="000000" w:fill="809EC2"/>
+            <w:noWrap/>
+            <w:vAlign w:val="center"/>
+            <w:hideMark/>
+          </w:tcPr>
+          <w:p>
+            <w:pPr>
+              <w:rPr>
+                <w:rFonts w:eastAsia="Times New Roman"/>
+                <w:color w:val="000000"/>
+              </w:rPr>
+            </w:pPr>
+            <w:r>
+              <w:rPr>
+                <w:rFonts w:eastAsia="Times New Roman"/>
+                <w:color w:val="000000"/>
+              </w:rPr>
+              <w:t>Total Research Effort</w:t>
+            </w:r>
+          </w:p>
+        </w:tc>
+        <w:tc>
+          <w:tcPr>
+            <w:tcW w:w="967" w:type="pct"/>
+            <w:shd w:val="clear" w:color="000000" w:fill="809EC2"/>
+            <w:noWrap/>
+            <w:vAlign w:val="center"/>
+            <w:hideMark/>
+          </w:tcPr>
+          <w:p>
+            <w:pPr>
+              <w:jc w:val="center"/>
+              <w:rPr>
+                <w:rFonts w:eastAsia="Times New Roman"/>
+                <w:color w:val="000000"/>
+              </w:rPr>
+            </w:pPr>
+            <w:r>
+              <w:rPr>
+                <w:rFonts w:eastAsia="Times New Roman"/>
+                <w:color w:val="000000"/>
+              </w:rPr>
+              <w:t>6</w:t>
+            </w:r>
+            <w:r>
+              <w:rPr>
+                <w:rFonts w:eastAsia="Times New Roman"/>
+                <w:color w:val="000000"/>
+              </w:rPr>
+              <w:t>6</w:t>
+            </w:r>
+            <w:r>
+              <w:rPr>
+                <w:rFonts w:eastAsia="Times New Roman"/>
+                <w:color w:val="000000"/>
+              </w:rPr>
+              <w:t>%</w:t>
+            </w:r>
+          </w:p>
+        </w:tc>
+        <w:tc>
+          <w:tcPr>
+            <w:tcW w:w="967" w:type="pct"/>
+            <w:shd w:val="clear" w:color="000000" w:fill="809EC2"/>
+            <w:noWrap/>
+            <w:vAlign w:val="center"/>
+            <w:hideMark/>
+          </w:tcPr>
+          <w:p>
+            <w:pPr>
+              <w:jc w:val="center"/>
+              <w:rPr>
+                <w:rFonts w:eastAsia="Times New Roman"/>
+                <w:color w:val="000000"/>
+              </w:rPr>
+            </w:pPr>
+            <w:r>
+              <w:rPr>
+                <w:rFonts w:eastAsia="Times New Roman"/>
+                <w:color w:val="000000"/>
+              </w:rPr>
+              <w:t>6</w:t>
+            </w:r>
+            <w:r>
+              <w:rPr>
+                <w:rFonts w:eastAsia="Times New Roman"/>
+                <w:color w:val="000000"/>
+              </w:rPr>
+              <w:t>4</w:t>
+            </w:r>
+            <w:r>
+              <w:rPr>
+                <w:rFonts w:eastAsia="Times New Roman"/>
+                <w:color w:val="000000"/>
+              </w:rPr>
+              <w:t>%</w:t>
             </w:r>
           </w:p>
         </w:tc>
@@ -4290,75 +4431,75 @@
         </w:trPr>
         <w:tc>
           <w:tcPr>
-            <w:tcW w:w="3065" w:type="pct"/>
-            <w:shd w:val="clear" w:color="000000" w:fill="809EC2"/>
-            <w:noWrap/>
-            <w:vAlign w:val="center"/>
-            <w:hideMark/>
-          </w:tcPr>
-          <w:p>
-            <w:pPr>
-              <w:rPr>
-                <w:rFonts w:eastAsia="Times New Roman"/>
-                <w:color w:val="000000"/>
-              </w:rPr>
-            </w:pPr>
-            <w:r>
-              <w:rPr>
-                <w:rFonts w:eastAsia="Times New Roman"/>
-                <w:color w:val="000000"/>
-              </w:rPr>
-              <w:t>Total Research Effort</w:t>
-            </w:r>
-          </w:p>
-        </w:tc>
-        <w:tc>
-          <w:tcPr>
-            <w:tcW w:w="967" w:type="pct"/>
-            <w:shd w:val="clear" w:color="000000" w:fill="809EC2"/>
-            <w:noWrap/>
-            <w:vAlign w:val="center"/>
-            <w:hideMark/>
-          </w:tcPr>
-          <w:p>
-            <w:pPr>
-              <w:jc w:val="center"/>
-              <w:rPr>
-                <w:rFonts w:eastAsia="Times New Roman"/>
-                <w:color w:val="000000"/>
-              </w:rPr>
-            </w:pPr>
-            <w:r>
-              <w:rPr>
-                <w:rFonts w:eastAsia="Times New Roman"/>
-                <w:color w:val="000000"/>
-              </w:rPr>
-              <w:t>64%</w:t>
-            </w:r>
-          </w:p>
-        </w:tc>
-        <w:tc>
-          <w:tcPr>
-            <w:tcW w:w="967" w:type="pct"/>
-            <w:shd w:val="clear" w:color="000000" w:fill="809EC2"/>
-            <w:noWrap/>
-            <w:vAlign w:val="center"/>
-            <w:hideMark/>
-          </w:tcPr>
-          <w:p>
-            <w:pPr>
-              <w:jc w:val="center"/>
-              <w:rPr>
-                <w:rFonts w:eastAsia="Times New Roman"/>
-                <w:color w:val="000000"/>
-              </w:rPr>
-            </w:pPr>
-            <w:r>
-              <w:rPr>
-                <w:rFonts w:eastAsia="Times New Roman"/>
-                <w:color w:val="000000"/>
-              </w:rPr>
-              <w:t>62%</w:t>
+            <w:tcW w:w="3066" w:type="pct"/>
+            <w:shd w:val="clear" w:color="000000" w:fill="FCEF58"/>
+            <w:noWrap/>
+            <w:vAlign w:val="center"/>
+            <w:hideMark/>
+          </w:tcPr>
+          <w:p>
+            <w:pPr>
+              <w:rPr>
+                <w:rFonts w:eastAsia="Times New Roman"/>
+                <w:color w:val="000000"/>
+              </w:rPr>
+            </w:pPr>
+            <w:r>
+              <w:rPr>
+                <w:rFonts w:eastAsia="Times New Roman"/>
+                <w:color w:val="000000"/>
+              </w:rPr>
+              <w:t>Clinical Effort</w:t>
+            </w:r>
+          </w:p>
+        </w:tc>
+        <w:tc>
+          <w:tcPr>
+            <w:tcW w:w="967" w:type="pct"/>
+            <w:shd w:val="clear" w:color="000000" w:fill="FCEF58"/>
+            <w:noWrap/>
+            <w:vAlign w:val="center"/>
+            <w:hideMark/>
+          </w:tcPr>
+          <w:p>
+            <w:pPr>
+              <w:jc w:val="center"/>
+              <w:rPr>
+                <w:rFonts w:eastAsia="Times New Roman"/>
+                <w:color w:val="000000"/>
+              </w:rPr>
+            </w:pPr>
+            <w:r>
+              <w:rPr>
+                <w:rFonts w:eastAsia="Times New Roman"/>
+                <w:color w:val="000000"/>
+              </w:rPr>
+              <w:t> </w:t>
+            </w:r>
+          </w:p>
+        </w:tc>
+        <w:tc>
+          <w:tcPr>
+            <w:tcW w:w="967" w:type="pct"/>
+            <w:shd w:val="clear" w:color="000000" w:fill="FCEF58"/>
+            <w:noWrap/>
+            <w:vAlign w:val="center"/>
+            <w:hideMark/>
+          </w:tcPr>
+          <w:p>
+            <w:pPr>
+              <w:jc w:val="center"/>
+              <w:rPr>
+                <w:rFonts w:eastAsia="Times New Roman"/>
+                <w:color w:val="000000"/>
+              </w:rPr>
+            </w:pPr>
+            <w:r>
+              <w:rPr>
+                <w:rFonts w:eastAsia="Times New Roman"/>
+                <w:color w:val="000000"/>
+              </w:rPr>
+              <w:t> </w:t>
             </w:r>
           </w:p>
         </w:tc>
@@ -4369,75 +4510,90 @@
         </w:trPr>
         <w:tc>
           <w:tcPr>
-            <w:tcW w:w="3065" w:type="pct"/>
-            <w:shd w:val="clear" w:color="000000" w:fill="FCEF58"/>
-            <w:noWrap/>
-            <w:vAlign w:val="center"/>
-            <w:hideMark/>
-          </w:tcPr>
-          <w:p>
-            <w:pPr>
-              <w:rPr>
-                <w:rFonts w:eastAsia="Times New Roman"/>
-                <w:color w:val="000000"/>
-              </w:rPr>
-            </w:pPr>
-            <w:r>
-              <w:rPr>
-                <w:rFonts w:eastAsia="Times New Roman"/>
-                <w:color w:val="000000"/>
-              </w:rPr>
-              <w:t>Clinical Effort</w:t>
-            </w:r>
-          </w:p>
-        </w:tc>
-        <w:tc>
-          <w:tcPr>
-            <w:tcW w:w="967" w:type="pct"/>
-            <w:shd w:val="clear" w:color="000000" w:fill="FCEF58"/>
-            <w:noWrap/>
-            <w:vAlign w:val="center"/>
-            <w:hideMark/>
-          </w:tcPr>
-          <w:p>
-            <w:pPr>
-              <w:jc w:val="center"/>
-              <w:rPr>
-                <w:rFonts w:eastAsia="Times New Roman"/>
-                <w:color w:val="000000"/>
-              </w:rPr>
-            </w:pPr>
-            <w:r>
-              <w:rPr>
-                <w:rFonts w:eastAsia="Times New Roman"/>
-                <w:color w:val="000000"/>
-              </w:rPr>
-              <w:t> </w:t>
-            </w:r>
-          </w:p>
-        </w:tc>
-        <w:tc>
-          <w:tcPr>
-            <w:tcW w:w="967" w:type="pct"/>
-            <w:shd w:val="clear" w:color="000000" w:fill="FCEF58"/>
-            <w:noWrap/>
-            <w:vAlign w:val="center"/>
-            <w:hideMark/>
-          </w:tcPr>
-          <w:p>
-            <w:pPr>
-              <w:jc w:val="center"/>
-              <w:rPr>
-                <w:rFonts w:eastAsia="Times New Roman"/>
-                <w:color w:val="000000"/>
-              </w:rPr>
-            </w:pPr>
-            <w:r>
-              <w:rPr>
-                <w:rFonts w:eastAsia="Times New Roman"/>
-                <w:color w:val="000000"/>
-              </w:rPr>
-              <w:t> </w:t>
+            <w:tcW w:w="3066" w:type="pct"/>
+            <w:shd w:val="clear" w:color="auto" w:fill="auto"/>
+            <w:noWrap/>
+            <w:vAlign w:val="center"/>
+            <w:hideMark/>
+          </w:tcPr>
+          <w:p>
+            <w:pPr>
+              <w:ind w:left="720"/>
+              <w:rPr>
+                <w:rFonts w:eastAsia="Times New Roman"/>
+                <w:color w:val="000000"/>
+              </w:rPr>
+            </w:pPr>
+            <w:r>
+              <w:rPr>
+                <w:rFonts w:eastAsia="Times New Roman"/>
+                <w:color w:val="000000"/>
+              </w:rPr>
+              <w:t>Inpatient General Medicine Service</w:t>
+            </w:r>
+          </w:p>
+        </w:tc>
+        <w:tc>
+          <w:tcPr>
+            <w:tcW w:w="967" w:type="pct"/>
+            <w:shd w:val="clear" w:color="auto" w:fill="auto"/>
+            <w:noWrap/>
+            <w:vAlign w:val="center"/>
+            <w:hideMark/>
+          </w:tcPr>
+          <w:p>
+            <w:pPr>
+              <w:jc w:val="center"/>
+              <w:rPr>
+                <w:rFonts w:eastAsia="Times New Roman"/>
+                <w:color w:val="000000"/>
+              </w:rPr>
+            </w:pPr>
+            <w:r>
+              <w:rPr>
+                <w:rFonts w:eastAsia="Times New Roman"/>
+                <w:color w:val="000000"/>
+              </w:rPr>
+              <w:t>4</w:t>
+            </w:r>
+            <w:r>
+              <w:rPr>
+                <w:rFonts w:eastAsia="Times New Roman"/>
+                <w:color w:val="000000"/>
+              </w:rPr>
+              <w:t>%</w:t>
+            </w:r>
+          </w:p>
+        </w:tc>
+        <w:tc>
+          <w:tcPr>
+            <w:tcW w:w="967" w:type="pct"/>
+            <w:shd w:val="clear" w:color="auto" w:fill="auto"/>
+            <w:noWrap/>
+            <w:vAlign w:val="center"/>
+            <w:hideMark/>
+          </w:tcPr>
+          <w:p>
+            <w:pPr>
+              <w:jc w:val="center"/>
+              <w:rPr>
+                <w:rFonts w:eastAsia="Times New Roman"/>
+                <w:color w:val="000000"/>
+              </w:rPr>
+            </w:pPr>
+            <w:r>
+              <w:rPr>
+                <w:rFonts w:eastAsia="Times New Roman"/>
+                <w:color w:val="000000"/>
+              </w:rPr>
+              <w:t>4</w:t>
+            </w:r>
+            <w:r>
+              <w:rPr>
+                <w:rFonts w:eastAsia="Times New Roman"/>
+                <w:color w:val="000000"/>
+              </w:rPr>
+              <w:t>%</w:t>
             </w:r>
           </w:p>
         </w:tc>
@@ -4448,7 +4604,7 @@
         </w:trPr>
         <w:tc>
           <w:tcPr>
-            <w:tcW w:w="3065" w:type="pct"/>
+            <w:tcW w:w="3066" w:type="pct"/>
             <w:shd w:val="clear" w:color="auto" w:fill="auto"/>
             <w:noWrap/>
             <w:vAlign w:val="center"/>
@@ -4467,57 +4623,72 @@
                 <w:rFonts w:eastAsia="Times New Roman"/>
                 <w:color w:val="000000"/>
               </w:rPr>
-              <w:t>Inpatient General Medicine Service</w:t>
-            </w:r>
-          </w:p>
-        </w:tc>
-        <w:tc>
-          <w:tcPr>
-            <w:tcW w:w="967" w:type="pct"/>
-            <w:shd w:val="clear" w:color="auto" w:fill="auto"/>
-            <w:noWrap/>
-            <w:vAlign w:val="center"/>
-            <w:hideMark/>
-          </w:tcPr>
-          <w:p>
-            <w:pPr>
-              <w:jc w:val="center"/>
-              <w:rPr>
-                <w:rFonts w:eastAsia="Times New Roman"/>
-                <w:color w:val="000000"/>
-              </w:rPr>
-            </w:pPr>
-            <w:r>
-              <w:rPr>
-                <w:rFonts w:eastAsia="Times New Roman"/>
-                <w:color w:val="000000"/>
-              </w:rPr>
-              <w:t>5%</w:t>
-            </w:r>
-          </w:p>
-        </w:tc>
-        <w:tc>
-          <w:tcPr>
-            <w:tcW w:w="967" w:type="pct"/>
-            <w:shd w:val="clear" w:color="auto" w:fill="auto"/>
-            <w:noWrap/>
-            <w:vAlign w:val="center"/>
-            <w:hideMark/>
-          </w:tcPr>
-          <w:p>
-            <w:pPr>
-              <w:jc w:val="center"/>
-              <w:rPr>
-                <w:rFonts w:eastAsia="Times New Roman"/>
-                <w:color w:val="000000"/>
-              </w:rPr>
-            </w:pPr>
-            <w:r>
-              <w:rPr>
-                <w:rFonts w:eastAsia="Times New Roman"/>
-                <w:color w:val="000000"/>
-              </w:rPr>
-              <w:t>5%</w:t>
+              <w:lastRenderedPageBreak/>
+              <w:t>Medical student, intern, and resident teaching</w:t>
+            </w:r>
+          </w:p>
+        </w:tc>
+        <w:tc>
+          <w:tcPr>
+            <w:tcW w:w="967" w:type="pct"/>
+            <w:shd w:val="clear" w:color="auto" w:fill="auto"/>
+            <w:noWrap/>
+            <w:vAlign w:val="center"/>
+            <w:hideMark/>
+          </w:tcPr>
+          <w:p>
+            <w:pPr>
+              <w:jc w:val="center"/>
+              <w:rPr>
+                <w:rFonts w:eastAsia="Times New Roman"/>
+                <w:color w:val="000000"/>
+              </w:rPr>
+            </w:pPr>
+            <w:r>
+              <w:rPr>
+                <w:rFonts w:eastAsia="Times New Roman"/>
+                <w:color w:val="000000"/>
+              </w:rPr>
+              <w:t>1</w:t>
+            </w:r>
+            <w:r>
+              <w:rPr>
+                <w:rFonts w:eastAsia="Times New Roman"/>
+                <w:color w:val="000000"/>
+              </w:rPr>
+              <w:t>%</w:t>
+            </w:r>
+          </w:p>
+        </w:tc>
+        <w:tc>
+          <w:tcPr>
+            <w:tcW w:w="967" w:type="pct"/>
+            <w:shd w:val="clear" w:color="auto" w:fill="auto"/>
+            <w:noWrap/>
+            <w:vAlign w:val="center"/>
+            <w:hideMark/>
+          </w:tcPr>
+          <w:p>
+            <w:pPr>
+              <w:jc w:val="center"/>
+              <w:rPr>
+                <w:rFonts w:eastAsia="Times New Roman"/>
+                <w:color w:val="000000"/>
+              </w:rPr>
+            </w:pPr>
+            <w:r>
+              <w:rPr>
+                <w:rFonts w:eastAsia="Times New Roman"/>
+                <w:color w:val="000000"/>
+              </w:rPr>
+              <w:t>1</w:t>
+            </w:r>
+            <w:r>
+              <w:rPr>
+                <w:rFonts w:eastAsia="Times New Roman"/>
+                <w:color w:val="000000"/>
+              </w:rPr>
+              <w:t>%</w:t>
             </w:r>
           </w:p>
         </w:tc>
@@ -4528,87 +4699,7 @@
         </w:trPr>
         <w:tc>
           <w:tcPr>
-            <w:tcW w:w="3065" w:type="pct"/>
-            <w:shd w:val="clear" w:color="auto" w:fill="auto"/>
-            <w:noWrap/>
-            <w:vAlign w:val="center"/>
-            <w:hideMark/>
-          </w:tcPr>
-          <w:p>
-            <w:pPr>
-              <w:ind w:left="720"/>
-              <w:rPr>
-                <w:rFonts w:eastAsia="Times New Roman"/>
-                <w:color w:val="000000"/>
-              </w:rPr>
-            </w:pPr>
-            <w:r>
-              <w:rPr>
-                <w:rFonts w:eastAsia="Times New Roman"/>
-                <w:color w:val="000000"/>
-              </w:rPr>
-              <w:t>Medical student, intern, and resident teaching</w:t>
-            </w:r>
-          </w:p>
-        </w:tc>
-        <w:tc>
-          <w:tcPr>
-            <w:tcW w:w="967" w:type="pct"/>
-            <w:shd w:val="clear" w:color="auto" w:fill="auto"/>
-            <w:noWrap/>
-            <w:vAlign w:val="center"/>
-            <w:hideMark/>
-          </w:tcPr>
-          <w:p>
-            <w:pPr>
-              <w:jc w:val="center"/>
-              <w:rPr>
-                <w:rFonts w:eastAsia="Times New Roman"/>
-                <w:color w:val="000000"/>
-              </w:rPr>
-            </w:pPr>
-            <w:r>
-              <w:rPr>
-                <w:rFonts w:eastAsia="Times New Roman"/>
-                <w:color w:val="000000"/>
-              </w:rPr>
-              <w:t>2%</w:t>
-            </w:r>
-          </w:p>
-        </w:tc>
-        <w:tc>
-          <w:tcPr>
-            <w:tcW w:w="967" w:type="pct"/>
-            <w:shd w:val="clear" w:color="auto" w:fill="auto"/>
-            <w:noWrap/>
-            <w:vAlign w:val="center"/>
-            <w:hideMark/>
-          </w:tcPr>
-          <w:p>
-            <w:pPr>
-              <w:jc w:val="center"/>
-              <w:rPr>
-                <w:rFonts w:eastAsia="Times New Roman"/>
-                <w:color w:val="000000"/>
-              </w:rPr>
-            </w:pPr>
-            <w:r>
-              <w:rPr>
-                <w:rFonts w:eastAsia="Times New Roman"/>
-                <w:color w:val="000000"/>
-              </w:rPr>
-              <w:t>2%</w:t>
-            </w:r>
-          </w:p>
-        </w:tc>
-      </w:tr>
-      <w:tr>
-        <w:trPr>
-          <w:trHeight w:val="20"/>
-        </w:trPr>
-        <w:tc>
-          <w:tcPr>
-            <w:tcW w:w="3065" w:type="pct"/>
+            <w:tcW w:w="3066" w:type="pct"/>
             <w:shd w:val="clear" w:color="000000" w:fill="809EC2"/>
             <w:noWrap/>
             <w:vAlign w:val="center"/>
@@ -4682,15 +4773,71 @@
         </w:tc>
       </w:tr>
     </w:tbl>
-    <w:p/>
+    <w:p>
+      <w:bookmarkStart w:name="_GoBack" w:id="0"/>
+      <w:bookmarkEnd w:id="0"/>
+    </w:p>
     <w:sectPr>
-      <w:pgSz w:w="12240" w:h="15840"/>
+      <w:pgSz w:w="12240" w:h="15840" w:orient="portrait"/>
       <w:pgMar w:top="720" w:right="720" w:bottom="720" w:left="720" w:header="720" w:footer="720" w:gutter="0"/>
       <w:cols w:space="720"/>
       <w:docGrid w:linePitch="360"/>
     </w:sectPr>
   </w:body>
 </w:document>
+</file>
+
+<file path=word/comments.xml><?xml version="1.0" encoding="utf-8"?>
+<w:comments xmlns:w14="http://schemas.microsoft.com/office/word/2010/wordml" xmlns:w="http://schemas.openxmlformats.org/wordprocessingml/2006/main">
+  <w:comment w:initials="AS" w:author="Amit Shah" w:date="2019-12-04T16:58:34" w:id="1540053921">
+    <w:p>
+      <w:pPr>
+        <w:pStyle w:val="CommentText"/>
+      </w:pPr>
+      <w:r>
+        <w:rPr/>
+        <w:t>added since primary mentor</w:t>
+      </w:r>
+      <w:r>
+        <w:rPr>
+          <w:rStyle w:val="CommentReference"/>
+        </w:rPr>
+        <w:annotationRef/>
+      </w:r>
+    </w:p>
+  </w:comment>
+  <w:comment w:initials="AS" w:author="Amit Shah" w:date="2019-12-04T16:59:22" w:id="1123864754">
+    <w:p>
+      <w:pPr>
+        <w:pStyle w:val="CommentText"/>
+      </w:pPr>
+      <w:r>
+        <w:rPr/>
+        <w:t>Will need to appear that Vaccarino has been an important part of the team throughout since she is primary mentor</w:t>
+      </w:r>
+      <w:r>
+        <w:rPr>
+          <w:rStyle w:val="CommentReference"/>
+        </w:rPr>
+        <w:annotationRef/>
+      </w:r>
+    </w:p>
+  </w:comment>
+</w:comments>
+</file>
+
+<file path=word/commentsExtended.xml><?xml version="1.0" encoding="utf-8"?>
+<w15:commentsEx xmlns:mc="http://schemas.openxmlformats.org/markup-compatibility/2006" xmlns:w15="http://schemas.microsoft.com/office/word/2012/wordml" mc:Ignorable="w15">
+  <w15:commentEx w15:done="0" w15:paraId="4FC1AB3E"/>
+  <w15:commentEx w15:done="0" w15:paraId="7CB4E883"/>
+</w15:commentsEx>
+</file>
+
+<file path=word/commentsIds.xml><?xml version="1.0" encoding="utf-8"?>
+<w16cid:commentsIds xmlns:mc="http://schemas.openxmlformats.org/markup-compatibility/2006" xmlns:w16cid="http://schemas.microsoft.com/office/word/2016/wordml/cid" mc:Ignorable="w16cid">
+  <w16cid:commentId w16cid:paraId="4FC1AB3E" w16cid:durableId="1A722957"/>
+  <w16cid:commentId w16cid:paraId="7CB4E883" w16cid:durableId="6636C1C0"/>
+</w16cid:commentsIds>
 </file>
 
 <file path=word/numbering.xml><?xml version="1.0" encoding="utf-8"?>
@@ -5615,12 +5762,20 @@
 </w:numbering>
 </file>
 
+<file path=word/people.xml><?xml version="1.0" encoding="utf-8"?>
+<w15:people xmlns:mc="http://schemas.openxmlformats.org/markup-compatibility/2006" xmlns:w15="http://schemas.microsoft.com/office/word/2012/wordml" mc:Ignorable="w15">
+  <w15:person w15:author="Amit Shah">
+    <w15:presenceInfo w15:providerId="" w15:userId=""/>
+  </w15:person>
+</w15:people>
+</file>
+
 <file path=word/styles.xml><?xml version="1.0" encoding="utf-8"?>
 <w:styles xmlns:mc="http://schemas.openxmlformats.org/markup-compatibility/2006" xmlns:r="http://schemas.openxmlformats.org/officeDocument/2006/relationships" xmlns:w="http://schemas.openxmlformats.org/wordprocessingml/2006/main" xmlns:w14="http://schemas.microsoft.com/office/word/2010/wordml" xmlns:w15="http://schemas.microsoft.com/office/word/2012/wordml" xmlns:w16cid="http://schemas.microsoft.com/office/word/2016/wordml/cid" xmlns:w16se="http://schemas.microsoft.com/office/word/2015/wordml/symex" mc:Ignorable="w14 w15 w16se w16cid">
   <w:docDefaults>
     <w:rPrDefault>
       <w:rPr>
-        <w:rFonts w:asciiTheme="minorHAnsi" w:eastAsiaTheme="minorHAnsi" w:hAnsiTheme="minorHAnsi" w:cstheme="minorBidi"/>
+        <w:rFonts w:asciiTheme="minorHAnsi" w:hAnsiTheme="minorHAnsi" w:eastAsiaTheme="minorHAnsi" w:cstheme="minorBidi"/>
         <w:sz w:val="22"/>
         <w:szCs w:val="22"/>
         <w:lang w:val="en-US" w:eastAsia="en-US" w:bidi="ar-SA"/>
@@ -5632,17 +5787,17 @@
       </w:pPr>
     </w:pPrDefault>
   </w:docDefaults>
-  <w:latentStyles w:defLockedState="0" w:defUIPriority="99" w:defSemiHidden="0" w:defUnhideWhenUsed="0" w:defQFormat="0" w:count="375">
+  <w:latentStyles w:defLockedState="0" w:defUIPriority="99" w:defSemiHidden="0" w:defUnhideWhenUsed="0" w:defQFormat="0" w:count="376">
     <w:lsdException w:name="Normal" w:uiPriority="0" w:qFormat="1"/>
     <w:lsdException w:name="heading 1" w:uiPriority="9" w:qFormat="1"/>
-    <w:lsdException w:name="heading 2" w:semiHidden="1" w:uiPriority="9" w:unhideWhenUsed="1" w:qFormat="1"/>
-    <w:lsdException w:name="heading 3" w:semiHidden="1" w:uiPriority="9" w:unhideWhenUsed="1" w:qFormat="1"/>
-    <w:lsdException w:name="heading 4" w:semiHidden="1" w:uiPriority="9" w:unhideWhenUsed="1" w:qFormat="1"/>
-    <w:lsdException w:name="heading 5" w:semiHidden="1" w:uiPriority="9" w:unhideWhenUsed="1" w:qFormat="1"/>
-    <w:lsdException w:name="heading 6" w:semiHidden="1" w:uiPriority="9" w:unhideWhenUsed="1" w:qFormat="1"/>
-    <w:lsdException w:name="heading 7" w:semiHidden="1" w:uiPriority="9" w:unhideWhenUsed="1" w:qFormat="1"/>
-    <w:lsdException w:name="heading 8" w:semiHidden="1" w:uiPriority="9" w:unhideWhenUsed="1" w:qFormat="1"/>
-    <w:lsdException w:name="heading 9" w:semiHidden="1" w:uiPriority="9" w:unhideWhenUsed="1" w:qFormat="1"/>
+    <w:lsdException w:name="heading 2" w:uiPriority="9" w:semiHidden="1" w:unhideWhenUsed="1" w:qFormat="1"/>
+    <w:lsdException w:name="heading 3" w:uiPriority="9" w:semiHidden="1" w:unhideWhenUsed="1" w:qFormat="1"/>
+    <w:lsdException w:name="heading 4" w:uiPriority="9" w:semiHidden="1" w:unhideWhenUsed="1" w:qFormat="1"/>
+    <w:lsdException w:name="heading 5" w:uiPriority="9" w:semiHidden="1" w:unhideWhenUsed="1" w:qFormat="1"/>
+    <w:lsdException w:name="heading 6" w:uiPriority="9" w:semiHidden="1" w:unhideWhenUsed="1" w:qFormat="1"/>
+    <w:lsdException w:name="heading 7" w:uiPriority="9" w:semiHidden="1" w:unhideWhenUsed="1" w:qFormat="1"/>
+    <w:lsdException w:name="heading 8" w:uiPriority="9" w:semiHidden="1" w:unhideWhenUsed="1" w:qFormat="1"/>
+    <w:lsdException w:name="heading 9" w:uiPriority="9" w:semiHidden="1" w:unhideWhenUsed="1" w:qFormat="1"/>
     <w:lsdException w:name="index 1" w:semiHidden="1" w:unhideWhenUsed="1"/>
     <w:lsdException w:name="index 2" w:semiHidden="1" w:unhideWhenUsed="1"/>
     <w:lsdException w:name="index 3" w:semiHidden="1" w:unhideWhenUsed="1"/>
@@ -5652,22 +5807,22 @@
     <w:lsdException w:name="index 7" w:semiHidden="1" w:unhideWhenUsed="1"/>
     <w:lsdException w:name="index 8" w:semiHidden="1" w:unhideWhenUsed="1"/>
     <w:lsdException w:name="index 9" w:semiHidden="1" w:unhideWhenUsed="1"/>
-    <w:lsdException w:name="toc 1" w:semiHidden="1" w:uiPriority="39" w:unhideWhenUsed="1"/>
-    <w:lsdException w:name="toc 2" w:semiHidden="1" w:uiPriority="39" w:unhideWhenUsed="1"/>
-    <w:lsdException w:name="toc 3" w:semiHidden="1" w:uiPriority="39" w:unhideWhenUsed="1"/>
-    <w:lsdException w:name="toc 4" w:semiHidden="1" w:uiPriority="39" w:unhideWhenUsed="1"/>
-    <w:lsdException w:name="toc 5" w:semiHidden="1" w:uiPriority="39" w:unhideWhenUsed="1"/>
-    <w:lsdException w:name="toc 6" w:semiHidden="1" w:uiPriority="39" w:unhideWhenUsed="1"/>
-    <w:lsdException w:name="toc 7" w:semiHidden="1" w:uiPriority="39" w:unhideWhenUsed="1"/>
-    <w:lsdException w:name="toc 8" w:semiHidden="1" w:uiPriority="39" w:unhideWhenUsed="1"/>
-    <w:lsdException w:name="toc 9" w:semiHidden="1" w:uiPriority="39" w:unhideWhenUsed="1"/>
+    <w:lsdException w:name="toc 1" w:uiPriority="39" w:semiHidden="1" w:unhideWhenUsed="1"/>
+    <w:lsdException w:name="toc 2" w:uiPriority="39" w:semiHidden="1" w:unhideWhenUsed="1"/>
+    <w:lsdException w:name="toc 3" w:uiPriority="39" w:semiHidden="1" w:unhideWhenUsed="1"/>
+    <w:lsdException w:name="toc 4" w:uiPriority="39" w:semiHidden="1" w:unhideWhenUsed="1"/>
+    <w:lsdException w:name="toc 5" w:uiPriority="39" w:semiHidden="1" w:unhideWhenUsed="1"/>
+    <w:lsdException w:name="toc 6" w:uiPriority="39" w:semiHidden="1" w:unhideWhenUsed="1"/>
+    <w:lsdException w:name="toc 7" w:uiPriority="39" w:semiHidden="1" w:unhideWhenUsed="1"/>
+    <w:lsdException w:name="toc 8" w:uiPriority="39" w:semiHidden="1" w:unhideWhenUsed="1"/>
+    <w:lsdException w:name="toc 9" w:uiPriority="39" w:semiHidden="1" w:unhideWhenUsed="1"/>
     <w:lsdException w:name="Normal Indent" w:semiHidden="1" w:unhideWhenUsed="1"/>
     <w:lsdException w:name="footnote text" w:semiHidden="1" w:unhideWhenUsed="1"/>
     <w:lsdException w:name="annotation text" w:semiHidden="1" w:unhideWhenUsed="1"/>
     <w:lsdException w:name="header" w:semiHidden="1" w:unhideWhenUsed="1"/>
     <w:lsdException w:name="footer" w:semiHidden="1" w:unhideWhenUsed="1"/>
     <w:lsdException w:name="index heading" w:semiHidden="1" w:unhideWhenUsed="1"/>
-    <w:lsdException w:name="caption" w:semiHidden="1" w:uiPriority="35" w:unhideWhenUsed="1" w:qFormat="1"/>
+    <w:lsdException w:name="caption" w:uiPriority="35" w:semiHidden="1" w:unhideWhenUsed="1" w:qFormat="1"/>
     <w:lsdException w:name="table of figures" w:semiHidden="1" w:unhideWhenUsed="1"/>
     <w:lsdException w:name="envelope address" w:semiHidden="1" w:unhideWhenUsed="1"/>
     <w:lsdException w:name="envelope return" w:semiHidden="1" w:unhideWhenUsed="1"/>
@@ -5698,7 +5853,7 @@
     <w:lsdException w:name="Title" w:uiPriority="10" w:qFormat="1"/>
     <w:lsdException w:name="Closing" w:semiHidden="1" w:unhideWhenUsed="1"/>
     <w:lsdException w:name="Signature" w:semiHidden="1" w:unhideWhenUsed="1"/>
-    <w:lsdException w:name="Default Paragraph Font" w:semiHidden="1" w:uiPriority="1" w:unhideWhenUsed="1"/>
+    <w:lsdException w:name="Default Paragraph Font" w:uiPriority="1" w:semiHidden="1" w:unhideWhenUsed="1"/>
     <w:lsdException w:name="Body Text" w:semiHidden="1" w:unhideWhenUsed="1"/>
     <w:lsdException w:name="Body Text Indent" w:semiHidden="1" w:unhideWhenUsed="1"/>
     <w:lsdException w:name="List Continue" w:semiHidden="1" w:unhideWhenUsed="1"/>
@@ -5790,7 +5945,7 @@
     <w:lsdException w:name="Table Grid" w:uiPriority="39"/>
     <w:lsdException w:name="Table Theme" w:semiHidden="1" w:unhideWhenUsed="1"/>
     <w:lsdException w:name="Placeholder Text" w:semiHidden="1"/>
-    <w:lsdException w:name="No Spacing" w:uiPriority="1" w:qFormat="1"/>
+    <w:lsdException w:name="No Spacing" w:uiPriority="0" w:qFormat="1"/>
     <w:lsdException w:name="Light Shading" w:uiPriority="60"/>
     <w:lsdException w:name="Light List" w:uiPriority="61"/>
     <w:lsdException w:name="Light Grid" w:uiPriority="62"/>
@@ -5898,8 +6053,8 @@
     <w:lsdException w:name="Subtle Reference" w:uiPriority="31" w:qFormat="1"/>
     <w:lsdException w:name="Intense Reference" w:uiPriority="32" w:qFormat="1"/>
     <w:lsdException w:name="Book Title" w:uiPriority="33" w:qFormat="1"/>
-    <w:lsdException w:name="Bibliography" w:semiHidden="1" w:uiPriority="37" w:unhideWhenUsed="1"/>
-    <w:lsdException w:name="TOC Heading" w:semiHidden="1" w:uiPriority="39" w:unhideWhenUsed="1" w:qFormat="1"/>
+    <w:lsdException w:name="Bibliography" w:uiPriority="37" w:semiHidden="1" w:unhideWhenUsed="1"/>
+    <w:lsdException w:name="TOC Heading" w:uiPriority="39" w:semiHidden="1" w:unhideWhenUsed="1" w:qFormat="1"/>
     <w:lsdException w:name="Plain Table 1" w:uiPriority="41"/>
     <w:lsdException w:name="Plain Table 2" w:uiPriority="42"/>
     <w:lsdException w:name="Plain Table 3" w:uiPriority="43"/>
@@ -6008,8 +6163,9 @@
     <w:lsdException w:name="Smart Hyperlink" w:semiHidden="1" w:unhideWhenUsed="1"/>
     <w:lsdException w:name="Hashtag" w:semiHidden="1" w:unhideWhenUsed="1"/>
     <w:lsdException w:name="Unresolved Mention" w:semiHidden="1" w:unhideWhenUsed="1"/>
+    <w:lsdException w:name="Smart Link" w:semiHidden="1" w:unhideWhenUsed="1"/>
   </w:latentStyles>
-  <w:style w:type="paragraph" w:default="1" w:styleId="Normal">
+  <w:style w:type="paragraph" w:styleId="Normal" w:default="1">
     <w:name w:val="Normal"/>
     <w:qFormat/>
     <w:rsid w:val="00006942"/>
@@ -6043,7 +6199,7 @@
     <w:uiPriority w:val="9"/>
     <w:unhideWhenUsed/>
     <w:qFormat/>
-    <w:rsid w:val="009621F9"/>
+    <w:rsid w:val="00023DEF"/>
     <w:pPr>
       <w:ind w:left="0"/>
       <w:outlineLvl w:val="1"/>
@@ -6052,13 +6208,13 @@
       <w:b/>
     </w:rPr>
   </w:style>
-  <w:style w:type="character" w:default="1" w:styleId="DefaultParagraphFont">
+  <w:style w:type="character" w:styleId="DefaultParagraphFont" w:default="1">
     <w:name w:val="Default Paragraph Font"/>
     <w:uiPriority w:val="1"/>
     <w:semiHidden/>
     <w:unhideWhenUsed/>
   </w:style>
-  <w:style w:type="table" w:default="1" w:styleId="TableNormal">
+  <w:style w:type="table" w:styleId="TableNormal" w:default="1">
     <w:name w:val="Normal Table"/>
     <w:uiPriority w:val="99"/>
     <w:semiHidden/>
@@ -6073,7 +6229,7 @@
       </w:tblCellMar>
     </w:tblPr>
   </w:style>
-  <w:style w:type="numbering" w:default="1" w:styleId="NoList">
+  <w:style w:type="numbering" w:styleId="NoList" w:default="1">
     <w:name w:val="No List"/>
     <w:uiPriority w:val="99"/>
     <w:semiHidden/>
@@ -6081,7 +6237,6 @@
   </w:style>
   <w:style w:type="paragraph" w:styleId="NoSpacing">
     <w:name w:val="No Spacing"/>
-    <w:uiPriority w:val="1"/>
     <w:qFormat/>
     <w:rsid w:val="00772A1C"/>
     <w:pPr>
@@ -6102,7 +6257,7 @@
       <w:contextualSpacing/>
     </w:pPr>
   </w:style>
-  <w:style w:type="character" w:customStyle="1" w:styleId="Heading1Char">
+  <w:style w:type="character" w:styleId="Heading1Char" w:customStyle="1">
     <w:name w:val="Heading 1 Char"/>
     <w:basedOn w:val="DefaultParagraphFont"/>
     <w:link w:val="Heading1"/>
@@ -6113,18 +6268,18 @@
       <w:b/>
     </w:rPr>
   </w:style>
-  <w:style w:type="character" w:customStyle="1" w:styleId="Heading2Char">
+  <w:style w:type="character" w:styleId="Heading2Char" w:customStyle="1">
     <w:name w:val="Heading 2 Char"/>
     <w:basedOn w:val="DefaultParagraphFont"/>
     <w:link w:val="Heading2"/>
     <w:uiPriority w:val="9"/>
-    <w:rsid w:val="009621F9"/>
+    <w:rsid w:val="00023DEF"/>
     <w:rPr>
       <w:rFonts w:ascii="Arial" w:hAnsi="Arial" w:cs="Arial"/>
       <w:b/>
     </w:rPr>
   </w:style>
-  <w:style w:type="paragraph" w:customStyle="1" w:styleId="Default">
+  <w:style w:type="paragraph" w:styleId="Default" w:customStyle="1">
     <w:name w:val="Default"/>
     <w:rsid w:val="00D054A0"/>
     <w:pPr>
@@ -6150,7 +6305,7 @@
       <w:spacing w:before="100" w:beforeAutospacing="1" w:after="100" w:afterAutospacing="1"/>
     </w:pPr>
     <w:rPr>
-      <w:rFonts w:ascii="Times New Roman" w:eastAsia="Times New Roman" w:hAnsi="Times New Roman" w:cs="Times New Roman"/>
+      <w:rFonts w:ascii="Times New Roman" w:hAnsi="Times New Roman" w:eastAsia="Times New Roman" w:cs="Times New Roman"/>
       <w:sz w:val="24"/>
       <w:szCs w:val="24"/>
     </w:rPr>
@@ -6165,12 +6320,12 @@
     </w:pPr>
     <w:tblPr>
       <w:tblBorders>
-        <w:top w:val="single" w:sz="4" w:space="0" w:color="auto"/>
-        <w:left w:val="single" w:sz="4" w:space="0" w:color="auto"/>
-        <w:bottom w:val="single" w:sz="4" w:space="0" w:color="auto"/>
-        <w:right w:val="single" w:sz="4" w:space="0" w:color="auto"/>
-        <w:insideH w:val="single" w:sz="4" w:space="0" w:color="auto"/>
-        <w:insideV w:val="single" w:sz="4" w:space="0" w:color="auto"/>
+        <w:top w:val="single" w:color="auto" w:sz="4" w:space="0"/>
+        <w:left w:val="single" w:color="auto" w:sz="4" w:space="0"/>
+        <w:bottom w:val="single" w:color="auto" w:sz="4" w:space="0"/>
+        <w:right w:val="single" w:color="auto" w:sz="4" w:space="0"/>
+        <w:insideH w:val="single" w:color="auto" w:sz="4" w:space="0"/>
+        <w:insideV w:val="single" w:color="auto" w:sz="4" w:space="0"/>
       </w:tblBorders>
     </w:tblPr>
   </w:style>
@@ -6205,6 +6360,33 @@
     <w:rsid w:val="004D25F9"/>
     <w:rPr>
       <w:color w:val="808080"/>
+    </w:rPr>
+  </w:style>
+  <w:style w:type="paragraph" w:styleId="BalloonText">
+    <w:name w:val="Balloon Text"/>
+    <w:basedOn w:val="Normal"/>
+    <w:link w:val="BalloonTextChar"/>
+    <w:uiPriority w:val="99"/>
+    <w:semiHidden/>
+    <w:unhideWhenUsed/>
+    <w:rsid w:val="00247627"/>
+    <w:rPr>
+      <w:rFonts w:ascii="Segoe UI" w:hAnsi="Segoe UI" w:cs="Segoe UI"/>
+      <w:sz w:val="18"/>
+      <w:szCs w:val="18"/>
+    </w:rPr>
+  </w:style>
+  <w:style w:type="character" w:styleId="BalloonTextChar" w:customStyle="1">
+    <w:name w:val="Balloon Text Char"/>
+    <w:basedOn w:val="DefaultParagraphFont"/>
+    <w:link w:val="BalloonText"/>
+    <w:uiPriority w:val="99"/>
+    <w:semiHidden/>
+    <w:rsid w:val="00247627"/>
+    <w:rPr>
+      <w:rFonts w:ascii="Segoe UI" w:hAnsi="Segoe UI" w:cs="Segoe UI"/>
+      <w:sz w:val="18"/>
+      <w:szCs w:val="18"/>
     </w:rPr>
   </w:style>
 </w:styles>
@@ -6510,7 +6692,7 @@
 </file>
 
 <file path=customXml/itemProps1.xml><?xml version="1.0" encoding="utf-8"?>
-<ds:datastoreItem xmlns:ds="http://schemas.openxmlformats.org/officeDocument/2006/customXml" ds:itemID="{B5B2AC02-69CA-4BA2-B763-7AEE425F726C}">
+<ds:datastoreItem xmlns:ds="http://schemas.openxmlformats.org/officeDocument/2006/customXml" ds:itemID="{498713F0-F2C8-4B81-9FFA-5E1F16986E8C}">
   <ds:schemaRefs>
     <ds:schemaRef ds:uri="http://schemas.openxmlformats.org/officeDocument/2006/bibliography"/>
   </ds:schemaRefs>

</xml_diff>